<commit_message>
arreglos en los models y js en registro
</commit_message>
<xml_diff>
--- a/Documentacion/RequerimientosInvGenius/Terminos_y_Condiciones.docx
+++ b/Documentacion/RequerimientosInvGenius/Terminos_y_Condiciones.docx
@@ -4,516 +4,861 @@
   <w:body>
     <w:p>
       <w:pPr>
+        <w:pStyle w:val="Ttulo1"/>
         <w:jc w:val="center"/>
         <w:rPr>
-          <w:b/>
-          <w:sz w:val="24"/>
-          <w:szCs w:val="24"/>
-        </w:rPr>
-      </w:pPr>
-    </w:p>
-    <w:p>
-      <w:pPr>
-        <w:jc w:val="center"/>
-        <w:rPr>
-          <w:b/>
-          <w:sz w:val="24"/>
-          <w:szCs w:val="24"/>
-        </w:rPr>
-      </w:pPr>
-      <w:r>
-        <w:rPr>
-          <w:b/>
-          <w:sz w:val="24"/>
-          <w:szCs w:val="24"/>
+          <w:rFonts w:ascii="Times New Roman" w:eastAsia="Times New Roman" w:hAnsi="Times New Roman" w:cs="Times New Roman"/>
+          <w:sz w:val="28"/>
+          <w:szCs w:val="28"/>
+          <w:lang w:val="es-CO"/>
+        </w:rPr>
+      </w:pPr>
+      <w:r>
+        <w:rPr>
+          <w:rFonts w:ascii="Times New Roman" w:hAnsi="Times New Roman" w:cs="Times New Roman"/>
+          <w:sz w:val="28"/>
+          <w:szCs w:val="28"/>
         </w:rPr>
         <w:t>Términos y Condiciones de Uso - InvGenius</w:t>
       </w:r>
     </w:p>
     <w:p>
       <w:pPr>
-        <w:rPr>
-          <w:sz w:val="24"/>
-          <w:szCs w:val="24"/>
-        </w:rPr>
-      </w:pPr>
-    </w:p>
-    <w:p>
-      <w:pPr>
-        <w:spacing w:before="100" w:beforeAutospacing="1" w:after="100" w:afterAutospacing="1" w:line="240" w:lineRule="auto"/>
-        <w:rPr>
-          <w:rFonts w:eastAsia="Times New Roman"/>
-          <w:sz w:val="24"/>
-          <w:szCs w:val="24"/>
-          <w:lang w:val="es-CO"/>
-        </w:rPr>
-      </w:pPr>
-      <w:r>
-        <w:rPr>
-          <w:rFonts w:eastAsia="Times New Roman"/>
-          <w:sz w:val="24"/>
-          <w:szCs w:val="24"/>
-          <w:lang w:val="es-CO"/>
-        </w:rPr>
-        <w:t>Bienvenido a InvGenius, una plataforma de inventario de bodega diseñada para simplificar el control de tu inventario. Antes de utilizar nuestros servicios, te pedimos que leas atentamente estos Términos y Condiciones de Uso. Al acceder o utilizar nuestro sitio web, aceptas estar legalmente vinculado por estos términos. Si no estás de acuerdo con alguno de los siguientes términos, te solicitamos que no utilices nuestra plataforma.</w:t>
+        <w:pStyle w:val="NormalWeb"/>
+      </w:pPr>
+      <w:r>
+        <w:rPr>
+          <w:rStyle w:val="Textoennegrita"/>
+        </w:rPr>
+        <w:t>Bienvenido a InvGenius</w:t>
+      </w:r>
+      <w:r>
+        <w:t>, una plataforma diseñada para optimizar la gestión de inventarios en bodegas. Te pedimos que leas detenidamente los siguientes Términos y Condiciones de Uso antes de utilizar nuestros servicios. Al acceder a nuestra plataforma, aceptas quedar vinculado por los presentes términos. Si no estás de acuerdo con alguno de ellos, te solicitamos que te abstengas de utilizar nuestros servicios.</w:t>
+      </w:r>
+    </w:p>
+    <w:p>
+      <w:pPr>
+        <w:pStyle w:val="Ttulo3"/>
+        <w:rPr>
+          <w:rFonts w:ascii="Times New Roman" w:hAnsi="Times New Roman" w:cs="Times New Roman"/>
+          <w:sz w:val="24"/>
+          <w:szCs w:val="24"/>
+        </w:rPr>
+      </w:pPr>
+      <w:r>
+        <w:rPr>
+          <w:rFonts w:ascii="Times New Roman" w:hAnsi="Times New Roman" w:cs="Times New Roman"/>
+          <w:sz w:val="24"/>
+          <w:szCs w:val="24"/>
+        </w:rPr>
+        <w:t>1. Licencia Comercial por Suscripción</w:t>
+      </w:r>
+    </w:p>
+    <w:p>
+      <w:pPr>
+        <w:pStyle w:val="NormalWeb"/>
+      </w:pPr>
+      <w:r>
+        <w:t>InvGenius opera bajo un modelo de licencia comercial por suscripción con software de código cerrado. Al suscribirte, adquieres los derechos de uso del software conforme al plan seleccionado.</w:t>
       </w:r>
     </w:p>
     <w:p>
       <w:pPr>
         <w:numPr>
           <w:ilvl w:val="0"/>
-          <w:numId w:val="2"/>
+          <w:numId w:val="20"/>
         </w:numPr>
         <w:spacing w:before="100" w:beforeAutospacing="1" w:after="100" w:afterAutospacing="1" w:line="240" w:lineRule="auto"/>
         <w:rPr>
-          <w:rFonts w:eastAsia="Times New Roman"/>
-          <w:sz w:val="24"/>
-          <w:szCs w:val="24"/>
-          <w:lang w:val="es-CO"/>
-        </w:rPr>
-      </w:pPr>
-      <w:r>
-        <w:rPr>
-          <w:rFonts w:eastAsia="Times New Roman"/>
-          <w:b/>
-          <w:bCs/>
-          <w:sz w:val="24"/>
-          <w:szCs w:val="24"/>
-          <w:lang w:val="es-CO"/>
-        </w:rPr>
-        <w:t>Licencia Comercial por Suscripción</w:t>
-      </w:r>
-    </w:p>
-    <w:p>
-      <w:pPr>
-        <w:spacing w:before="100" w:beforeAutospacing="1" w:after="100" w:afterAutospacing="1" w:line="240" w:lineRule="auto"/>
-        <w:rPr>
-          <w:rFonts w:eastAsia="Times New Roman"/>
-          <w:sz w:val="24"/>
-          <w:szCs w:val="24"/>
-          <w:lang w:val="es-CO"/>
-        </w:rPr>
-      </w:pPr>
-      <w:r>
-        <w:rPr>
-          <w:rFonts w:eastAsia="Times New Roman"/>
-          <w:sz w:val="24"/>
-          <w:szCs w:val="24"/>
-          <w:lang w:val="es-CO"/>
-        </w:rPr>
-        <w:t>InvGenius ofrece sus servicios bajo una licencia comercial por suscripción de código cerrado. Al suscribirte a nuestros servicios, obtienes acceso a todas las funciones y características de la plataforma de acuerdo con el plan de suscripción seleccionado.</w:t>
+          <w:rFonts w:ascii="Times New Roman" w:hAnsi="Times New Roman" w:cs="Times New Roman"/>
+          <w:sz w:val="24"/>
+          <w:szCs w:val="24"/>
+        </w:rPr>
+      </w:pPr>
+      <w:r>
+        <w:rPr>
+          <w:rStyle w:val="Textoennegrita"/>
+          <w:rFonts w:ascii="Times New Roman" w:hAnsi="Times New Roman" w:cs="Times New Roman"/>
+          <w:sz w:val="24"/>
+          <w:szCs w:val="24"/>
+        </w:rPr>
+        <w:t>Licencia Comercial por Suscripción:</w:t>
+      </w:r>
+      <w:r>
+        <w:rPr>
+          <w:rFonts w:ascii="Times New Roman" w:hAnsi="Times New Roman" w:cs="Times New Roman"/>
+          <w:sz w:val="24"/>
+          <w:szCs w:val="24"/>
+        </w:rPr>
+        <w:t xml:space="preserve"> Otorga permiso para usar el software con todas sus funcionalidades a cambio de un pago recurrente.</w:t>
       </w:r>
     </w:p>
     <w:p>
       <w:pPr>
         <w:numPr>
           <w:ilvl w:val="0"/>
-          <w:numId w:val="3"/>
+          <w:numId w:val="20"/>
         </w:numPr>
         <w:spacing w:before="100" w:beforeAutospacing="1" w:after="100" w:afterAutospacing="1" w:line="240" w:lineRule="auto"/>
         <w:rPr>
-          <w:rFonts w:eastAsia="Times New Roman"/>
-          <w:sz w:val="24"/>
-          <w:szCs w:val="24"/>
-          <w:lang w:val="es-CO"/>
-        </w:rPr>
-      </w:pPr>
-      <w:r>
-        <w:rPr>
-          <w:rFonts w:eastAsia="Times New Roman"/>
-          <w:b/>
-          <w:bCs/>
-          <w:sz w:val="24"/>
-          <w:szCs w:val="24"/>
-          <w:lang w:val="es-CO"/>
-        </w:rPr>
-        <w:t>Licencia Comercial por Suscripción</w:t>
-      </w:r>
-      <w:r>
-        <w:rPr>
-          <w:rFonts w:eastAsia="Times New Roman"/>
-          <w:sz w:val="24"/>
-          <w:szCs w:val="24"/>
-          <w:lang w:val="es-CO"/>
-        </w:rPr>
-        <w:t>: Permiso otorgado a cambio de un pago recurrente, que permite el uso de software con todas sus funciones.</w:t>
+          <w:rFonts w:ascii="Times New Roman" w:hAnsi="Times New Roman" w:cs="Times New Roman"/>
+          <w:sz w:val="24"/>
+          <w:szCs w:val="24"/>
+        </w:rPr>
+      </w:pPr>
+      <w:r>
+        <w:rPr>
+          <w:rStyle w:val="Textoennegrita"/>
+          <w:rFonts w:ascii="Times New Roman" w:hAnsi="Times New Roman" w:cs="Times New Roman"/>
+          <w:sz w:val="24"/>
+          <w:szCs w:val="24"/>
+        </w:rPr>
+        <w:t>Código Cerrado:</w:t>
+      </w:r>
+      <w:r>
+        <w:rPr>
+          <w:rFonts w:ascii="Times New Roman" w:hAnsi="Times New Roman" w:cs="Times New Roman"/>
+          <w:sz w:val="24"/>
+          <w:szCs w:val="24"/>
+        </w:rPr>
+        <w:t xml:space="preserve"> El código fuente no está disponible públicamente y solo el propietario puede modificarlo.</w:t>
+      </w:r>
+    </w:p>
+    <w:p>
+      <w:pPr>
+        <w:pStyle w:val="Ttulo3"/>
+        <w:rPr>
+          <w:rFonts w:ascii="Times New Roman" w:hAnsi="Times New Roman" w:cs="Times New Roman"/>
+          <w:sz w:val="24"/>
+          <w:szCs w:val="24"/>
+        </w:rPr>
+      </w:pPr>
+      <w:r>
+        <w:rPr>
+          <w:rFonts w:ascii="Times New Roman" w:hAnsi="Times New Roman" w:cs="Times New Roman"/>
+          <w:sz w:val="24"/>
+          <w:szCs w:val="24"/>
+        </w:rPr>
+        <w:t>2. Información Solicitada</w:t>
+      </w:r>
+    </w:p>
+    <w:p>
+      <w:pPr>
+        <w:pStyle w:val="NormalWeb"/>
+      </w:pPr>
+      <w:r>
+        <w:t>Al registrarte en InvGenius, solicitamos la siguiente información para identificarte y gestionar tu cuenta:</w:t>
       </w:r>
     </w:p>
     <w:p>
       <w:pPr>
         <w:numPr>
           <w:ilvl w:val="0"/>
-          <w:numId w:val="3"/>
+          <w:numId w:val="21"/>
         </w:numPr>
         <w:spacing w:before="100" w:beforeAutospacing="1" w:after="100" w:afterAutospacing="1" w:line="240" w:lineRule="auto"/>
         <w:rPr>
-          <w:rFonts w:eastAsia="Times New Roman"/>
-          <w:sz w:val="24"/>
-          <w:szCs w:val="24"/>
-          <w:lang w:val="es-CO"/>
-        </w:rPr>
-      </w:pPr>
-      <w:r>
-        <w:rPr>
-          <w:rFonts w:eastAsia="Times New Roman"/>
-          <w:b/>
-          <w:bCs/>
-          <w:sz w:val="24"/>
-          <w:szCs w:val="24"/>
-          <w:lang w:val="es-CO"/>
-        </w:rPr>
-        <w:t>Código Cerrado</w:t>
-      </w:r>
-      <w:r>
-        <w:rPr>
-          <w:rFonts w:eastAsia="Times New Roman"/>
-          <w:sz w:val="24"/>
-          <w:szCs w:val="24"/>
-          <w:lang w:val="es-CO"/>
-        </w:rPr>
-        <w:t>: Software cuyo código fuente no está disponible para el público; solo el propietario del software puede modificarlo.</w:t>
+          <w:rFonts w:ascii="Times New Roman" w:hAnsi="Times New Roman" w:cs="Times New Roman"/>
+          <w:sz w:val="24"/>
+          <w:szCs w:val="24"/>
+        </w:rPr>
+      </w:pPr>
+      <w:r>
+        <w:rPr>
+          <w:rFonts w:ascii="Times New Roman" w:hAnsi="Times New Roman" w:cs="Times New Roman"/>
+          <w:sz w:val="24"/>
+          <w:szCs w:val="24"/>
+        </w:rPr>
+        <w:t>Nombres</w:t>
       </w:r>
     </w:p>
     <w:p>
       <w:pPr>
         <w:numPr>
           <w:ilvl w:val="0"/>
-          <w:numId w:val="4"/>
+          <w:numId w:val="21"/>
         </w:numPr>
         <w:spacing w:before="100" w:beforeAutospacing="1" w:after="100" w:afterAutospacing="1" w:line="240" w:lineRule="auto"/>
         <w:rPr>
-          <w:rFonts w:eastAsia="Times New Roman"/>
-          <w:sz w:val="24"/>
-          <w:szCs w:val="24"/>
-          <w:lang w:val="es-CO"/>
-        </w:rPr>
-      </w:pPr>
-      <w:r>
-        <w:rPr>
-          <w:rFonts w:eastAsia="Times New Roman"/>
-          <w:b/>
-          <w:bCs/>
-          <w:sz w:val="24"/>
-          <w:szCs w:val="24"/>
-          <w:lang w:val="es-CO"/>
-        </w:rPr>
-        <w:t>Información Solicitada</w:t>
-      </w:r>
-    </w:p>
-    <w:p>
-      <w:pPr>
-        <w:spacing w:before="100" w:beforeAutospacing="1" w:after="100" w:afterAutospacing="1" w:line="240" w:lineRule="auto"/>
-        <w:rPr>
-          <w:rFonts w:eastAsia="Times New Roman"/>
-          <w:sz w:val="24"/>
-          <w:szCs w:val="24"/>
-          <w:lang w:val="es-CO"/>
-        </w:rPr>
-      </w:pPr>
-      <w:r>
-        <w:rPr>
-          <w:rFonts w:eastAsia="Times New Roman"/>
-          <w:sz w:val="24"/>
-          <w:szCs w:val="24"/>
-          <w:lang w:val="es-CO"/>
-        </w:rPr>
-        <w:t>Al registrarte en InvGenius, solicitaremos la siguiente información:</w:t>
+          <w:rFonts w:ascii="Times New Roman" w:hAnsi="Times New Roman" w:cs="Times New Roman"/>
+          <w:sz w:val="24"/>
+          <w:szCs w:val="24"/>
+        </w:rPr>
+      </w:pPr>
+      <w:r>
+        <w:rPr>
+          <w:rFonts w:ascii="Times New Roman" w:hAnsi="Times New Roman" w:cs="Times New Roman"/>
+          <w:sz w:val="24"/>
+          <w:szCs w:val="24"/>
+        </w:rPr>
+        <w:t>Apellidos</w:t>
       </w:r>
     </w:p>
     <w:p>
       <w:pPr>
         <w:numPr>
           <w:ilvl w:val="0"/>
-          <w:numId w:val="5"/>
+          <w:numId w:val="21"/>
         </w:numPr>
         <w:spacing w:before="100" w:beforeAutospacing="1" w:after="100" w:afterAutospacing="1" w:line="240" w:lineRule="auto"/>
         <w:rPr>
-          <w:rFonts w:eastAsia="Times New Roman"/>
-          <w:sz w:val="24"/>
-          <w:szCs w:val="24"/>
-          <w:lang w:val="es-CO"/>
-        </w:rPr>
-      </w:pPr>
-      <w:r>
-        <w:rPr>
-          <w:rFonts w:eastAsia="Times New Roman"/>
-          <w:sz w:val="24"/>
-          <w:szCs w:val="24"/>
-          <w:lang w:val="es-CO"/>
-        </w:rPr>
-        <w:t>Nombre</w:t>
-      </w:r>
-      <w:r>
-        <w:rPr>
-          <w:rFonts w:eastAsia="Times New Roman"/>
-          <w:sz w:val="24"/>
-          <w:szCs w:val="24"/>
-          <w:lang w:val="es-CO"/>
-        </w:rPr>
-        <w:t>s</w:t>
+          <w:rFonts w:ascii="Times New Roman" w:hAnsi="Times New Roman" w:cs="Times New Roman"/>
+          <w:sz w:val="24"/>
+          <w:szCs w:val="24"/>
+        </w:rPr>
+      </w:pPr>
+      <w:r>
+        <w:rPr>
+          <w:rFonts w:ascii="Times New Roman" w:hAnsi="Times New Roman" w:cs="Times New Roman"/>
+          <w:sz w:val="24"/>
+          <w:szCs w:val="24"/>
+        </w:rPr>
+        <w:t>Número de Documento</w:t>
       </w:r>
     </w:p>
     <w:p>
       <w:pPr>
         <w:numPr>
           <w:ilvl w:val="0"/>
-          <w:numId w:val="5"/>
+          <w:numId w:val="21"/>
         </w:numPr>
         <w:spacing w:before="100" w:beforeAutospacing="1" w:after="100" w:afterAutospacing="1" w:line="240" w:lineRule="auto"/>
         <w:rPr>
-          <w:rFonts w:eastAsia="Times New Roman"/>
-          <w:sz w:val="24"/>
-          <w:szCs w:val="24"/>
-          <w:lang w:val="es-CO"/>
-        </w:rPr>
-      </w:pPr>
-      <w:r>
-        <w:rPr>
-          <w:rFonts w:eastAsia="Times New Roman"/>
-          <w:sz w:val="24"/>
-          <w:szCs w:val="24"/>
-          <w:lang w:val="es-CO"/>
-        </w:rPr>
-        <w:t>Apellido</w:t>
-      </w:r>
-      <w:r>
-        <w:rPr>
-          <w:rFonts w:eastAsia="Times New Roman"/>
-          <w:sz w:val="24"/>
-          <w:szCs w:val="24"/>
-          <w:lang w:val="es-CO"/>
-        </w:rPr>
-        <w:t>s</w:t>
+          <w:rFonts w:ascii="Times New Roman" w:hAnsi="Times New Roman" w:cs="Times New Roman"/>
+          <w:sz w:val="24"/>
+          <w:szCs w:val="24"/>
+        </w:rPr>
+      </w:pPr>
+      <w:r>
+        <w:rPr>
+          <w:rFonts w:ascii="Times New Roman" w:hAnsi="Times New Roman" w:cs="Times New Roman"/>
+          <w:sz w:val="24"/>
+          <w:szCs w:val="24"/>
+        </w:rPr>
+        <w:t>Correo Electrónico</w:t>
+      </w:r>
+    </w:p>
+    <w:p>
+      <w:pPr>
+        <w:pStyle w:val="NormalWeb"/>
+      </w:pPr>
+      <w:r>
+        <w:t>Esta información también se utilizará para enviarte notificaciones y comunicaciones relacionadas con el servicio.</w:t>
+      </w:r>
+    </w:p>
+    <w:p>
+      <w:pPr>
+        <w:pStyle w:val="Ttulo3"/>
+        <w:rPr>
+          <w:rFonts w:ascii="Times New Roman" w:hAnsi="Times New Roman" w:cs="Times New Roman"/>
+          <w:sz w:val="24"/>
+          <w:szCs w:val="24"/>
+        </w:rPr>
+      </w:pPr>
+      <w:r>
+        <w:rPr>
+          <w:rFonts w:ascii="Times New Roman" w:hAnsi="Times New Roman" w:cs="Times New Roman"/>
+          <w:sz w:val="24"/>
+          <w:szCs w:val="24"/>
+        </w:rPr>
+        <w:t>3. Funcionalidades de la Plataforma</w:t>
+      </w:r>
+    </w:p>
+    <w:p>
+      <w:pPr>
+        <w:pStyle w:val="NormalWeb"/>
+      </w:pPr>
+      <w:r>
+        <w:t>InvGenius ofrece un conjunto de herramientas que permiten una gestión eficiente del inventario:</w:t>
       </w:r>
     </w:p>
     <w:p>
       <w:pPr>
         <w:numPr>
           <w:ilvl w:val="0"/>
-          <w:numId w:val="5"/>
+          <w:numId w:val="22"/>
         </w:numPr>
         <w:spacing w:before="100" w:beforeAutospacing="1" w:after="100" w:afterAutospacing="1" w:line="240" w:lineRule="auto"/>
         <w:rPr>
-          <w:rFonts w:eastAsia="Times New Roman"/>
-          <w:sz w:val="24"/>
-          <w:szCs w:val="24"/>
-          <w:lang w:val="es-CO"/>
-        </w:rPr>
-      </w:pPr>
-      <w:r>
-        <w:rPr>
-          <w:rFonts w:eastAsia="Times New Roman"/>
-          <w:sz w:val="24"/>
-          <w:szCs w:val="24"/>
-          <w:lang w:val="es-CO"/>
-        </w:rPr>
-        <w:t>Numero de Documento</w:t>
+          <w:rFonts w:ascii="Times New Roman" w:hAnsi="Times New Roman" w:cs="Times New Roman"/>
+          <w:sz w:val="24"/>
+          <w:szCs w:val="24"/>
+        </w:rPr>
+      </w:pPr>
+      <w:r>
+        <w:rPr>
+          <w:rStyle w:val="Textoennegrita"/>
+          <w:rFonts w:ascii="Times New Roman" w:hAnsi="Times New Roman" w:cs="Times New Roman"/>
+          <w:sz w:val="24"/>
+          <w:szCs w:val="24"/>
+        </w:rPr>
+        <w:t>Novedades:</w:t>
+      </w:r>
+      <w:r>
+        <w:rPr>
+          <w:rFonts w:ascii="Times New Roman" w:hAnsi="Times New Roman" w:cs="Times New Roman"/>
+          <w:sz w:val="24"/>
+          <w:szCs w:val="24"/>
+        </w:rPr>
+        <w:t xml:space="preserve"> Información sobre productos próximos a vencer, vencidos y con bajo stock.</w:t>
       </w:r>
     </w:p>
     <w:p>
       <w:pPr>
         <w:numPr>
           <w:ilvl w:val="0"/>
-          <w:numId w:val="5"/>
+          <w:numId w:val="22"/>
         </w:numPr>
         <w:spacing w:before="100" w:beforeAutospacing="1" w:after="100" w:afterAutospacing="1" w:line="240" w:lineRule="auto"/>
         <w:rPr>
-          <w:rFonts w:eastAsia="Times New Roman"/>
-          <w:sz w:val="24"/>
-          <w:szCs w:val="24"/>
-          <w:lang w:val="es-CO"/>
-        </w:rPr>
-      </w:pPr>
-      <w:r>
-        <w:rPr>
-          <w:rFonts w:eastAsia="Times New Roman"/>
-          <w:sz w:val="24"/>
-          <w:szCs w:val="24"/>
-          <w:lang w:val="es-CO"/>
-        </w:rPr>
-        <w:t>Correo Electrónico</w:t>
-      </w:r>
-    </w:p>
-    <w:p>
-      <w:pPr>
-        <w:spacing w:before="100" w:beforeAutospacing="1" w:after="100" w:afterAutospacing="1" w:line="240" w:lineRule="auto"/>
-        <w:rPr>
-          <w:rFonts w:eastAsia="Times New Roman"/>
-          <w:sz w:val="24"/>
-          <w:szCs w:val="24"/>
-          <w:lang w:val="es-CO"/>
-        </w:rPr>
-      </w:pPr>
-      <w:r>
-        <w:rPr>
-          <w:rFonts w:eastAsia="Times New Roman"/>
-          <w:sz w:val="24"/>
-          <w:szCs w:val="24"/>
-          <w:lang w:val="es-CO"/>
-        </w:rPr>
-        <w:t>Esta información se utilizará para identificarte como usuario de nuestra plataforma y para comunicarnos contigo sobre tu cuenta con una notificación en el correo sobre el servicio ofrecido.</w:t>
+          <w:rFonts w:ascii="Times New Roman" w:hAnsi="Times New Roman" w:cs="Times New Roman"/>
+          <w:sz w:val="24"/>
+          <w:szCs w:val="24"/>
+        </w:rPr>
+      </w:pPr>
+      <w:r>
+        <w:rPr>
+          <w:rStyle w:val="Textoennegrita"/>
+          <w:rFonts w:ascii="Times New Roman" w:hAnsi="Times New Roman" w:cs="Times New Roman"/>
+          <w:sz w:val="24"/>
+          <w:szCs w:val="24"/>
+        </w:rPr>
+        <w:t>Gestión de Inventario:</w:t>
+      </w:r>
+      <w:r>
+        <w:rPr>
+          <w:rFonts w:ascii="Times New Roman" w:hAnsi="Times New Roman" w:cs="Times New Roman"/>
+          <w:sz w:val="24"/>
+          <w:szCs w:val="24"/>
+        </w:rPr>
+        <w:t xml:space="preserve"> Añadir (entrada) o retirar (salida) productos.</w:t>
       </w:r>
     </w:p>
     <w:p>
       <w:pPr>
         <w:numPr>
           <w:ilvl w:val="0"/>
-          <w:numId w:val="6"/>
+          <w:numId w:val="22"/>
         </w:numPr>
         <w:spacing w:before="100" w:beforeAutospacing="1" w:after="100" w:afterAutospacing="1" w:line="240" w:lineRule="auto"/>
         <w:rPr>
-          <w:rFonts w:eastAsia="Times New Roman"/>
-          <w:sz w:val="24"/>
-          <w:szCs w:val="24"/>
-          <w:lang w:val="es-CO"/>
-        </w:rPr>
-      </w:pPr>
-      <w:r>
-        <w:rPr>
-          <w:rFonts w:eastAsia="Times New Roman"/>
-          <w:b/>
-          <w:bCs/>
-          <w:sz w:val="24"/>
-          <w:szCs w:val="24"/>
-          <w:lang w:val="es-CO"/>
-        </w:rPr>
-        <w:t>Funcionalidades de la Plataforma</w:t>
+          <w:rFonts w:ascii="Times New Roman" w:hAnsi="Times New Roman" w:cs="Times New Roman"/>
+          <w:sz w:val="24"/>
+          <w:szCs w:val="24"/>
+        </w:rPr>
+      </w:pPr>
+      <w:r>
+        <w:rPr>
+          <w:rStyle w:val="Textoennegrita"/>
+          <w:rFonts w:ascii="Times New Roman" w:hAnsi="Times New Roman" w:cs="Times New Roman"/>
+          <w:sz w:val="24"/>
+          <w:szCs w:val="24"/>
+        </w:rPr>
+        <w:t>Gestión de Categorías:</w:t>
+      </w:r>
+      <w:r>
+        <w:rPr>
+          <w:rFonts w:ascii="Times New Roman" w:hAnsi="Times New Roman" w:cs="Times New Roman"/>
+          <w:sz w:val="24"/>
+          <w:szCs w:val="24"/>
+        </w:rPr>
+        <w:t xml:space="preserve"> Crear o deshabilitar categorías para organizar el inventario.</w:t>
       </w:r>
     </w:p>
     <w:p>
       <w:pPr>
         <w:spacing w:before="100" w:beforeAutospacing="1" w:after="100" w:afterAutospacing="1" w:line="240" w:lineRule="auto"/>
-        <w:rPr>
-          <w:rFonts w:eastAsia="Times New Roman"/>
-          <w:sz w:val="24"/>
-          <w:szCs w:val="24"/>
-          <w:lang w:val="es-CO"/>
-        </w:rPr>
-      </w:pPr>
-      <w:r>
-        <w:rPr>
-          <w:rFonts w:eastAsia="Times New Roman"/>
-          <w:sz w:val="24"/>
-          <w:szCs w:val="24"/>
-          <w:lang w:val="es-CO"/>
-        </w:rPr>
-        <w:t>InvGenius ofrece las siguientes funcionalidades a través de su plataforma:</w:t>
+        <w:ind w:left="720"/>
+        <w:rPr>
+          <w:rFonts w:ascii="Times New Roman" w:hAnsi="Times New Roman" w:cs="Times New Roman"/>
+          <w:sz w:val="24"/>
+          <w:szCs w:val="24"/>
+        </w:rPr>
+      </w:pPr>
+      <w:bookmarkStart w:id="0" w:name="_GoBack"/>
+      <w:bookmarkEnd w:id="0"/>
+    </w:p>
+    <w:p>
+      <w:pPr>
+        <w:pStyle w:val="Ttulo3"/>
+        <w:rPr>
+          <w:rFonts w:ascii="Times New Roman" w:hAnsi="Times New Roman" w:cs="Times New Roman"/>
+          <w:sz w:val="24"/>
+          <w:szCs w:val="24"/>
+        </w:rPr>
+      </w:pPr>
+      <w:r>
+        <w:rPr>
+          <w:rFonts w:ascii="Times New Roman" w:hAnsi="Times New Roman" w:cs="Times New Roman"/>
+          <w:sz w:val="24"/>
+          <w:szCs w:val="24"/>
+        </w:rPr>
+        <w:lastRenderedPageBreak/>
+        <w:t>4. Responsabilidades del Usuario</w:t>
+      </w:r>
+    </w:p>
+    <w:p>
+      <w:pPr>
+        <w:pStyle w:val="NormalWeb"/>
+      </w:pPr>
+      <w:r>
+        <w:t>Al usar la plataforma, te comprometes a:</w:t>
       </w:r>
     </w:p>
     <w:p>
       <w:pPr>
         <w:numPr>
           <w:ilvl w:val="0"/>
-          <w:numId w:val="7"/>
+          <w:numId w:val="23"/>
         </w:numPr>
         <w:spacing w:before="100" w:beforeAutospacing="1" w:after="100" w:afterAutospacing="1" w:line="240" w:lineRule="auto"/>
         <w:rPr>
-          <w:rFonts w:eastAsia="Times New Roman"/>
-          <w:sz w:val="24"/>
-          <w:szCs w:val="24"/>
-          <w:lang w:val="es-CO"/>
-        </w:rPr>
-      </w:pPr>
-      <w:r>
-        <w:rPr>
-          <w:rFonts w:eastAsia="Times New Roman"/>
-          <w:sz w:val="24"/>
-          <w:szCs w:val="24"/>
-          <w:lang w:val="es-CO"/>
-        </w:rPr>
-        <w:t xml:space="preserve">Información sobre novedades: Te mantendremos informado sobre productos próximos a vencer, </w:t>
-      </w:r>
-      <w:r>
-        <w:rPr>
-          <w:rFonts w:eastAsia="Times New Roman"/>
-          <w:sz w:val="24"/>
-          <w:szCs w:val="24"/>
-          <w:lang w:val="es-CO"/>
-        </w:rPr>
-        <w:t>vencidos y bajos en stock</w:t>
-      </w:r>
-      <w:r>
-        <w:rPr>
-          <w:rFonts w:eastAsia="Times New Roman"/>
-          <w:sz w:val="24"/>
-          <w:szCs w:val="24"/>
-          <w:lang w:val="es-CO"/>
-        </w:rPr>
-        <w:t>.</w:t>
+          <w:rFonts w:ascii="Times New Roman" w:hAnsi="Times New Roman" w:cs="Times New Roman"/>
+          <w:sz w:val="24"/>
+          <w:szCs w:val="24"/>
+        </w:rPr>
+      </w:pPr>
+      <w:r>
+        <w:rPr>
+          <w:rFonts w:ascii="Times New Roman" w:hAnsi="Times New Roman" w:cs="Times New Roman"/>
+          <w:sz w:val="24"/>
+          <w:szCs w:val="24"/>
+        </w:rPr>
+        <w:t>Proporcionar información precisa y actualizada durante el registro.</w:t>
       </w:r>
     </w:p>
     <w:p>
       <w:pPr>
         <w:numPr>
           <w:ilvl w:val="0"/>
-          <w:numId w:val="7"/>
+          <w:numId w:val="23"/>
         </w:numPr>
         <w:spacing w:before="100" w:beforeAutospacing="1" w:after="100" w:afterAutospacing="1" w:line="240" w:lineRule="auto"/>
         <w:rPr>
-          <w:rFonts w:eastAsia="Times New Roman"/>
-          <w:sz w:val="24"/>
-          <w:szCs w:val="24"/>
-          <w:lang w:val="es-CO"/>
-        </w:rPr>
-      </w:pPr>
-      <w:r>
-        <w:rPr>
-          <w:rFonts w:eastAsia="Times New Roman"/>
-          <w:sz w:val="24"/>
-          <w:szCs w:val="24"/>
-          <w:lang w:val="es-CO"/>
-        </w:rPr>
-        <w:t>Gestión de inventario: Puedes agregar (entrada) o retirar (salida) productos de tu inventario a través de nuestra plataforma.</w:t>
+          <w:rFonts w:ascii="Times New Roman" w:hAnsi="Times New Roman" w:cs="Times New Roman"/>
+          <w:sz w:val="24"/>
+          <w:szCs w:val="24"/>
+        </w:rPr>
+      </w:pPr>
+      <w:r>
+        <w:rPr>
+          <w:rFonts w:ascii="Times New Roman" w:hAnsi="Times New Roman" w:cs="Times New Roman"/>
+          <w:sz w:val="24"/>
+          <w:szCs w:val="24"/>
+        </w:rPr>
+        <w:t>Mantener la confidencialidad de tu contraseña y ser responsable de las actividades realizadas bajo tu cuenta.</w:t>
       </w:r>
     </w:p>
     <w:p>
       <w:pPr>
         <w:numPr>
           <w:ilvl w:val="0"/>
-          <w:numId w:val="7"/>
+          <w:numId w:val="23"/>
         </w:numPr>
         <w:spacing w:before="100" w:beforeAutospacing="1" w:after="100" w:afterAutospacing="1" w:line="240" w:lineRule="auto"/>
         <w:rPr>
-          <w:rFonts w:eastAsia="Times New Roman"/>
+          <w:rFonts w:ascii="Times New Roman" w:hAnsi="Times New Roman" w:cs="Times New Roman"/>
+          <w:sz w:val="24"/>
+          <w:szCs w:val="24"/>
+        </w:rPr>
+      </w:pPr>
+      <w:r>
+        <w:rPr>
+          <w:rFonts w:ascii="Times New Roman" w:hAnsi="Times New Roman" w:cs="Times New Roman"/>
+          <w:sz w:val="24"/>
+          <w:szCs w:val="24"/>
+        </w:rPr>
+        <w:t>Usar InvGenius de manera ética y legal, respetando los derechos de otros usuarios y terceros.</w:t>
+      </w:r>
+    </w:p>
+    <w:p>
+      <w:pPr>
+        <w:pStyle w:val="Ttulo3"/>
+        <w:rPr>
+          <w:rFonts w:ascii="Times New Roman" w:hAnsi="Times New Roman" w:cs="Times New Roman"/>
+          <w:sz w:val="24"/>
+          <w:szCs w:val="24"/>
+        </w:rPr>
+      </w:pPr>
+      <w:r>
+        <w:rPr>
+          <w:rFonts w:ascii="Times New Roman" w:hAnsi="Times New Roman" w:cs="Times New Roman"/>
+          <w:sz w:val="24"/>
+          <w:szCs w:val="24"/>
+        </w:rPr>
+        <w:t>5. Derechos de Propiedad Intelectual</w:t>
+      </w:r>
+    </w:p>
+    <w:p>
+      <w:pPr>
+        <w:pStyle w:val="NormalWeb"/>
+      </w:pPr>
+      <w:r>
+        <w:t>Todos los derechos sobre InvGenius y su contenido son propiedad exclusiva de InvGenius o de sus licenciantes. No está permitido copiar, modificar, distribuir o usar cualquier parte de nuestra plataforma sin autorización previa por escrito.</w:t>
+      </w:r>
+    </w:p>
+    <w:p>
+      <w:pPr>
+        <w:pStyle w:val="Ttulo3"/>
+        <w:rPr>
+          <w:rFonts w:ascii="Times New Roman" w:hAnsi="Times New Roman" w:cs="Times New Roman"/>
+          <w:sz w:val="24"/>
+          <w:szCs w:val="24"/>
+        </w:rPr>
+      </w:pPr>
+      <w:r>
+        <w:rPr>
+          <w:rFonts w:ascii="Times New Roman" w:hAnsi="Times New Roman" w:cs="Times New Roman"/>
+          <w:sz w:val="24"/>
+          <w:szCs w:val="24"/>
+        </w:rPr>
+        <w:t>6. Limitación de Responsabilidad</w:t>
+      </w:r>
+    </w:p>
+    <w:p>
+      <w:pPr>
+        <w:pStyle w:val="NormalWeb"/>
+      </w:pPr>
+      <w:r>
+        <w:t xml:space="preserve">InvGenius no será responsable de ningún daño directo, indirecto, incidental, especial o consecuente derivado del uso de la plataforma, </w:t>
+      </w:r>
+      <w:r>
+        <w:t>incluyendo,</w:t>
+      </w:r>
+      <w:r>
+        <w:t xml:space="preserve"> pero no limitado a la pérdida de datos, beneficios o interrupción del uso. Tampoco nos hacemos responsables de costos adicionales asociados con el acceso a nuestra plataforma a través de internet.</w:t>
+      </w:r>
+    </w:p>
+    <w:p>
+      <w:pPr>
+        <w:pStyle w:val="Ttulo3"/>
+        <w:rPr>
+          <w:rFonts w:ascii="Times New Roman" w:hAnsi="Times New Roman" w:cs="Times New Roman"/>
+          <w:sz w:val="24"/>
+          <w:szCs w:val="24"/>
+        </w:rPr>
+      </w:pPr>
+      <w:r>
+        <w:rPr>
+          <w:rFonts w:ascii="Times New Roman" w:hAnsi="Times New Roman" w:cs="Times New Roman"/>
+          <w:sz w:val="24"/>
+          <w:szCs w:val="24"/>
+        </w:rPr>
+        <w:t>7. Modificaciones de los Términos y Condiciones</w:t>
+      </w:r>
+    </w:p>
+    <w:p>
+      <w:pPr>
+        <w:pStyle w:val="NormalWeb"/>
+      </w:pPr>
+      <w:r>
+        <w:t>Nos reservamos el derecho de modificar estos Términos y Condiciones en cualquier momento. Los cambios relevantes se notificarán a través de la plataforma o por correo electrónico. El uso continuado de InvGenius después de dichos cambios implicará la aceptación de los mismos.</w:t>
+      </w:r>
+    </w:p>
+    <w:p>
+      <w:pPr>
+        <w:pStyle w:val="Ttulo3"/>
+        <w:rPr>
+          <w:rFonts w:ascii="Times New Roman" w:hAnsi="Times New Roman" w:cs="Times New Roman"/>
+          <w:sz w:val="24"/>
+          <w:szCs w:val="24"/>
+        </w:rPr>
+      </w:pPr>
+      <w:r>
+        <w:rPr>
+          <w:rFonts w:ascii="Times New Roman" w:hAnsi="Times New Roman" w:cs="Times New Roman"/>
+          <w:sz w:val="24"/>
+          <w:szCs w:val="24"/>
+        </w:rPr>
+        <w:t>8. Ley Aplicable</w:t>
+      </w:r>
+    </w:p>
+    <w:p>
+      <w:pPr>
+        <w:pStyle w:val="NormalWeb"/>
+      </w:pPr>
+      <w:r>
+        <w:t>Estos Términos y Condiciones se regirán por las leyes de la República de Colombia, sin perjuicio de sus principios sobre conflictos de leyes.</w:t>
+      </w:r>
+    </w:p>
+    <w:p>
+      <w:pPr>
+        <w:pStyle w:val="Ttulo3"/>
+        <w:rPr>
+          <w:rFonts w:ascii="Times New Roman" w:hAnsi="Times New Roman" w:cs="Times New Roman"/>
+          <w:sz w:val="24"/>
+          <w:szCs w:val="24"/>
+        </w:rPr>
+      </w:pPr>
+      <w:r>
+        <w:rPr>
+          <w:rFonts w:ascii="Times New Roman" w:hAnsi="Times New Roman" w:cs="Times New Roman"/>
+          <w:sz w:val="24"/>
+          <w:szCs w:val="24"/>
+        </w:rPr>
+        <w:t>9. Compatibilidad de Dispositivos</w:t>
+      </w:r>
+    </w:p>
+    <w:p>
+      <w:pPr>
+        <w:pStyle w:val="NormalWeb"/>
+      </w:pPr>
+      <w:r>
+        <w:t>La aplicación móvil de InvGenius está diseñada para dispositivos Android compatibles. Es responsabilidad del usuario asegurarse de que su dispositivo cumpla con los requisitos mínimos necesarios para su correcto funcionamiento.</w:t>
+      </w:r>
+    </w:p>
+    <w:p>
+      <w:pPr>
+        <w:pStyle w:val="Ttulo3"/>
+        <w:rPr>
+          <w:rFonts w:ascii="Times New Roman" w:hAnsi="Times New Roman" w:cs="Times New Roman"/>
+          <w:sz w:val="24"/>
+          <w:szCs w:val="24"/>
+        </w:rPr>
+      </w:pPr>
+      <w:r>
+        <w:rPr>
+          <w:rFonts w:ascii="Times New Roman" w:hAnsi="Times New Roman" w:cs="Times New Roman"/>
+          <w:sz w:val="24"/>
+          <w:szCs w:val="24"/>
+        </w:rPr>
+        <w:t>10. Actualizaciones de la Aplicación</w:t>
+      </w:r>
+    </w:p>
+    <w:p>
+      <w:pPr>
+        <w:pStyle w:val="NormalWeb"/>
+      </w:pPr>
+      <w:r>
+        <w:t>InvGenius publicará actualizaciones periódicas cada seis meses, comenzando con la versión 1.0. Los usuarios son responsables de descargar e instalar dichas actualizaciones para mantener un rendimiento óptimo y acceder a nuevas funcionalidades.</w:t>
+      </w:r>
+    </w:p>
+    <w:p>
+      <w:pPr>
+        <w:pStyle w:val="Ttulo3"/>
+        <w:rPr>
+          <w:rFonts w:ascii="Times New Roman" w:hAnsi="Times New Roman" w:cs="Times New Roman"/>
+          <w:sz w:val="24"/>
+          <w:szCs w:val="24"/>
+        </w:rPr>
+      </w:pPr>
+      <w:r>
+        <w:rPr>
+          <w:rFonts w:ascii="Times New Roman" w:hAnsi="Times New Roman" w:cs="Times New Roman"/>
+          <w:sz w:val="24"/>
+          <w:szCs w:val="24"/>
+        </w:rPr>
+        <w:lastRenderedPageBreak/>
+        <w:t>11. Consentimiento para el Uso de Datos</w:t>
+      </w:r>
+    </w:p>
+    <w:p>
+      <w:pPr>
+        <w:pStyle w:val="NormalWeb"/>
+      </w:pPr>
+      <w:r>
+        <w:t>Al usar la aplicación móvil, aceptas que InvGenius pueda recopilar y utilizar cierta información sobre tu dispositivo y actividad, conforme a nuestra Política de Privacidad.</w:t>
+      </w:r>
+    </w:p>
+    <w:p>
+      <w:pPr>
+        <w:pStyle w:val="Ttulo3"/>
+        <w:rPr>
+          <w:rFonts w:ascii="Times New Roman" w:hAnsi="Times New Roman" w:cs="Times New Roman"/>
+          <w:sz w:val="24"/>
+          <w:szCs w:val="24"/>
+        </w:rPr>
+      </w:pPr>
+      <w:r>
+        <w:rPr>
+          <w:rFonts w:ascii="Times New Roman" w:hAnsi="Times New Roman" w:cs="Times New Roman"/>
+          <w:sz w:val="24"/>
+          <w:szCs w:val="24"/>
+        </w:rPr>
+        <w:t>12. Funcionalidades Limitadas</w:t>
+      </w:r>
+    </w:p>
+    <w:p>
+      <w:pPr>
+        <w:pStyle w:val="NormalWeb"/>
+      </w:pPr>
+      <w:r>
+        <w:t>Algunas funciones disponibles en la versión web de InvGenius podrían no estar habilitadas en la aplicación móvil debido a limitaciones técnicas o de diseño. Nos esforzamos por ofrecer una experiencia uniforme, pero pueden existir diferencias entre ambas versiones.</w:t>
+      </w:r>
+    </w:p>
+    <w:p>
+      <w:pPr>
+        <w:pStyle w:val="Ttulo3"/>
+        <w:rPr>
+          <w:rFonts w:ascii="Times New Roman" w:hAnsi="Times New Roman" w:cs="Times New Roman"/>
+          <w:sz w:val="24"/>
+          <w:szCs w:val="24"/>
+        </w:rPr>
+      </w:pPr>
+      <w:r>
+        <w:rPr>
+          <w:rFonts w:ascii="Times New Roman" w:hAnsi="Times New Roman" w:cs="Times New Roman"/>
+          <w:sz w:val="24"/>
+          <w:szCs w:val="24"/>
+        </w:rPr>
+        <w:t>13. Uso de Datos</w:t>
+      </w:r>
+    </w:p>
+    <w:p>
+      <w:pPr>
+        <w:pStyle w:val="NormalWeb"/>
+      </w:pPr>
+      <w:r>
+        <w:t>El uso de la aplicación móvil puede generar cargos adicionales de datos móviles, según el plan del usuario. InvGenius no se responsabiliza por estos cargos y recomienda a los usuarios revisar sus planes de datos para evitar costos inesperados.</w:t>
+      </w:r>
+    </w:p>
+    <w:p>
+      <w:pPr>
+        <w:pStyle w:val="Ttulo3"/>
+        <w:rPr>
+          <w:rFonts w:ascii="Times New Roman" w:hAnsi="Times New Roman" w:cs="Times New Roman"/>
+          <w:sz w:val="24"/>
+          <w:szCs w:val="24"/>
+        </w:rPr>
+      </w:pPr>
+      <w:r>
+        <w:rPr>
+          <w:rFonts w:ascii="Times New Roman" w:hAnsi="Times New Roman" w:cs="Times New Roman"/>
+          <w:sz w:val="24"/>
+          <w:szCs w:val="24"/>
+        </w:rPr>
+        <w:t>14. Responsabilidad por el Uso de la Aplicación</w:t>
+      </w:r>
+    </w:p>
+    <w:p>
+      <w:pPr>
+        <w:pStyle w:val="NormalWeb"/>
+      </w:pPr>
+      <w:r>
+        <w:t>El usuario es responsable de todas las actividades realizadas desde su cuenta. Es su obligación proteger la confidencialidad de su contraseña y notificar cualquier acceso no autorizado de inmediato.</w:t>
+      </w:r>
+    </w:p>
+    <w:p>
+      <w:pPr>
+        <w:pStyle w:val="NormalWeb"/>
+      </w:pPr>
+    </w:p>
+    <w:p>
+      <w:pPr>
+        <w:pStyle w:val="NormalWeb"/>
+      </w:pPr>
+    </w:p>
+    <w:p>
+      <w:pPr>
+        <w:pStyle w:val="NormalWeb"/>
+      </w:pPr>
+    </w:p>
+    <w:p>
+      <w:pPr>
+        <w:pStyle w:val="NormalWeb"/>
+      </w:pPr>
+    </w:p>
+    <w:p>
+      <w:pPr>
+        <w:pStyle w:val="NormalWeb"/>
+      </w:pPr>
+    </w:p>
+    <w:p>
+      <w:pPr>
+        <w:pStyle w:val="NormalWeb"/>
+      </w:pPr>
+    </w:p>
+    <w:p>
+      <w:pPr>
+        <w:pStyle w:val="NormalWeb"/>
+      </w:pPr>
+    </w:p>
+    <w:p>
+      <w:pPr>
+        <w:pStyle w:val="NormalWeb"/>
+      </w:pPr>
+    </w:p>
+    <w:p>
+      <w:pPr>
+        <w:pStyle w:val="NormalWeb"/>
+      </w:pPr>
+    </w:p>
+    <w:p>
+      <w:pPr>
+        <w:rPr>
+          <w:rFonts w:ascii="Times New Roman" w:hAnsi="Times New Roman" w:cs="Times New Roman"/>
+          <w:sz w:val="24"/>
+          <w:szCs w:val="24"/>
+        </w:rPr>
+      </w:pPr>
+      <w:r>
+        <w:rPr>
+          <w:rFonts w:ascii="Times New Roman" w:hAnsi="Times New Roman" w:cs="Times New Roman"/>
+          <w:sz w:val="24"/>
+          <w:szCs w:val="24"/>
+        </w:rPr>
+        <w:pict>
+          <v:rect id="_x0000_i1025" style="width:0;height:1.5pt" o:hralign="center" o:hrstd="t" o:hr="t" fillcolor="#a0a0a0" stroked="f"/>
+        </w:pict>
+      </w:r>
+    </w:p>
+    <w:p>
+      <w:pPr>
+        <w:pStyle w:val="NormalWeb"/>
+      </w:pPr>
+      <w:r>
+        <w:t>Si tienes alguna pregunta sobre estos Términos y Condiciones, por favor, ponte en contacto con nuestro equipo de soporte. Al continuar utilizando InvGenius, aceptas cumplir con los términos mencionados.</w:t>
+      </w:r>
+    </w:p>
+    <w:p>
+      <w:pPr>
+        <w:spacing w:before="100" w:beforeAutospacing="1" w:after="100" w:afterAutospacing="1" w:line="240" w:lineRule="auto"/>
+        <w:rPr>
+          <w:rFonts w:ascii="Times New Roman" w:eastAsia="Times New Roman" w:hAnsi="Times New Roman" w:cs="Times New Roman"/>
           <w:sz w:val="24"/>
           <w:szCs w:val="24"/>
           <w:lang w:val="es-CO"/>
         </w:rPr>
       </w:pPr>
-      <w:r>
-        <w:rPr>
-          <w:rFonts w:eastAsia="Times New Roman"/>
+    </w:p>
+    <w:p>
+      <w:pPr>
+        <w:spacing w:before="100" w:beforeAutospacing="1" w:after="100" w:afterAutospacing="1" w:line="240" w:lineRule="auto"/>
+        <w:rPr>
+          <w:rFonts w:ascii="Times New Roman" w:eastAsia="Times New Roman" w:hAnsi="Times New Roman" w:cs="Times New Roman"/>
           <w:sz w:val="24"/>
           <w:szCs w:val="24"/>
           <w:lang w:val="es-CO"/>
         </w:rPr>
-        <w:t xml:space="preserve">Gestión de categorías: Tienes la capacidad de agregar o </w:t>
-      </w:r>
-      <w:r>
-        <w:rPr>
-          <w:rFonts w:eastAsia="Times New Roman"/>
+      </w:pPr>
+    </w:p>
+    <w:p>
+      <w:pPr>
+        <w:spacing w:before="100" w:beforeAutospacing="1" w:after="100" w:afterAutospacing="1" w:line="240" w:lineRule="auto"/>
+        <w:rPr>
+          <w:rFonts w:ascii="Times New Roman" w:eastAsia="Times New Roman" w:hAnsi="Times New Roman" w:cs="Times New Roman"/>
           <w:sz w:val="24"/>
           <w:szCs w:val="24"/>
           <w:lang w:val="es-CO"/>
         </w:rPr>
-        <w:t xml:space="preserve">deshabilitar </w:t>
-      </w:r>
-      <w:r>
-        <w:rPr>
-          <w:rFonts w:eastAsia="Times New Roman"/>
+      </w:pPr>
+    </w:p>
+    <w:p>
+      <w:pPr>
+        <w:spacing w:before="100" w:beforeAutospacing="1" w:after="100" w:afterAutospacing="1" w:line="240" w:lineRule="auto"/>
+        <w:rPr>
+          <w:rFonts w:ascii="Times New Roman" w:eastAsia="Times New Roman" w:hAnsi="Times New Roman" w:cs="Times New Roman"/>
           <w:sz w:val="24"/>
           <w:szCs w:val="24"/>
           <w:lang w:val="es-CO"/>
         </w:rPr>
-        <w:t>categorías para organizar tu inventario de manera eficiente.</w:t>
-      </w:r>
+      </w:pPr>
     </w:p>
     <w:p>
       <w:pPr>
         <w:spacing w:before="100" w:beforeAutospacing="1" w:after="100" w:afterAutospacing="1" w:line="240" w:lineRule="auto"/>
-        <w:ind w:left="720"/>
-        <w:rPr>
-          <w:rFonts w:eastAsia="Times New Roman"/>
+        <w:rPr>
+          <w:rFonts w:ascii="Times New Roman" w:eastAsia="Times New Roman" w:hAnsi="Times New Roman" w:cs="Times New Roman"/>
           <w:sz w:val="24"/>
           <w:szCs w:val="24"/>
           <w:lang w:val="es-CO"/>
@@ -522,13 +867,10 @@
     </w:p>
     <w:p>
       <w:pPr>
-        <w:numPr>
-          <w:ilvl w:val="0"/>
-          <w:numId w:val="8"/>
-        </w:numPr>
         <w:spacing w:before="100" w:beforeAutospacing="1" w:after="100" w:afterAutospacing="1" w:line="240" w:lineRule="auto"/>
         <w:rPr>
-          <w:rFonts w:eastAsia="Times New Roman"/>
+          <w:rFonts w:ascii="Times New Roman" w:eastAsia="Times New Roman" w:hAnsi="Times New Roman" w:cs="Times New Roman"/>
+          <w:b/>
           <w:sz w:val="24"/>
           <w:szCs w:val="24"/>
           <w:lang w:val="es-CO"/>
@@ -536,34 +878,13 @@
       </w:pPr>
       <w:r>
         <w:rPr>
-          <w:rFonts w:eastAsia="Times New Roman"/>
+          <w:rFonts w:ascii="Times New Roman" w:eastAsia="Times New Roman" w:hAnsi="Times New Roman" w:cs="Times New Roman"/>
           <w:b/>
-          <w:bCs/>
           <w:sz w:val="24"/>
           <w:szCs w:val="24"/>
           <w:lang w:val="es-CO"/>
         </w:rPr>
-        <w:t>Responsabilidades del Usuario</w:t>
-      </w:r>
-    </w:p>
-    <w:p>
-      <w:pPr>
-        <w:spacing w:before="100" w:beforeAutospacing="1" w:after="100" w:afterAutospacing="1" w:line="240" w:lineRule="auto"/>
-        <w:rPr>
-          <w:rFonts w:eastAsia="Times New Roman"/>
-          <w:sz w:val="24"/>
-          <w:szCs w:val="24"/>
-          <w:lang w:val="es-CO"/>
-        </w:rPr>
-      </w:pPr>
-      <w:r>
-        <w:rPr>
-          <w:rFonts w:eastAsia="Times New Roman"/>
-          <w:sz w:val="24"/>
-          <w:szCs w:val="24"/>
-          <w:lang w:val="es-CO"/>
-        </w:rPr>
-        <w:t>Al utilizar InvGenius, aceptas las siguientes responsabilidades:</w:t>
+        <w:t>Definiciones Claves</w:t>
       </w:r>
     </w:p>
     <w:p>
@@ -574,7 +895,7 @@
         </w:numPr>
         <w:spacing w:before="100" w:beforeAutospacing="1" w:after="100" w:afterAutospacing="1" w:line="240" w:lineRule="auto"/>
         <w:rPr>
-          <w:rFonts w:eastAsia="Times New Roman"/>
+          <w:rFonts w:ascii="Times New Roman" w:eastAsia="Times New Roman" w:hAnsi="Times New Roman" w:cs="Times New Roman"/>
           <w:sz w:val="24"/>
           <w:szCs w:val="24"/>
           <w:lang w:val="es-CO"/>
@@ -582,12 +903,23 @@
       </w:pPr>
       <w:r>
         <w:rPr>
-          <w:rFonts w:eastAsia="Times New Roman"/>
+          <w:rFonts w:ascii="Times New Roman" w:eastAsia="Times New Roman" w:hAnsi="Times New Roman" w:cs="Times New Roman"/>
+          <w:b/>
+          <w:bCs/>
           <w:sz w:val="24"/>
           <w:szCs w:val="24"/>
           <w:lang w:val="es-CO"/>
         </w:rPr>
-        <w:t>Proporcionar información veraz y actualizada durante el registro.</w:t>
+        <w:t>Confidencialidad</w:t>
+      </w:r>
+      <w:r>
+        <w:rPr>
+          <w:rFonts w:ascii="Times New Roman" w:eastAsia="Times New Roman" w:hAnsi="Times New Roman" w:cs="Times New Roman"/>
+          <w:sz w:val="24"/>
+          <w:szCs w:val="24"/>
+          <w:lang w:val="es-CO"/>
+        </w:rPr>
+        <w:t>: Mantener información en secreto, asegurándose de que no sea divulgada a personas no autorizadas.</w:t>
       </w:r>
     </w:p>
     <w:p>
@@ -598,7 +930,7 @@
         </w:numPr>
         <w:spacing w:before="100" w:beforeAutospacing="1" w:after="100" w:afterAutospacing="1" w:line="240" w:lineRule="auto"/>
         <w:rPr>
-          <w:rFonts w:eastAsia="Times New Roman"/>
+          <w:rFonts w:ascii="Times New Roman" w:eastAsia="Times New Roman" w:hAnsi="Times New Roman" w:cs="Times New Roman"/>
           <w:sz w:val="24"/>
           <w:szCs w:val="24"/>
           <w:lang w:val="es-CO"/>
@@ -606,12 +938,23 @@
       </w:pPr>
       <w:r>
         <w:rPr>
-          <w:rFonts w:eastAsia="Times New Roman"/>
+          <w:rFonts w:ascii="Times New Roman" w:eastAsia="Times New Roman" w:hAnsi="Times New Roman" w:cs="Times New Roman"/>
+          <w:b/>
+          <w:bCs/>
           <w:sz w:val="24"/>
           <w:szCs w:val="24"/>
           <w:lang w:val="es-CO"/>
         </w:rPr>
-        <w:t>Mantener la confidencialidad de tu contraseña y ser responsable de todas las actividades que ocurran bajo tu cuenta.</w:t>
+        <w:t>Ética</w:t>
+      </w:r>
+      <w:r>
+        <w:rPr>
+          <w:rFonts w:ascii="Times New Roman" w:eastAsia="Times New Roman" w:hAnsi="Times New Roman" w:cs="Times New Roman"/>
+          <w:sz w:val="24"/>
+          <w:szCs w:val="24"/>
+          <w:lang w:val="es-CO"/>
+        </w:rPr>
+        <w:t>: Conjunto de principios morales que rigen la conducta de una persona o grupo.</w:t>
       </w:r>
     </w:p>
     <w:p>
@@ -622,7 +965,7 @@
         </w:numPr>
         <w:spacing w:before="100" w:beforeAutospacing="1" w:after="100" w:afterAutospacing="1" w:line="240" w:lineRule="auto"/>
         <w:rPr>
-          <w:rFonts w:eastAsia="Times New Roman"/>
+          <w:rFonts w:ascii="Times New Roman" w:eastAsia="Times New Roman" w:hAnsi="Times New Roman" w:cs="Times New Roman"/>
           <w:sz w:val="24"/>
           <w:szCs w:val="24"/>
           <w:lang w:val="es-CO"/>
@@ -630,648 +973,23 @@
       </w:pPr>
       <w:r>
         <w:rPr>
-          <w:rFonts w:eastAsia="Times New Roman"/>
-          <w:sz w:val="24"/>
-          <w:szCs w:val="24"/>
-          <w:lang w:val="es-CO"/>
-        </w:rPr>
-        <w:t>Utilizar la plataforma de manera ética y legal, respetando los derechos de otros usuarios y terceros.</w:t>
-      </w:r>
-    </w:p>
-    <w:p>
-      <w:pPr>
-        <w:numPr>
-          <w:ilvl w:val="0"/>
-          <w:numId w:val="10"/>
-        </w:numPr>
-        <w:spacing w:before="100" w:beforeAutospacing="1" w:after="100" w:afterAutospacing="1" w:line="240" w:lineRule="auto"/>
-        <w:rPr>
-          <w:rFonts w:eastAsia="Times New Roman"/>
-          <w:sz w:val="24"/>
-          <w:szCs w:val="24"/>
-          <w:lang w:val="es-CO"/>
-        </w:rPr>
-      </w:pPr>
-      <w:r>
-        <w:rPr>
-          <w:rFonts w:eastAsia="Times New Roman"/>
+          <w:rFonts w:ascii="Times New Roman" w:eastAsia="Times New Roman" w:hAnsi="Times New Roman" w:cs="Times New Roman"/>
           <w:b/>
           <w:bCs/>
           <w:sz w:val="24"/>
           <w:szCs w:val="24"/>
           <w:lang w:val="es-CO"/>
         </w:rPr>
-        <w:t>Derechos de Propiedad Intelectual</w:t>
-      </w:r>
-    </w:p>
-    <w:p>
-      <w:pPr>
-        <w:spacing w:before="100" w:beforeAutospacing="1" w:after="100" w:afterAutospacing="1" w:line="240" w:lineRule="auto"/>
-        <w:rPr>
-          <w:rFonts w:eastAsia="Times New Roman"/>
+        <w:t>Propiedad Intelectual</w:t>
+      </w:r>
+      <w:r>
+        <w:rPr>
+          <w:rFonts w:ascii="Times New Roman" w:eastAsia="Times New Roman" w:hAnsi="Times New Roman" w:cs="Times New Roman"/>
           <w:sz w:val="24"/>
           <w:szCs w:val="24"/>
           <w:lang w:val="es-CO"/>
         </w:rPr>
-      </w:pPr>
-      <w:r>
-        <w:rPr>
-          <w:rFonts w:eastAsia="Times New Roman"/>
-          <w:sz w:val="24"/>
-          <w:szCs w:val="24"/>
-          <w:lang w:val="es-CO"/>
-        </w:rPr>
-        <w:t>Todos los derechos de propiedad intelectual sobre InvGenius y su contenido pertenecen a InvGenius o a sus licenciantes. No tienes derecho a copiar, modificar, distribuir o utilizar de otra manera cualquier parte de nuestra plataforma sin nuestro consentimiento previo por escrito.</w:t>
-      </w:r>
-    </w:p>
-    <w:p>
-      <w:pPr>
-        <w:numPr>
-          <w:ilvl w:val="0"/>
-          <w:numId w:val="11"/>
-        </w:numPr>
-        <w:spacing w:before="100" w:beforeAutospacing="1" w:after="100" w:afterAutospacing="1" w:line="240" w:lineRule="auto"/>
-        <w:rPr>
-          <w:rFonts w:eastAsia="Times New Roman"/>
-          <w:sz w:val="24"/>
-          <w:szCs w:val="24"/>
-          <w:lang w:val="es-CO"/>
-        </w:rPr>
-      </w:pPr>
-      <w:r>
-        <w:rPr>
-          <w:rFonts w:eastAsia="Times New Roman"/>
-          <w:b/>
-          <w:bCs/>
-          <w:sz w:val="24"/>
-          <w:szCs w:val="24"/>
-          <w:lang w:val="es-CO"/>
-        </w:rPr>
-        <w:t>Limitación de Responsabilidad</w:t>
-      </w:r>
-    </w:p>
-    <w:p>
-      <w:pPr>
-        <w:spacing w:before="100" w:beforeAutospacing="1" w:after="100" w:afterAutospacing="1" w:line="240" w:lineRule="auto"/>
-        <w:rPr>
-          <w:rFonts w:eastAsia="Times New Roman"/>
-          <w:sz w:val="24"/>
-          <w:szCs w:val="24"/>
-          <w:lang w:val="es-CO"/>
-        </w:rPr>
-      </w:pPr>
-      <w:r>
-        <w:rPr>
-          <w:rFonts w:eastAsia="Times New Roman"/>
-          <w:sz w:val="24"/>
-          <w:szCs w:val="24"/>
-          <w:lang w:val="es-CO"/>
-        </w:rPr>
-        <w:t>InvGenius no se hace responsable de ningún daño directo, indirecto, incidental, especial o consecuente que surja del uso de nuestra plataforma, incluidos, entre otros, daños por pérdida de beneficios, datos o uso. Costos adicionales al servicio, no nos haremos responsables por los costos al utilizar nuestra plataforma mediante internet.</w:t>
-      </w:r>
-    </w:p>
-    <w:p>
-      <w:pPr>
-        <w:numPr>
-          <w:ilvl w:val="0"/>
-          <w:numId w:val="12"/>
-        </w:numPr>
-        <w:spacing w:before="100" w:beforeAutospacing="1" w:after="100" w:afterAutospacing="1" w:line="240" w:lineRule="auto"/>
-        <w:rPr>
-          <w:rFonts w:eastAsia="Times New Roman"/>
-          <w:sz w:val="24"/>
-          <w:szCs w:val="24"/>
-          <w:lang w:val="es-CO"/>
-        </w:rPr>
-      </w:pPr>
-      <w:r>
-        <w:rPr>
-          <w:rFonts w:eastAsia="Times New Roman"/>
-          <w:b/>
-          <w:bCs/>
-          <w:sz w:val="24"/>
-          <w:szCs w:val="24"/>
-          <w:lang w:val="es-CO"/>
-        </w:rPr>
-        <w:t>Modificaciones de los Términos y Condiciones</w:t>
-      </w:r>
-    </w:p>
-    <w:p>
-      <w:pPr>
-        <w:spacing w:before="100" w:beforeAutospacing="1" w:after="100" w:afterAutospacing="1" w:line="240" w:lineRule="auto"/>
-        <w:rPr>
-          <w:rFonts w:eastAsia="Times New Roman"/>
-          <w:sz w:val="24"/>
-          <w:szCs w:val="24"/>
-          <w:lang w:val="es-CO"/>
-        </w:rPr>
-      </w:pPr>
-      <w:r>
-        <w:rPr>
-          <w:rFonts w:eastAsia="Times New Roman"/>
-          <w:sz w:val="24"/>
-          <w:szCs w:val="24"/>
-          <w:lang w:val="es-CO"/>
-        </w:rPr>
-        <w:t>Nos reservamos el derecho de modificar estos Términos y Condiciones en cualquier momento y sin previo aviso. Se te notificará cualquier cambio significativo a través de nuestra plataforma o por correo electrónico. El uso continuado de InvGenius después de dichas modificaciones constituirá su consentimiento a dichos cambios.</w:t>
-      </w:r>
-    </w:p>
-    <w:p>
-      <w:pPr>
-        <w:numPr>
-          <w:ilvl w:val="0"/>
-          <w:numId w:val="13"/>
-        </w:numPr>
-        <w:spacing w:before="100" w:beforeAutospacing="1" w:after="100" w:afterAutospacing="1" w:line="240" w:lineRule="auto"/>
-        <w:rPr>
-          <w:rFonts w:eastAsia="Times New Roman"/>
-          <w:sz w:val="24"/>
-          <w:szCs w:val="24"/>
-          <w:lang w:val="es-CO"/>
-        </w:rPr>
-      </w:pPr>
-      <w:r>
-        <w:rPr>
-          <w:rFonts w:eastAsia="Times New Roman"/>
-          <w:b/>
-          <w:bCs/>
-          <w:sz w:val="24"/>
-          <w:szCs w:val="24"/>
-          <w:lang w:val="es-CO"/>
-        </w:rPr>
-        <w:t>Ley Aplicable</w:t>
-      </w:r>
-    </w:p>
-    <w:p>
-      <w:pPr>
-        <w:spacing w:before="100" w:beforeAutospacing="1" w:after="100" w:afterAutospacing="1" w:line="240" w:lineRule="auto"/>
-        <w:rPr>
-          <w:rFonts w:eastAsia="Times New Roman"/>
-          <w:sz w:val="24"/>
-          <w:szCs w:val="24"/>
-          <w:lang w:val="es-CO"/>
-        </w:rPr>
-      </w:pPr>
-      <w:r>
-        <w:rPr>
-          <w:rFonts w:eastAsia="Times New Roman"/>
-          <w:sz w:val="24"/>
-          <w:szCs w:val="24"/>
-          <w:lang w:val="es-CO"/>
-        </w:rPr>
-        <w:t>Estos Términos y Condiciones se regirán e interpretarán de acuerdo con las leyes de Colombia, sin tener en cuenta sus principios de conflicto de leyes.</w:t>
-      </w:r>
-    </w:p>
-    <w:p>
-      <w:pPr>
-        <w:numPr>
-          <w:ilvl w:val="0"/>
-          <w:numId w:val="14"/>
-        </w:numPr>
-        <w:spacing w:before="100" w:beforeAutospacing="1" w:after="100" w:afterAutospacing="1" w:line="240" w:lineRule="auto"/>
-        <w:rPr>
-          <w:rFonts w:eastAsia="Times New Roman"/>
-          <w:sz w:val="24"/>
-          <w:szCs w:val="24"/>
-          <w:lang w:val="es-CO"/>
-        </w:rPr>
-      </w:pPr>
-      <w:r>
-        <w:rPr>
-          <w:rFonts w:eastAsia="Times New Roman"/>
-          <w:b/>
-          <w:bCs/>
-          <w:sz w:val="24"/>
-          <w:szCs w:val="24"/>
-          <w:lang w:val="es-CO"/>
-        </w:rPr>
-        <w:t>Compatibilidad de Dispositivos</w:t>
-      </w:r>
-    </w:p>
-    <w:p>
-      <w:pPr>
-        <w:spacing w:before="100" w:beforeAutospacing="1" w:after="100" w:afterAutospacing="1" w:line="240" w:lineRule="auto"/>
-        <w:rPr>
-          <w:rFonts w:eastAsia="Times New Roman"/>
-          <w:sz w:val="24"/>
-          <w:szCs w:val="24"/>
-          <w:lang w:val="es-CO"/>
-        </w:rPr>
-      </w:pPr>
-      <w:r>
-        <w:rPr>
-          <w:rFonts w:eastAsia="Times New Roman"/>
-          <w:sz w:val="24"/>
-          <w:szCs w:val="24"/>
-          <w:lang w:val="es-CO"/>
-        </w:rPr>
-        <w:t>La aplicación móvil de InvGenius está diseñada para funcionar en dispositivos móviles compatibles con Android. Es responsabilidad del usuario asegurarse de que su dispositivo cumpla con los requisitos mínimos de compatibilidad para el correcto funcionamiento de la aplicación.</w:t>
-      </w:r>
-    </w:p>
-    <w:p>
-      <w:pPr>
-        <w:spacing w:before="100" w:beforeAutospacing="1" w:after="100" w:afterAutospacing="1" w:line="240" w:lineRule="auto"/>
-        <w:rPr>
-          <w:rFonts w:eastAsia="Times New Roman"/>
-          <w:sz w:val="24"/>
-          <w:szCs w:val="24"/>
-          <w:lang w:val="es-CO"/>
-        </w:rPr>
-      </w:pPr>
-    </w:p>
-    <w:p>
-      <w:pPr>
-        <w:spacing w:before="100" w:beforeAutospacing="1" w:after="100" w:afterAutospacing="1" w:line="240" w:lineRule="auto"/>
-        <w:rPr>
-          <w:rFonts w:eastAsia="Times New Roman"/>
-          <w:sz w:val="24"/>
-          <w:szCs w:val="24"/>
-          <w:lang w:val="es-CO"/>
-        </w:rPr>
-      </w:pPr>
-    </w:p>
-    <w:p>
-      <w:pPr>
-        <w:spacing w:before="100" w:beforeAutospacing="1" w:after="100" w:afterAutospacing="1" w:line="240" w:lineRule="auto"/>
-        <w:rPr>
-          <w:rFonts w:eastAsia="Times New Roman"/>
-          <w:sz w:val="24"/>
-          <w:szCs w:val="24"/>
-          <w:lang w:val="es-CO"/>
-        </w:rPr>
-      </w:pPr>
-    </w:p>
-    <w:p>
-      <w:pPr>
-        <w:numPr>
-          <w:ilvl w:val="0"/>
-          <w:numId w:val="15"/>
-        </w:numPr>
-        <w:spacing w:before="100" w:beforeAutospacing="1" w:after="100" w:afterAutospacing="1" w:line="240" w:lineRule="auto"/>
-        <w:rPr>
-          <w:rFonts w:eastAsia="Times New Roman"/>
-          <w:sz w:val="24"/>
-          <w:szCs w:val="24"/>
-          <w:lang w:val="es-CO"/>
-        </w:rPr>
-      </w:pPr>
-      <w:r>
-        <w:rPr>
-          <w:rFonts w:eastAsia="Times New Roman"/>
-          <w:b/>
-          <w:bCs/>
-          <w:sz w:val="24"/>
-          <w:szCs w:val="24"/>
-          <w:lang w:val="es-CO"/>
-        </w:rPr>
-        <w:t>Actualizaciones de la Aplicación</w:t>
-      </w:r>
-    </w:p>
-    <w:p>
-      <w:pPr>
-        <w:spacing w:before="100" w:beforeAutospacing="1" w:after="100" w:afterAutospacing="1" w:line="240" w:lineRule="auto"/>
-        <w:rPr>
-          <w:rFonts w:eastAsia="Times New Roman"/>
-          <w:sz w:val="24"/>
-          <w:szCs w:val="24"/>
-          <w:lang w:val="es-CO"/>
-        </w:rPr>
-      </w:pPr>
-      <w:r>
-        <w:rPr>
-          <w:rFonts w:eastAsia="Times New Roman"/>
-          <w:sz w:val="24"/>
-          <w:szCs w:val="24"/>
-          <w:lang w:val="es-CO"/>
-        </w:rPr>
-        <w:t>Para garantizar un rendimiento óptimo y acceso a nuevas funcionalidades, es posible que se publiquen actualizaciones cada 6 meses de la aplicación, siendo la primera la versión 1.0. Es responsabilidad del usuario descargar e instalar estas actualizaciones cuando estén disponibles.</w:t>
-      </w:r>
-    </w:p>
-    <w:p>
-      <w:pPr>
-        <w:numPr>
-          <w:ilvl w:val="0"/>
-          <w:numId w:val="16"/>
-        </w:numPr>
-        <w:spacing w:before="100" w:beforeAutospacing="1" w:after="100" w:afterAutospacing="1" w:line="240" w:lineRule="auto"/>
-        <w:rPr>
-          <w:rFonts w:eastAsia="Times New Roman"/>
-          <w:sz w:val="24"/>
-          <w:szCs w:val="24"/>
-          <w:lang w:val="es-CO"/>
-        </w:rPr>
-      </w:pPr>
-      <w:r>
-        <w:rPr>
-          <w:rFonts w:eastAsia="Times New Roman"/>
-          <w:b/>
-          <w:bCs/>
-          <w:sz w:val="24"/>
-          <w:szCs w:val="24"/>
-          <w:lang w:val="es-CO"/>
-        </w:rPr>
-        <w:t>Consentimiento para el Uso de Datos</w:t>
-      </w:r>
-    </w:p>
-    <w:p>
-      <w:pPr>
-        <w:spacing w:before="100" w:beforeAutospacing="1" w:after="100" w:afterAutospacing="1" w:line="240" w:lineRule="auto"/>
-        <w:rPr>
-          <w:rFonts w:eastAsia="Times New Roman"/>
-          <w:sz w:val="24"/>
-          <w:szCs w:val="24"/>
-          <w:lang w:val="es-CO"/>
-        </w:rPr>
-      </w:pPr>
-      <w:r>
-        <w:rPr>
-          <w:rFonts w:eastAsia="Times New Roman"/>
-          <w:sz w:val="24"/>
-          <w:szCs w:val="24"/>
-          <w:lang w:val="es-CO"/>
-        </w:rPr>
-        <w:t>Al utilizar la aplicación móvil de InvGenius, aceptas que podamos recopilar y utilizar cierta información sobre tu dispositivo y tu actividad en la aplicación de acuerdo con nuestra Política de Privacidad.</w:t>
-      </w:r>
-    </w:p>
-    <w:p>
-      <w:pPr>
-        <w:numPr>
-          <w:ilvl w:val="0"/>
-          <w:numId w:val="17"/>
-        </w:numPr>
-        <w:spacing w:before="100" w:beforeAutospacing="1" w:after="100" w:afterAutospacing="1" w:line="240" w:lineRule="auto"/>
-        <w:rPr>
-          <w:rFonts w:eastAsia="Times New Roman"/>
-          <w:sz w:val="24"/>
-          <w:szCs w:val="24"/>
-          <w:lang w:val="es-CO"/>
-        </w:rPr>
-      </w:pPr>
-      <w:r>
-        <w:rPr>
-          <w:rFonts w:eastAsia="Times New Roman"/>
-          <w:b/>
-          <w:bCs/>
-          <w:sz w:val="24"/>
-          <w:szCs w:val="24"/>
-          <w:lang w:val="es-CO"/>
-        </w:rPr>
-        <w:t>Funcionalidades Limitadas</w:t>
-      </w:r>
-    </w:p>
-    <w:p>
-      <w:pPr>
-        <w:spacing w:before="100" w:beforeAutospacing="1" w:after="100" w:afterAutospacing="1" w:line="240" w:lineRule="auto"/>
-        <w:rPr>
-          <w:rFonts w:eastAsia="Times New Roman"/>
-          <w:sz w:val="24"/>
-          <w:szCs w:val="24"/>
-          <w:lang w:val="es-CO"/>
-        </w:rPr>
-      </w:pPr>
-      <w:r>
-        <w:rPr>
-          <w:rFonts w:eastAsia="Times New Roman"/>
-          <w:sz w:val="24"/>
-          <w:szCs w:val="24"/>
-          <w:lang w:val="es-CO"/>
-        </w:rPr>
-        <w:t>Es posible que algunas funcionalidades de la plataforma web no estén disponibles en la aplicación móvil debido a limitaciones técnicas o de diseño. InvGenius se esfuerza por ofrecer una experiencia coherente en todas las plataformas, pero algunas características pueden variar entre la versión web y la versión móvil.</w:t>
-      </w:r>
-    </w:p>
-    <w:p>
-      <w:pPr>
-        <w:numPr>
-          <w:ilvl w:val="0"/>
-          <w:numId w:val="18"/>
-        </w:numPr>
-        <w:spacing w:before="100" w:beforeAutospacing="1" w:after="100" w:afterAutospacing="1" w:line="240" w:lineRule="auto"/>
-        <w:rPr>
-          <w:rFonts w:eastAsia="Times New Roman"/>
-          <w:sz w:val="24"/>
-          <w:szCs w:val="24"/>
-          <w:lang w:val="es-CO"/>
-        </w:rPr>
-      </w:pPr>
-      <w:r>
-        <w:rPr>
-          <w:rFonts w:eastAsia="Times New Roman"/>
-          <w:b/>
-          <w:bCs/>
-          <w:sz w:val="24"/>
-          <w:szCs w:val="24"/>
-          <w:lang w:val="es-CO"/>
-        </w:rPr>
-        <w:t>Uso de Datos</w:t>
-      </w:r>
-    </w:p>
-    <w:p>
-      <w:pPr>
-        <w:spacing w:before="100" w:beforeAutospacing="1" w:after="100" w:afterAutospacing="1" w:line="240" w:lineRule="auto"/>
-        <w:rPr>
-          <w:rFonts w:eastAsia="Times New Roman"/>
-          <w:sz w:val="24"/>
-          <w:szCs w:val="24"/>
-          <w:lang w:val="es-CO"/>
-        </w:rPr>
-      </w:pPr>
-      <w:r>
-        <w:rPr>
-          <w:rFonts w:eastAsia="Times New Roman"/>
-          <w:sz w:val="24"/>
-          <w:szCs w:val="24"/>
-          <w:lang w:val="es-CO"/>
-        </w:rPr>
-        <w:t>La utilización de la aplicación móvil puede implicar el uso de datos móviles, lo cual puede generar cargos adicionales según el plan de datos del usuario. InvGenius no se hace responsable de tales cargos y recomienda a los usuarios que revisen sus planes de datos móviles para evitar costos no deseados.</w:t>
-      </w:r>
-    </w:p>
-    <w:p>
-      <w:pPr>
-        <w:numPr>
-          <w:ilvl w:val="0"/>
-          <w:numId w:val="19"/>
-        </w:numPr>
-        <w:spacing w:before="100" w:beforeAutospacing="1" w:after="100" w:afterAutospacing="1" w:line="240" w:lineRule="auto"/>
-        <w:rPr>
-          <w:rFonts w:eastAsia="Times New Roman"/>
-          <w:sz w:val="24"/>
-          <w:szCs w:val="24"/>
-          <w:lang w:val="es-CO"/>
-        </w:rPr>
-      </w:pPr>
-      <w:r>
-        <w:rPr>
-          <w:rFonts w:eastAsia="Times New Roman"/>
-          <w:b/>
-          <w:bCs/>
-          <w:sz w:val="24"/>
-          <w:szCs w:val="24"/>
-          <w:lang w:val="es-CO"/>
-        </w:rPr>
-        <w:t>Responsabilidad por el Uso de la Aplicación</w:t>
-      </w:r>
-    </w:p>
-    <w:p>
-      <w:pPr>
-        <w:spacing w:before="100" w:beforeAutospacing="1" w:after="100" w:afterAutospacing="1" w:line="240" w:lineRule="auto"/>
-        <w:rPr>
-          <w:rFonts w:eastAsia="Times New Roman"/>
-          <w:sz w:val="24"/>
-          <w:szCs w:val="24"/>
-          <w:lang w:val="es-CO"/>
-        </w:rPr>
-      </w:pPr>
-      <w:r>
-        <w:rPr>
-          <w:rFonts w:eastAsia="Times New Roman"/>
-          <w:sz w:val="24"/>
-          <w:szCs w:val="24"/>
-          <w:lang w:val="es-CO"/>
-        </w:rPr>
-        <w:t>El usuario es responsable de cualquier actividad realizada a través de su cuenta en la aplicación móvil de InvGenius. Se debe mantener la confidencialidad de la contraseña y notificar cualquier acceso no autorizado a su cuenta.</w:t>
-      </w:r>
-    </w:p>
-    <w:p>
-      <w:pPr>
-        <w:spacing w:before="100" w:beforeAutospacing="1" w:after="100" w:afterAutospacing="1" w:line="240" w:lineRule="auto"/>
-        <w:rPr>
-          <w:rFonts w:eastAsia="Times New Roman"/>
-          <w:sz w:val="24"/>
-          <w:szCs w:val="24"/>
-          <w:lang w:val="es-CO"/>
-        </w:rPr>
-      </w:pPr>
-      <w:r>
-        <w:rPr>
-          <w:rFonts w:eastAsia="Times New Roman"/>
-          <w:sz w:val="24"/>
-          <w:szCs w:val="24"/>
-          <w:lang w:val="es-CO"/>
-        </w:rPr>
-        <w:t>Al utilizar InvGenius, aceptas estos Términos y Condiciones de Uso en su totalidad. Si tienes alguna pregunta sobre estos términos, no dudes en ponerte en contacto con nuestro equipo de soporte.</w:t>
-      </w:r>
-    </w:p>
-    <w:p>
-      <w:pPr>
-        <w:spacing w:before="100" w:beforeAutospacing="1" w:after="100" w:afterAutospacing="1" w:line="240" w:lineRule="auto"/>
-        <w:rPr>
-          <w:rFonts w:eastAsia="Times New Roman"/>
-          <w:sz w:val="24"/>
-          <w:szCs w:val="24"/>
-          <w:lang w:val="es-CO"/>
-        </w:rPr>
-      </w:pPr>
-    </w:p>
-    <w:p>
-      <w:pPr>
-        <w:spacing w:before="100" w:beforeAutospacing="1" w:after="100" w:afterAutospacing="1" w:line="240" w:lineRule="auto"/>
-        <w:rPr>
-          <w:rFonts w:eastAsia="Times New Roman"/>
-          <w:sz w:val="24"/>
-          <w:szCs w:val="24"/>
-          <w:lang w:val="es-CO"/>
-        </w:rPr>
-      </w:pPr>
-    </w:p>
-    <w:p>
-      <w:pPr>
-        <w:spacing w:before="100" w:beforeAutospacing="1" w:after="100" w:afterAutospacing="1" w:line="240" w:lineRule="auto"/>
-        <w:rPr>
-          <w:rFonts w:eastAsia="Times New Roman"/>
-          <w:sz w:val="24"/>
-          <w:szCs w:val="24"/>
-          <w:lang w:val="es-CO"/>
-        </w:rPr>
-      </w:pPr>
-    </w:p>
-    <w:p>
-      <w:pPr>
-        <w:spacing w:before="100" w:beforeAutospacing="1" w:after="100" w:afterAutospacing="1" w:line="240" w:lineRule="auto"/>
-        <w:rPr>
-          <w:rFonts w:eastAsia="Times New Roman"/>
-          <w:sz w:val="24"/>
-          <w:szCs w:val="24"/>
-          <w:lang w:val="es-CO"/>
-        </w:rPr>
-      </w:pPr>
-      <w:bookmarkStart w:id="0" w:name="_GoBack"/>
-      <w:bookmarkEnd w:id="0"/>
-    </w:p>
-    <w:p>
-      <w:pPr>
-        <w:spacing w:before="100" w:beforeAutospacing="1" w:after="100" w:afterAutospacing="1" w:line="240" w:lineRule="auto"/>
-        <w:rPr>
-          <w:rFonts w:eastAsia="Times New Roman"/>
-          <w:sz w:val="24"/>
-          <w:szCs w:val="24"/>
-          <w:lang w:val="es-CO"/>
-        </w:rPr>
-      </w:pPr>
-    </w:p>
-    <w:p>
-      <w:pPr>
-        <w:spacing w:before="100" w:beforeAutospacing="1" w:after="100" w:afterAutospacing="1" w:line="240" w:lineRule="auto"/>
-        <w:rPr>
-          <w:rFonts w:eastAsia="Times New Roman"/>
-          <w:sz w:val="24"/>
-          <w:szCs w:val="24"/>
-          <w:lang w:val="es-CO"/>
-        </w:rPr>
-      </w:pPr>
-    </w:p>
-    <w:p>
-      <w:pPr>
-        <w:spacing w:before="100" w:beforeAutospacing="1" w:after="100" w:afterAutospacing="1" w:line="240" w:lineRule="auto"/>
-        <w:rPr>
-          <w:rFonts w:eastAsia="Times New Roman"/>
-          <w:sz w:val="24"/>
-          <w:szCs w:val="24"/>
-          <w:lang w:val="es-CO"/>
-        </w:rPr>
-      </w:pPr>
-    </w:p>
-    <w:p>
-      <w:pPr>
-        <w:spacing w:before="100" w:beforeAutospacing="1" w:after="100" w:afterAutospacing="1" w:line="240" w:lineRule="auto"/>
-        <w:rPr>
-          <w:rFonts w:eastAsia="Times New Roman"/>
-          <w:sz w:val="24"/>
-          <w:szCs w:val="24"/>
-          <w:lang w:val="es-CO"/>
-        </w:rPr>
-      </w:pPr>
-    </w:p>
-    <w:p>
-      <w:pPr>
-        <w:spacing w:before="100" w:beforeAutospacing="1" w:after="100" w:afterAutospacing="1" w:line="240" w:lineRule="auto"/>
-        <w:rPr>
-          <w:rFonts w:eastAsia="Times New Roman"/>
-          <w:sz w:val="24"/>
-          <w:szCs w:val="24"/>
-          <w:lang w:val="es-CO"/>
-        </w:rPr>
-      </w:pPr>
-    </w:p>
-    <w:p>
-      <w:pPr>
-        <w:spacing w:before="100" w:beforeAutospacing="1" w:after="100" w:afterAutospacing="1" w:line="240" w:lineRule="auto"/>
-        <w:rPr>
-          <w:rFonts w:eastAsia="Times New Roman"/>
-          <w:b/>
-          <w:sz w:val="24"/>
-          <w:szCs w:val="24"/>
-          <w:lang w:val="es-CO"/>
-        </w:rPr>
-      </w:pPr>
-      <w:r>
-        <w:rPr>
-          <w:rFonts w:eastAsia="Times New Roman"/>
-          <w:b/>
-          <w:sz w:val="24"/>
-          <w:szCs w:val="24"/>
-          <w:lang w:val="es-CO"/>
-        </w:rPr>
-        <w:t>Definiciones Claves</w:t>
+        <w:t>: Derechos legales sobre creaciones de la mente, como software, literatura, y patentes.</w:t>
       </w:r>
     </w:p>
     <w:p>
@@ -1282,7 +1000,7 @@
         </w:numPr>
         <w:spacing w:before="100" w:beforeAutospacing="1" w:after="100" w:afterAutospacing="1" w:line="240" w:lineRule="auto"/>
         <w:rPr>
-          <w:rFonts w:eastAsia="Times New Roman"/>
+          <w:rFonts w:ascii="Times New Roman" w:eastAsia="Times New Roman" w:hAnsi="Times New Roman" w:cs="Times New Roman"/>
           <w:sz w:val="24"/>
           <w:szCs w:val="24"/>
           <w:lang w:val="es-CO"/>
@@ -1290,23 +1008,23 @@
       </w:pPr>
       <w:r>
         <w:rPr>
-          <w:rFonts w:eastAsia="Times New Roman"/>
+          <w:rFonts w:ascii="Times New Roman" w:eastAsia="Times New Roman" w:hAnsi="Times New Roman" w:cs="Times New Roman"/>
           <w:b/>
           <w:bCs/>
           <w:sz w:val="24"/>
           <w:szCs w:val="24"/>
           <w:lang w:val="es-CO"/>
         </w:rPr>
-        <w:t>Confidencialidad</w:t>
-      </w:r>
-      <w:r>
-        <w:rPr>
-          <w:rFonts w:eastAsia="Times New Roman"/>
+        <w:t>Daño Directo</w:t>
+      </w:r>
+      <w:r>
+        <w:rPr>
+          <w:rFonts w:ascii="Times New Roman" w:eastAsia="Times New Roman" w:hAnsi="Times New Roman" w:cs="Times New Roman"/>
           <w:sz w:val="24"/>
           <w:szCs w:val="24"/>
           <w:lang w:val="es-CO"/>
         </w:rPr>
-        <w:t>: Mantener información en secreto, asegurándose de que no sea divulgada a personas no autorizadas.</w:t>
+        <w:t>: Pérdidas o perjuicios que son resultado inmediato de un acto.</w:t>
       </w:r>
     </w:p>
     <w:p>
@@ -1317,7 +1035,7 @@
         </w:numPr>
         <w:spacing w:before="100" w:beforeAutospacing="1" w:after="100" w:afterAutospacing="1" w:line="240" w:lineRule="auto"/>
         <w:rPr>
-          <w:rFonts w:eastAsia="Times New Roman"/>
+          <w:rFonts w:ascii="Times New Roman" w:eastAsia="Times New Roman" w:hAnsi="Times New Roman" w:cs="Times New Roman"/>
           <w:sz w:val="24"/>
           <w:szCs w:val="24"/>
           <w:lang w:val="es-CO"/>
@@ -1325,32 +1043,23 @@
       </w:pPr>
       <w:r>
         <w:rPr>
-          <w:rFonts w:eastAsia="Times New Roman"/>
+          <w:rFonts w:ascii="Times New Roman" w:eastAsia="Times New Roman" w:hAnsi="Times New Roman" w:cs="Times New Roman"/>
           <w:b/>
           <w:bCs/>
           <w:sz w:val="24"/>
           <w:szCs w:val="24"/>
           <w:lang w:val="es-CO"/>
         </w:rPr>
-        <w:t>Ética</w:t>
-      </w:r>
-      <w:r>
-        <w:rPr>
-          <w:rFonts w:eastAsia="Times New Roman"/>
+        <w:t>Daño Indirecto</w:t>
+      </w:r>
+      <w:r>
+        <w:rPr>
+          <w:rFonts w:ascii="Times New Roman" w:eastAsia="Times New Roman" w:hAnsi="Times New Roman" w:cs="Times New Roman"/>
           <w:sz w:val="24"/>
           <w:szCs w:val="24"/>
           <w:lang w:val="es-CO"/>
         </w:rPr>
-        <w:t xml:space="preserve">: Conjunto de principios morales que rigen la </w:t>
-      </w:r>
-      <w:r>
-        <w:rPr>
-          <w:rFonts w:eastAsia="Times New Roman"/>
-          <w:sz w:val="24"/>
-          <w:szCs w:val="24"/>
-          <w:lang w:val="es-CO"/>
-        </w:rPr>
-        <w:t>conducta de una persona o grupo.</w:t>
+        <w:t>: Pérdidas o perjuicios que no resultan directamente de un acto, pero ocurren como una consecuencia secundaria.</w:t>
       </w:r>
     </w:p>
     <w:p>
@@ -1361,7 +1070,7 @@
         </w:numPr>
         <w:spacing w:before="100" w:beforeAutospacing="1" w:after="100" w:afterAutospacing="1" w:line="240" w:lineRule="auto"/>
         <w:rPr>
-          <w:rFonts w:eastAsia="Times New Roman"/>
+          <w:rFonts w:ascii="Times New Roman" w:eastAsia="Times New Roman" w:hAnsi="Times New Roman" w:cs="Times New Roman"/>
           <w:sz w:val="24"/>
           <w:szCs w:val="24"/>
           <w:lang w:val="es-CO"/>
@@ -1369,23 +1078,23 @@
       </w:pPr>
       <w:r>
         <w:rPr>
-          <w:rFonts w:eastAsia="Times New Roman"/>
+          <w:rFonts w:ascii="Times New Roman" w:eastAsia="Times New Roman" w:hAnsi="Times New Roman" w:cs="Times New Roman"/>
           <w:b/>
           <w:bCs/>
           <w:sz w:val="24"/>
           <w:szCs w:val="24"/>
           <w:lang w:val="es-CO"/>
         </w:rPr>
-        <w:t>Propiedad Intelectual</w:t>
-      </w:r>
-      <w:r>
-        <w:rPr>
-          <w:rFonts w:eastAsia="Times New Roman"/>
+        <w:t>Modificación</w:t>
+      </w:r>
+      <w:r>
+        <w:rPr>
+          <w:rFonts w:ascii="Times New Roman" w:eastAsia="Times New Roman" w:hAnsi="Times New Roman" w:cs="Times New Roman"/>
           <w:sz w:val="24"/>
           <w:szCs w:val="24"/>
           <w:lang w:val="es-CO"/>
         </w:rPr>
-        <w:t>: Derechos legales sobre creaciones de la mente, como software, literatura, y patentes.</w:t>
+        <w:t>: Cambio o alteración.</w:t>
       </w:r>
     </w:p>
     <w:p>
@@ -1396,7 +1105,7 @@
         </w:numPr>
         <w:spacing w:before="100" w:beforeAutospacing="1" w:after="100" w:afterAutospacing="1" w:line="240" w:lineRule="auto"/>
         <w:rPr>
-          <w:rFonts w:eastAsia="Times New Roman"/>
+          <w:rFonts w:ascii="Times New Roman" w:eastAsia="Times New Roman" w:hAnsi="Times New Roman" w:cs="Times New Roman"/>
           <w:sz w:val="24"/>
           <w:szCs w:val="24"/>
           <w:lang w:val="es-CO"/>
@@ -1404,23 +1113,23 @@
       </w:pPr>
       <w:r>
         <w:rPr>
-          <w:rFonts w:eastAsia="Times New Roman"/>
+          <w:rFonts w:ascii="Times New Roman" w:eastAsia="Times New Roman" w:hAnsi="Times New Roman" w:cs="Times New Roman"/>
           <w:b/>
           <w:bCs/>
           <w:sz w:val="24"/>
           <w:szCs w:val="24"/>
           <w:lang w:val="es-CO"/>
         </w:rPr>
-        <w:t>Daño Directo</w:t>
-      </w:r>
-      <w:r>
-        <w:rPr>
-          <w:rFonts w:eastAsia="Times New Roman"/>
+        <w:t>Consentimiento</w:t>
+      </w:r>
+      <w:r>
+        <w:rPr>
+          <w:rFonts w:ascii="Times New Roman" w:eastAsia="Times New Roman" w:hAnsi="Times New Roman" w:cs="Times New Roman"/>
           <w:sz w:val="24"/>
           <w:szCs w:val="24"/>
           <w:lang w:val="es-CO"/>
         </w:rPr>
-        <w:t>: Pérdidas o perjuicios que son resultado inmediato de un acto.</w:t>
+        <w:t>: Aceptación o aprobación de algo.</w:t>
       </w:r>
     </w:p>
     <w:p>
@@ -1431,7 +1140,7 @@
         </w:numPr>
         <w:spacing w:before="100" w:beforeAutospacing="1" w:after="100" w:afterAutospacing="1" w:line="240" w:lineRule="auto"/>
         <w:rPr>
-          <w:rFonts w:eastAsia="Times New Roman"/>
+          <w:rFonts w:ascii="Times New Roman" w:eastAsia="Times New Roman" w:hAnsi="Times New Roman" w:cs="Times New Roman"/>
           <w:sz w:val="24"/>
           <w:szCs w:val="24"/>
           <w:lang w:val="es-CO"/>
@@ -1439,23 +1148,23 @@
       </w:pPr>
       <w:r>
         <w:rPr>
-          <w:rFonts w:eastAsia="Times New Roman"/>
+          <w:rFonts w:ascii="Times New Roman" w:eastAsia="Times New Roman" w:hAnsi="Times New Roman" w:cs="Times New Roman"/>
           <w:b/>
           <w:bCs/>
           <w:sz w:val="24"/>
           <w:szCs w:val="24"/>
           <w:lang w:val="es-CO"/>
         </w:rPr>
-        <w:t>Daño Indirecto</w:t>
-      </w:r>
-      <w:r>
-        <w:rPr>
-          <w:rFonts w:eastAsia="Times New Roman"/>
+        <w:t>Ley Aplicable</w:t>
+      </w:r>
+      <w:r>
+        <w:rPr>
+          <w:rFonts w:ascii="Times New Roman" w:eastAsia="Times New Roman" w:hAnsi="Times New Roman" w:cs="Times New Roman"/>
           <w:sz w:val="24"/>
           <w:szCs w:val="24"/>
           <w:lang w:val="es-CO"/>
         </w:rPr>
-        <w:t>: Pérdidas o perjuicios que no resultan directamente de un acto, pero ocurren como una consecuencia secundaria.</w:t>
+        <w:t>: Conjunto de normas legales que regulan un contrato o acuerdo.</w:t>
       </w:r>
     </w:p>
     <w:p>
@@ -1466,7 +1175,7 @@
         </w:numPr>
         <w:spacing w:before="100" w:beforeAutospacing="1" w:after="100" w:afterAutospacing="1" w:line="240" w:lineRule="auto"/>
         <w:rPr>
-          <w:rFonts w:eastAsia="Times New Roman"/>
+          <w:rFonts w:ascii="Times New Roman" w:eastAsia="Times New Roman" w:hAnsi="Times New Roman" w:cs="Times New Roman"/>
           <w:sz w:val="24"/>
           <w:szCs w:val="24"/>
           <w:lang w:val="es-CO"/>
@@ -1474,139 +1183,48 @@
       </w:pPr>
       <w:r>
         <w:rPr>
-          <w:rFonts w:eastAsia="Times New Roman"/>
+          <w:rFonts w:ascii="Times New Roman" w:eastAsia="Times New Roman" w:hAnsi="Times New Roman" w:cs="Times New Roman"/>
           <w:b/>
           <w:bCs/>
           <w:sz w:val="24"/>
           <w:szCs w:val="24"/>
           <w:lang w:val="es-CO"/>
         </w:rPr>
-        <w:t>Modificación</w:t>
-      </w:r>
-      <w:r>
-        <w:rPr>
-          <w:rFonts w:eastAsia="Times New Roman"/>
+        <w:t>Conflicto de Leyes</w:t>
+      </w:r>
+      <w:r>
+        <w:rPr>
+          <w:rFonts w:ascii="Times New Roman" w:eastAsia="Times New Roman" w:hAnsi="Times New Roman" w:cs="Times New Roman"/>
           <w:sz w:val="24"/>
           <w:szCs w:val="24"/>
           <w:lang w:val="es-CO"/>
         </w:rPr>
-        <w:t>: Cambio o alteración.</w:t>
-      </w:r>
-    </w:p>
-    <w:p>
-      <w:pPr>
-        <w:numPr>
-          <w:ilvl w:val="0"/>
-          <w:numId w:val="9"/>
-        </w:numPr>
-        <w:spacing w:before="100" w:beforeAutospacing="1" w:after="100" w:afterAutospacing="1" w:line="240" w:lineRule="auto"/>
-        <w:rPr>
-          <w:rFonts w:eastAsia="Times New Roman"/>
-          <w:sz w:val="24"/>
-          <w:szCs w:val="24"/>
-          <w:lang w:val="es-CO"/>
-        </w:rPr>
-      </w:pPr>
-      <w:r>
-        <w:rPr>
-          <w:rFonts w:eastAsia="Times New Roman"/>
-          <w:b/>
-          <w:bCs/>
-          <w:sz w:val="24"/>
-          <w:szCs w:val="24"/>
-          <w:lang w:val="es-CO"/>
-        </w:rPr>
-        <w:t>Consentimiento</w:t>
-      </w:r>
-      <w:r>
-        <w:rPr>
-          <w:rFonts w:eastAsia="Times New Roman"/>
-          <w:sz w:val="24"/>
-          <w:szCs w:val="24"/>
-          <w:lang w:val="es-CO"/>
-        </w:rPr>
-        <w:t>: Aceptación o aprobación de algo.</w:t>
-      </w:r>
-    </w:p>
-    <w:p>
-      <w:pPr>
-        <w:numPr>
-          <w:ilvl w:val="0"/>
-          <w:numId w:val="9"/>
-        </w:numPr>
-        <w:spacing w:before="100" w:beforeAutospacing="1" w:after="100" w:afterAutospacing="1" w:line="240" w:lineRule="auto"/>
-        <w:rPr>
-          <w:rFonts w:eastAsia="Times New Roman"/>
-          <w:sz w:val="24"/>
-          <w:szCs w:val="24"/>
-          <w:lang w:val="es-CO"/>
-        </w:rPr>
-      </w:pPr>
-      <w:r>
-        <w:rPr>
-          <w:rFonts w:eastAsia="Times New Roman"/>
-          <w:b/>
-          <w:bCs/>
-          <w:sz w:val="24"/>
-          <w:szCs w:val="24"/>
-          <w:lang w:val="es-CO"/>
-        </w:rPr>
-        <w:t>Ley Aplicable</w:t>
-      </w:r>
-      <w:r>
-        <w:rPr>
-          <w:rFonts w:eastAsia="Times New Roman"/>
-          <w:sz w:val="24"/>
-          <w:szCs w:val="24"/>
-          <w:lang w:val="es-CO"/>
-        </w:rPr>
-        <w:t>: Conjunto de normas legales que regulan un contrato o acuerdo.</w:t>
-      </w:r>
-    </w:p>
-    <w:p>
-      <w:pPr>
-        <w:numPr>
-          <w:ilvl w:val="0"/>
-          <w:numId w:val="9"/>
-        </w:numPr>
-        <w:spacing w:before="100" w:beforeAutospacing="1" w:after="100" w:afterAutospacing="1" w:line="240" w:lineRule="auto"/>
-        <w:rPr>
-          <w:rFonts w:eastAsia="Times New Roman"/>
-          <w:sz w:val="24"/>
-          <w:szCs w:val="24"/>
-          <w:lang w:val="es-CO"/>
-        </w:rPr>
-      </w:pPr>
-      <w:r>
-        <w:rPr>
-          <w:rFonts w:eastAsia="Times New Roman"/>
-          <w:b/>
-          <w:bCs/>
-          <w:sz w:val="24"/>
-          <w:szCs w:val="24"/>
-          <w:lang w:val="es-CO"/>
-        </w:rPr>
-        <w:t>Conflicto de Leyes</w:t>
-      </w:r>
-      <w:r>
-        <w:rPr>
-          <w:rFonts w:eastAsia="Times New Roman"/>
-          <w:sz w:val="24"/>
-          <w:szCs w:val="24"/>
-          <w:lang w:val="es-CO"/>
-        </w:rPr>
         <w:t>: Situaciones en las que diferentes jurisdicciones podrían aplicar leyes diferentes a un caso.</w:t>
       </w:r>
     </w:p>
-    <w:p/>
-    <w:p/>
+    <w:p>
+      <w:pPr>
+        <w:rPr>
+          <w:rFonts w:ascii="Times New Roman" w:hAnsi="Times New Roman" w:cs="Times New Roman"/>
+          <w:sz w:val="24"/>
+          <w:szCs w:val="24"/>
+        </w:rPr>
+      </w:pPr>
+    </w:p>
+    <w:p>
+      <w:pPr>
+        <w:rPr>
+          <w:rFonts w:ascii="Times New Roman" w:hAnsi="Times New Roman" w:cs="Times New Roman"/>
+          <w:sz w:val="24"/>
+          <w:szCs w:val="24"/>
+        </w:rPr>
+      </w:pPr>
+    </w:p>
     <w:sectPr>
       <w:headerReference w:type="even" r:id="rId8"/>
       <w:headerReference w:type="default" r:id="rId9"/>
-      <w:footerReference w:type="even" r:id="rId10"/>
-      <w:footerReference w:type="default" r:id="rId11"/>
-      <w:headerReference w:type="first" r:id="rId12"/>
-      <w:footerReference w:type="first" r:id="rId13"/>
+      <w:footerReference w:type="default" r:id="rId10"/>
+      <w:headerReference w:type="first" r:id="rId11"/>
       <w:pgSz w:w="12240" w:h="15840"/>
       <w:pgMar w:top="1418" w:right="1701" w:bottom="1418" w:left="1701" w:header="709" w:footer="709" w:gutter="0"/>
       <w:cols w:space="708"/>
@@ -1642,16 +1260,6 @@
 </file>
 
 <file path=word/footer1.xml><?xml version="1.0" encoding="utf-8"?>
-<w:ftr xmlns:wpc="http://schemas.microsoft.com/office/word/2010/wordprocessingCanvas" xmlns:cx="http://schemas.microsoft.com/office/drawing/2014/chartex" xmlns:mc="http://schemas.openxmlformats.org/markup-compatibility/2006" xmlns:o="urn:schemas-microsoft-com:office:office" xmlns:r="http://schemas.openxmlformats.org/officeDocument/2006/relationships" xmlns:m="http://schemas.openxmlformats.org/officeDocument/2006/math" xmlns:v="urn:schemas-microsoft-com:vml" xmlns:wp14="http://schemas.microsoft.com/office/word/2010/wordprocessingDrawing" xmlns:wp="http://schemas.openxmlformats.org/drawingml/2006/wordprocessingDrawing" xmlns:w10="urn:schemas-microsoft-com:office:word" xmlns:w="http://schemas.openxmlformats.org/wordprocessingml/2006/main" xmlns:w14="http://schemas.microsoft.com/office/word/2010/wordml" xmlns:w15="http://schemas.microsoft.com/office/word/2012/wordml" xmlns:w16se="http://schemas.microsoft.com/office/word/2015/wordml/symex" xmlns:wpg="http://schemas.microsoft.com/office/word/2010/wordprocessingGroup" xmlns:wpi="http://schemas.microsoft.com/office/word/2010/wordprocessingInk" xmlns:wne="http://schemas.microsoft.com/office/word/2006/wordml" xmlns:wps="http://schemas.microsoft.com/office/word/2010/wordprocessingShape" mc:Ignorable="w14 w15 w16se wp14">
-  <w:p>
-    <w:pPr>
-      <w:pStyle w:val="Piedepgina"/>
-    </w:pPr>
-  </w:p>
-</w:ftr>
-</file>
-
-<file path=word/footer2.xml><?xml version="1.0" encoding="utf-8"?>
 <w:ftr xmlns:wpc="http://schemas.microsoft.com/office/word/2010/wordprocessingCanvas" xmlns:cx="http://schemas.microsoft.com/office/drawing/2014/chartex" xmlns:mc="http://schemas.openxmlformats.org/markup-compatibility/2006" xmlns:o="urn:schemas-microsoft-com:office:office" xmlns:r="http://schemas.openxmlformats.org/officeDocument/2006/relationships" xmlns:m="http://schemas.openxmlformats.org/officeDocument/2006/math" xmlns:v="urn:schemas-microsoft-com:vml" xmlns:wp14="http://schemas.microsoft.com/office/word/2010/wordprocessingDrawing" xmlns:wp="http://schemas.openxmlformats.org/drawingml/2006/wordprocessingDrawing" xmlns:w10="urn:schemas-microsoft-com:office:word" xmlns:w="http://schemas.openxmlformats.org/wordprocessingml/2006/main" xmlns:w14="http://schemas.microsoft.com/office/word/2010/wordml" xmlns:w15="http://schemas.microsoft.com/office/word/2012/wordml" xmlns:w16se="http://schemas.microsoft.com/office/word/2015/wordml/symex" xmlns:wpg="http://schemas.microsoft.com/office/word/2010/wordprocessingGroup" xmlns:wpi="http://schemas.microsoft.com/office/word/2010/wordprocessingInk" xmlns:wne="http://schemas.microsoft.com/office/word/2006/wordml" xmlns:wps="http://schemas.microsoft.com/office/word/2010/wordprocessingShape" mc:Ignorable="w14 w15 w16se wp14">
   <w:sdt>
     <w:sdtPr>
@@ -1754,16 +1362,6 @@
 </w:ftr>
 </file>
 
-<file path=word/footer3.xml><?xml version="1.0" encoding="utf-8"?>
-<w:ftr xmlns:wpc="http://schemas.microsoft.com/office/word/2010/wordprocessingCanvas" xmlns:cx="http://schemas.microsoft.com/office/drawing/2014/chartex" xmlns:mc="http://schemas.openxmlformats.org/markup-compatibility/2006" xmlns:o="urn:schemas-microsoft-com:office:office" xmlns:r="http://schemas.openxmlformats.org/officeDocument/2006/relationships" xmlns:m="http://schemas.openxmlformats.org/officeDocument/2006/math" xmlns:v="urn:schemas-microsoft-com:vml" xmlns:wp14="http://schemas.microsoft.com/office/word/2010/wordprocessingDrawing" xmlns:wp="http://schemas.openxmlformats.org/drawingml/2006/wordprocessingDrawing" xmlns:w10="urn:schemas-microsoft-com:office:word" xmlns:w="http://schemas.openxmlformats.org/wordprocessingml/2006/main" xmlns:w14="http://schemas.microsoft.com/office/word/2010/wordml" xmlns:w15="http://schemas.microsoft.com/office/word/2012/wordml" xmlns:w16se="http://schemas.microsoft.com/office/word/2015/wordml/symex" xmlns:wpg="http://schemas.microsoft.com/office/word/2010/wordprocessingGroup" xmlns:wpi="http://schemas.microsoft.com/office/word/2010/wordprocessingInk" xmlns:wne="http://schemas.microsoft.com/office/word/2006/wordml" xmlns:wps="http://schemas.microsoft.com/office/word/2010/wordprocessingShape" mc:Ignorable="w14 w15 w16se wp14">
-  <w:p>
-    <w:pPr>
-      <w:pStyle w:val="Piedepgina"/>
-    </w:pPr>
-  </w:p>
-</w:ftr>
-</file>
-
 <file path=word/footnotes.xml><?xml version="1.0" encoding="utf-8"?>
 <w:footnotes xmlns:wpc="http://schemas.microsoft.com/office/word/2010/wordprocessingCanvas" xmlns:cx="http://schemas.microsoft.com/office/drawing/2014/chartex" xmlns:mc="http://schemas.openxmlformats.org/markup-compatibility/2006" xmlns:o="urn:schemas-microsoft-com:office:office" xmlns:r="http://schemas.openxmlformats.org/officeDocument/2006/relationships" xmlns:m="http://schemas.openxmlformats.org/officeDocument/2006/math" xmlns:v="urn:schemas-microsoft-com:vml" xmlns:wp14="http://schemas.microsoft.com/office/word/2010/wordprocessingDrawing" xmlns:wp="http://schemas.openxmlformats.org/drawingml/2006/wordprocessingDrawing" xmlns:w10="urn:schemas-microsoft-com:office:word" xmlns:w="http://schemas.openxmlformats.org/wordprocessingml/2006/main" xmlns:w14="http://schemas.microsoft.com/office/word/2010/wordml" xmlns:w15="http://schemas.microsoft.com/office/word/2012/wordml" xmlns:w16se="http://schemas.microsoft.com/office/word/2015/wordml/symex" xmlns:wpg="http://schemas.microsoft.com/office/word/2010/wordprocessingGroup" xmlns:wpi="http://schemas.microsoft.com/office/word/2010/wordprocessingInk" xmlns:wne="http://schemas.microsoft.com/office/word/2006/wordml" xmlns:wps="http://schemas.microsoft.com/office/word/2010/wordprocessingShape" mc:Ignorable="w14 w15 w16se wp14">
   <w:footnote w:type="separator" w:id="-1">
@@ -1827,6 +1425,7 @@
         <v:shape id="PowerPlusWaterMarkObject177075188" o:spid="_x0000_s2050" type="#_x0000_t136" style="position:absolute;margin-left:0;margin-top:0;width:479.25pt;height:143.75pt;rotation:315;z-index:-251653120;mso-position-horizontal:center;mso-position-horizontal-relative:margin;mso-position-vertical:center;mso-position-vertical-relative:margin" o:allowincell="f" fillcolor="silver" stroked="f">
           <v:fill opacity=".5"/>
           <v:textpath style="font-family:&quot;Arial Black&quot;;font-size:1pt" string="InvGenius"/>
+          <w10:wrap anchorx="margin" anchory="margin"/>
         </v:shape>
       </w:pict>
     </w:r>
@@ -1839,57 +1438,23 @@
   <w:p>
     <w:r>
       <w:rPr>
-        <w:noProof/>
-      </w:rPr>
-      <w:pict>
-        <v:shapetype id="_x0000_t136" coordsize="21600,21600" o:spt="136" adj="10800" path="m@7,l@8,m@5,21600l@6,21600e">
-          <v:formulas>
-            <v:f eqn="sum #0 0 10800"/>
-            <v:f eqn="prod #0 2 1"/>
-            <v:f eqn="sum 21600 0 @1"/>
-            <v:f eqn="sum 0 0 @2"/>
-            <v:f eqn="sum 21600 0 @3"/>
-            <v:f eqn="if @0 @3 0"/>
-            <v:f eqn="if @0 21600 @1"/>
-            <v:f eqn="if @0 0 @2"/>
-            <v:f eqn="if @0 @4 21600"/>
-            <v:f eqn="mid @5 @6"/>
-            <v:f eqn="mid @8 @5"/>
-            <v:f eqn="mid @7 @8"/>
-            <v:f eqn="mid @6 @7"/>
-            <v:f eqn="sum @6 0 @5"/>
-          </v:formulas>
-          <v:path textpathok="t" o:connecttype="custom" o:connectlocs="@9,0;@10,10800;@11,21600;@12,10800" o:connectangles="270,180,90,0"/>
-          <v:textpath on="t" fitshape="t"/>
-          <v:handles>
-            <v:h position="#0,bottomRight" xrange="6629,14971"/>
-          </v:handles>
-          <o:lock v:ext="edit" text="t" shapetype="t"/>
-        </v:shapetype>
-        <v:shape id="PowerPlusWaterMarkObject177075189" o:spid="_x0000_s2051" type="#_x0000_t136" style="position:absolute;margin-left:0;margin-top:0;width:479.25pt;height:143.75pt;rotation:315;z-index:-251651072;mso-position-horizontal:center;mso-position-horizontal-relative:margin;mso-position-vertical:center;mso-position-vertical-relative:margin" o:allowincell="f" fillcolor="silver" stroked="f">
-          <v:fill opacity=".5"/>
-          <v:textpath style="font-family:&quot;Arial Black&quot;;font-size:1pt" string="InvGenius"/>
-        </v:shape>
-      </w:pict>
-    </w:r>
-    <w:r>
-      <w:rPr>
         <w:rFonts w:ascii="Times New Roman" w:eastAsia="Times New Roman" w:hAnsi="Times New Roman" w:cs="Times New Roman"/>
         <w:noProof/>
         <w:sz w:val="24"/>
         <w:szCs w:val="24"/>
+        <w:lang w:val="es-CO"/>
       </w:rPr>
       <w:drawing>
-        <wp:anchor distT="0" distB="0" distL="114300" distR="114300" simplePos="0" relativeHeight="251659264" behindDoc="1" locked="0" layoutInCell="1" allowOverlap="1" wp14:anchorId="09FBD12C" wp14:editId="1C9435C4">
+        <wp:anchor distT="0" distB="0" distL="114300" distR="114300" simplePos="0" relativeHeight="251659264" behindDoc="1" locked="0" layoutInCell="1" allowOverlap="1" wp14:anchorId="249EEA3E" wp14:editId="7F8D17BF">
           <wp:simplePos x="0" y="0"/>
           <wp:positionH relativeFrom="page">
-            <wp:posOffset>10633</wp:posOffset>
+            <wp:align>right</wp:align>
           </wp:positionH>
-          <wp:positionV relativeFrom="margin">
-            <wp:posOffset>-890905</wp:posOffset>
+          <wp:positionV relativeFrom="page">
+            <wp:align>top</wp:align>
           </wp:positionV>
-          <wp:extent cx="7753985" cy="10034905"/>
-          <wp:effectExtent l="0" t="0" r="0" b="4445"/>
+          <wp:extent cx="7772400" cy="10055225"/>
+          <wp:effectExtent l="0" t="0" r="0" b="3175"/>
           <wp:wrapNone/>
           <wp:docPr id="7" name="Imagen 7" descr="C:\Users\Lenovo\Downloads\Fondo para Word formal 2.jpg"/>
           <wp:cNvGraphicFramePr>
@@ -1920,7 +1485,7 @@
                 <pic:spPr bwMode="auto">
                   <a:xfrm>
                     <a:off x="0" y="0"/>
-                    <a:ext cx="7753985" cy="10034905"/>
+                    <a:ext cx="7772400" cy="10055225"/>
                   </a:xfrm>
                   <a:prstGeom prst="rect">
                     <a:avLst/>
@@ -1941,6 +1506,42 @@
           </wp14:sizeRelV>
         </wp:anchor>
       </w:drawing>
+    </w:r>
+    <w:r>
+      <w:rPr>
+        <w:noProof/>
+      </w:rPr>
+      <w:pict>
+        <v:shapetype id="_x0000_t136" coordsize="21600,21600" o:spt="136" adj="10800" path="m@7,l@8,m@5,21600l@6,21600e">
+          <v:formulas>
+            <v:f eqn="sum #0 0 10800"/>
+            <v:f eqn="prod #0 2 1"/>
+            <v:f eqn="sum 21600 0 @1"/>
+            <v:f eqn="sum 0 0 @2"/>
+            <v:f eqn="sum 21600 0 @3"/>
+            <v:f eqn="if @0 @3 0"/>
+            <v:f eqn="if @0 21600 @1"/>
+            <v:f eqn="if @0 0 @2"/>
+            <v:f eqn="if @0 @4 21600"/>
+            <v:f eqn="mid @5 @6"/>
+            <v:f eqn="mid @8 @5"/>
+            <v:f eqn="mid @7 @8"/>
+            <v:f eqn="mid @6 @7"/>
+            <v:f eqn="sum @6 0 @5"/>
+          </v:formulas>
+          <v:path textpathok="t" o:connecttype="custom" o:connectlocs="@9,0;@10,10800;@11,21600;@12,10800" o:connectangles="270,180,90,0"/>
+          <v:textpath on="t" fitshape="t"/>
+          <v:handles>
+            <v:h position="#0,bottomRight" xrange="6629,14971"/>
+          </v:handles>
+          <o:lock v:ext="edit" text="t" shapetype="t"/>
+        </v:shapetype>
+        <v:shape id="PowerPlusWaterMarkObject177075189" o:spid="_x0000_s2051" type="#_x0000_t136" style="position:absolute;margin-left:0;margin-top:0;width:479.25pt;height:143.75pt;rotation:315;z-index:-251651072;mso-position-horizontal:center;mso-position-horizontal-relative:margin;mso-position-vertical:center;mso-position-vertical-relative:margin" o:allowincell="f" fillcolor="silver" stroked="f">
+          <v:fill opacity=".5"/>
+          <v:textpath style="font-family:&quot;Arial Black&quot;;font-size:1pt" string="InvGenius"/>
+          <w10:wrap anchorx="margin" anchory="margin"/>
+        </v:shape>
+      </w:pict>
     </w:r>
   </w:p>
 </w:hdr>
@@ -1984,6 +1585,7 @@
         <v:shape id="PowerPlusWaterMarkObject177075187" o:spid="_x0000_s2049" type="#_x0000_t136" style="position:absolute;margin-left:0;margin-top:0;width:479.25pt;height:143.75pt;rotation:315;z-index:-251655168;mso-position-horizontal:center;mso-position-horizontal-relative:margin;mso-position-vertical:center;mso-position-vertical-relative:margin" o:allowincell="f" fillcolor="silver" stroked="f">
           <v:fill opacity=".5"/>
           <v:textpath style="font-family:&quot;Arial Black&quot;;font-size:1pt" string="InvGenius"/>
+          <w10:wrap anchorx="margin" anchory="margin"/>
         </v:shape>
       </w:pict>
     </w:r>
@@ -3251,6 +2853,155 @@
     </w:lvl>
   </w:abstractNum>
   <w:abstractNum w:abstractNumId="10" w15:restartNumberingAfterBreak="0">
+    <w:nsid w:val="4AA60FD2"/>
+    <w:multiLevelType w:val="multilevel"/>
+    <w:tmpl w:val="3B1C1568"/>
+    <w:lvl w:ilvl="0">
+      <w:start w:val="1"/>
+      <w:numFmt w:val="bullet"/>
+      <w:lvlText w:val=""/>
+      <w:lvlJc w:val="left"/>
+      <w:pPr>
+        <w:tabs>
+          <w:tab w:val="num" w:pos="720"/>
+        </w:tabs>
+        <w:ind w:left="720" w:hanging="360"/>
+      </w:pPr>
+      <w:rPr>
+        <w:rFonts w:ascii="Symbol" w:hAnsi="Symbol" w:hint="default"/>
+        <w:sz w:val="20"/>
+      </w:rPr>
+    </w:lvl>
+    <w:lvl w:ilvl="1" w:tentative="1">
+      <w:start w:val="1"/>
+      <w:numFmt w:val="bullet"/>
+      <w:lvlText w:val="o"/>
+      <w:lvlJc w:val="left"/>
+      <w:pPr>
+        <w:tabs>
+          <w:tab w:val="num" w:pos="1440"/>
+        </w:tabs>
+        <w:ind w:left="1440" w:hanging="360"/>
+      </w:pPr>
+      <w:rPr>
+        <w:rFonts w:ascii="Courier New" w:hAnsi="Courier New" w:hint="default"/>
+        <w:sz w:val="20"/>
+      </w:rPr>
+    </w:lvl>
+    <w:lvl w:ilvl="2" w:tentative="1">
+      <w:start w:val="1"/>
+      <w:numFmt w:val="bullet"/>
+      <w:lvlText w:val=""/>
+      <w:lvlJc w:val="left"/>
+      <w:pPr>
+        <w:tabs>
+          <w:tab w:val="num" w:pos="2160"/>
+        </w:tabs>
+        <w:ind w:left="2160" w:hanging="360"/>
+      </w:pPr>
+      <w:rPr>
+        <w:rFonts w:ascii="Wingdings" w:hAnsi="Wingdings" w:hint="default"/>
+        <w:sz w:val="20"/>
+      </w:rPr>
+    </w:lvl>
+    <w:lvl w:ilvl="3" w:tentative="1">
+      <w:start w:val="1"/>
+      <w:numFmt w:val="bullet"/>
+      <w:lvlText w:val=""/>
+      <w:lvlJc w:val="left"/>
+      <w:pPr>
+        <w:tabs>
+          <w:tab w:val="num" w:pos="2880"/>
+        </w:tabs>
+        <w:ind w:left="2880" w:hanging="360"/>
+      </w:pPr>
+      <w:rPr>
+        <w:rFonts w:ascii="Wingdings" w:hAnsi="Wingdings" w:hint="default"/>
+        <w:sz w:val="20"/>
+      </w:rPr>
+    </w:lvl>
+    <w:lvl w:ilvl="4" w:tentative="1">
+      <w:start w:val="1"/>
+      <w:numFmt w:val="bullet"/>
+      <w:lvlText w:val=""/>
+      <w:lvlJc w:val="left"/>
+      <w:pPr>
+        <w:tabs>
+          <w:tab w:val="num" w:pos="3600"/>
+        </w:tabs>
+        <w:ind w:left="3600" w:hanging="360"/>
+      </w:pPr>
+      <w:rPr>
+        <w:rFonts w:ascii="Wingdings" w:hAnsi="Wingdings" w:hint="default"/>
+        <w:sz w:val="20"/>
+      </w:rPr>
+    </w:lvl>
+    <w:lvl w:ilvl="5" w:tentative="1">
+      <w:start w:val="1"/>
+      <w:numFmt w:val="bullet"/>
+      <w:lvlText w:val=""/>
+      <w:lvlJc w:val="left"/>
+      <w:pPr>
+        <w:tabs>
+          <w:tab w:val="num" w:pos="4320"/>
+        </w:tabs>
+        <w:ind w:left="4320" w:hanging="360"/>
+      </w:pPr>
+      <w:rPr>
+        <w:rFonts w:ascii="Wingdings" w:hAnsi="Wingdings" w:hint="default"/>
+        <w:sz w:val="20"/>
+      </w:rPr>
+    </w:lvl>
+    <w:lvl w:ilvl="6" w:tentative="1">
+      <w:start w:val="1"/>
+      <w:numFmt w:val="bullet"/>
+      <w:lvlText w:val=""/>
+      <w:lvlJc w:val="left"/>
+      <w:pPr>
+        <w:tabs>
+          <w:tab w:val="num" w:pos="5040"/>
+        </w:tabs>
+        <w:ind w:left="5040" w:hanging="360"/>
+      </w:pPr>
+      <w:rPr>
+        <w:rFonts w:ascii="Wingdings" w:hAnsi="Wingdings" w:hint="default"/>
+        <w:sz w:val="20"/>
+      </w:rPr>
+    </w:lvl>
+    <w:lvl w:ilvl="7" w:tentative="1">
+      <w:start w:val="1"/>
+      <w:numFmt w:val="bullet"/>
+      <w:lvlText w:val=""/>
+      <w:lvlJc w:val="left"/>
+      <w:pPr>
+        <w:tabs>
+          <w:tab w:val="num" w:pos="5760"/>
+        </w:tabs>
+        <w:ind w:left="5760" w:hanging="360"/>
+      </w:pPr>
+      <w:rPr>
+        <w:rFonts w:ascii="Wingdings" w:hAnsi="Wingdings" w:hint="default"/>
+        <w:sz w:val="20"/>
+      </w:rPr>
+    </w:lvl>
+    <w:lvl w:ilvl="8" w:tentative="1">
+      <w:start w:val="1"/>
+      <w:numFmt w:val="bullet"/>
+      <w:lvlText w:val=""/>
+      <w:lvlJc w:val="left"/>
+      <w:pPr>
+        <w:tabs>
+          <w:tab w:val="num" w:pos="6480"/>
+        </w:tabs>
+        <w:ind w:left="6480" w:hanging="360"/>
+      </w:pPr>
+      <w:rPr>
+        <w:rFonts w:ascii="Wingdings" w:hAnsi="Wingdings" w:hint="default"/>
+        <w:sz w:val="20"/>
+      </w:rPr>
+    </w:lvl>
+  </w:abstractNum>
+  <w:abstractNum w:abstractNumId="11" w15:restartNumberingAfterBreak="0">
     <w:nsid w:val="4B27494D"/>
     <w:multiLevelType w:val="multilevel"/>
     <w:tmpl w:val="B8CE5B66"/>
@@ -3363,7 +3114,7 @@
       </w:pPr>
     </w:lvl>
   </w:abstractNum>
-  <w:abstractNum w:abstractNumId="11" w15:restartNumberingAfterBreak="0">
+  <w:abstractNum w:abstractNumId="12" w15:restartNumberingAfterBreak="0">
     <w:nsid w:val="50773DAB"/>
     <w:multiLevelType w:val="multilevel"/>
     <w:tmpl w:val="15085670"/>
@@ -3476,7 +3227,7 @@
       </w:pPr>
     </w:lvl>
   </w:abstractNum>
-  <w:abstractNum w:abstractNumId="12" w15:restartNumberingAfterBreak="0">
+  <w:abstractNum w:abstractNumId="13" w15:restartNumberingAfterBreak="0">
     <w:nsid w:val="530D73F2"/>
     <w:multiLevelType w:val="multilevel"/>
     <w:tmpl w:val="A6B62264"/>
@@ -3589,7 +3340,7 @@
       </w:pPr>
     </w:lvl>
   </w:abstractNum>
-  <w:abstractNum w:abstractNumId="13" w15:restartNumberingAfterBreak="0">
+  <w:abstractNum w:abstractNumId="14" w15:restartNumberingAfterBreak="0">
     <w:nsid w:val="58E80BC4"/>
     <w:multiLevelType w:val="multilevel"/>
     <w:tmpl w:val="09CC2E1C"/>
@@ -3702,7 +3453,7 @@
       </w:pPr>
     </w:lvl>
   </w:abstractNum>
-  <w:abstractNum w:abstractNumId="14" w15:restartNumberingAfterBreak="0">
+  <w:abstractNum w:abstractNumId="15" w15:restartNumberingAfterBreak="0">
     <w:nsid w:val="5DC22FDB"/>
     <w:multiLevelType w:val="multilevel"/>
     <w:tmpl w:val="6164CB44"/>
@@ -3815,7 +3566,156 @@
       </w:pPr>
     </w:lvl>
   </w:abstractNum>
-  <w:abstractNum w:abstractNumId="15" w15:restartNumberingAfterBreak="0">
+  <w:abstractNum w:abstractNumId="16" w15:restartNumberingAfterBreak="0">
+    <w:nsid w:val="64A5496D"/>
+    <w:multiLevelType w:val="multilevel"/>
+    <w:tmpl w:val="5C50FF8A"/>
+    <w:lvl w:ilvl="0">
+      <w:start w:val="1"/>
+      <w:numFmt w:val="bullet"/>
+      <w:lvlText w:val=""/>
+      <w:lvlJc w:val="left"/>
+      <w:pPr>
+        <w:tabs>
+          <w:tab w:val="num" w:pos="720"/>
+        </w:tabs>
+        <w:ind w:left="720" w:hanging="360"/>
+      </w:pPr>
+      <w:rPr>
+        <w:rFonts w:ascii="Symbol" w:hAnsi="Symbol" w:hint="default"/>
+        <w:sz w:val="20"/>
+      </w:rPr>
+    </w:lvl>
+    <w:lvl w:ilvl="1" w:tentative="1">
+      <w:start w:val="1"/>
+      <w:numFmt w:val="bullet"/>
+      <w:lvlText w:val="o"/>
+      <w:lvlJc w:val="left"/>
+      <w:pPr>
+        <w:tabs>
+          <w:tab w:val="num" w:pos="1440"/>
+        </w:tabs>
+        <w:ind w:left="1440" w:hanging="360"/>
+      </w:pPr>
+      <w:rPr>
+        <w:rFonts w:ascii="Courier New" w:hAnsi="Courier New" w:hint="default"/>
+        <w:sz w:val="20"/>
+      </w:rPr>
+    </w:lvl>
+    <w:lvl w:ilvl="2" w:tentative="1">
+      <w:start w:val="1"/>
+      <w:numFmt w:val="bullet"/>
+      <w:lvlText w:val=""/>
+      <w:lvlJc w:val="left"/>
+      <w:pPr>
+        <w:tabs>
+          <w:tab w:val="num" w:pos="2160"/>
+        </w:tabs>
+        <w:ind w:left="2160" w:hanging="360"/>
+      </w:pPr>
+      <w:rPr>
+        <w:rFonts w:ascii="Wingdings" w:hAnsi="Wingdings" w:hint="default"/>
+        <w:sz w:val="20"/>
+      </w:rPr>
+    </w:lvl>
+    <w:lvl w:ilvl="3" w:tentative="1">
+      <w:start w:val="1"/>
+      <w:numFmt w:val="bullet"/>
+      <w:lvlText w:val=""/>
+      <w:lvlJc w:val="left"/>
+      <w:pPr>
+        <w:tabs>
+          <w:tab w:val="num" w:pos="2880"/>
+        </w:tabs>
+        <w:ind w:left="2880" w:hanging="360"/>
+      </w:pPr>
+      <w:rPr>
+        <w:rFonts w:ascii="Wingdings" w:hAnsi="Wingdings" w:hint="default"/>
+        <w:sz w:val="20"/>
+      </w:rPr>
+    </w:lvl>
+    <w:lvl w:ilvl="4" w:tentative="1">
+      <w:start w:val="1"/>
+      <w:numFmt w:val="bullet"/>
+      <w:lvlText w:val=""/>
+      <w:lvlJc w:val="left"/>
+      <w:pPr>
+        <w:tabs>
+          <w:tab w:val="num" w:pos="3600"/>
+        </w:tabs>
+        <w:ind w:left="3600" w:hanging="360"/>
+      </w:pPr>
+      <w:rPr>
+        <w:rFonts w:ascii="Wingdings" w:hAnsi="Wingdings" w:hint="default"/>
+        <w:sz w:val="20"/>
+      </w:rPr>
+    </w:lvl>
+    <w:lvl w:ilvl="5" w:tentative="1">
+      <w:start w:val="1"/>
+      <w:numFmt w:val="bullet"/>
+      <w:lvlText w:val=""/>
+      <w:lvlJc w:val="left"/>
+      <w:pPr>
+        <w:tabs>
+          <w:tab w:val="num" w:pos="4320"/>
+        </w:tabs>
+        <w:ind w:left="4320" w:hanging="360"/>
+      </w:pPr>
+      <w:rPr>
+        <w:rFonts w:ascii="Wingdings" w:hAnsi="Wingdings" w:hint="default"/>
+        <w:sz w:val="20"/>
+      </w:rPr>
+    </w:lvl>
+    <w:lvl w:ilvl="6" w:tentative="1">
+      <w:start w:val="1"/>
+      <w:numFmt w:val="bullet"/>
+      <w:lvlText w:val=""/>
+      <w:lvlJc w:val="left"/>
+      <w:pPr>
+        <w:tabs>
+          <w:tab w:val="num" w:pos="5040"/>
+        </w:tabs>
+        <w:ind w:left="5040" w:hanging="360"/>
+      </w:pPr>
+      <w:rPr>
+        <w:rFonts w:ascii="Wingdings" w:hAnsi="Wingdings" w:hint="default"/>
+        <w:sz w:val="20"/>
+      </w:rPr>
+    </w:lvl>
+    <w:lvl w:ilvl="7" w:tentative="1">
+      <w:start w:val="1"/>
+      <w:numFmt w:val="bullet"/>
+      <w:lvlText w:val=""/>
+      <w:lvlJc w:val="left"/>
+      <w:pPr>
+        <w:tabs>
+          <w:tab w:val="num" w:pos="5760"/>
+        </w:tabs>
+        <w:ind w:left="5760" w:hanging="360"/>
+      </w:pPr>
+      <w:rPr>
+        <w:rFonts w:ascii="Wingdings" w:hAnsi="Wingdings" w:hint="default"/>
+        <w:sz w:val="20"/>
+      </w:rPr>
+    </w:lvl>
+    <w:lvl w:ilvl="8" w:tentative="1">
+      <w:start w:val="1"/>
+      <w:numFmt w:val="bullet"/>
+      <w:lvlText w:val=""/>
+      <w:lvlJc w:val="left"/>
+      <w:pPr>
+        <w:tabs>
+          <w:tab w:val="num" w:pos="6480"/>
+        </w:tabs>
+        <w:ind w:left="6480" w:hanging="360"/>
+      </w:pPr>
+      <w:rPr>
+        <w:rFonts w:ascii="Wingdings" w:hAnsi="Wingdings" w:hint="default"/>
+        <w:sz w:val="20"/>
+      </w:rPr>
+    </w:lvl>
+  </w:abstractNum>
+  <w:abstractNum w:abstractNumId="17" w15:restartNumberingAfterBreak="0">
     <w:nsid w:val="668541CC"/>
     <w:multiLevelType w:val="multilevel"/>
     <w:tmpl w:val="07E64260"/>
@@ -3928,7 +3828,156 @@
       </w:pPr>
     </w:lvl>
   </w:abstractNum>
-  <w:abstractNum w:abstractNumId="16" w15:restartNumberingAfterBreak="0">
+  <w:abstractNum w:abstractNumId="18" w15:restartNumberingAfterBreak="0">
+    <w:nsid w:val="66A336D6"/>
+    <w:multiLevelType w:val="multilevel"/>
+    <w:tmpl w:val="E7BE1E38"/>
+    <w:lvl w:ilvl="0">
+      <w:start w:val="1"/>
+      <w:numFmt w:val="bullet"/>
+      <w:lvlText w:val=""/>
+      <w:lvlJc w:val="left"/>
+      <w:pPr>
+        <w:tabs>
+          <w:tab w:val="num" w:pos="720"/>
+        </w:tabs>
+        <w:ind w:left="720" w:hanging="360"/>
+      </w:pPr>
+      <w:rPr>
+        <w:rFonts w:ascii="Symbol" w:hAnsi="Symbol" w:hint="default"/>
+        <w:sz w:val="20"/>
+      </w:rPr>
+    </w:lvl>
+    <w:lvl w:ilvl="1" w:tentative="1">
+      <w:start w:val="1"/>
+      <w:numFmt w:val="bullet"/>
+      <w:lvlText w:val="o"/>
+      <w:lvlJc w:val="left"/>
+      <w:pPr>
+        <w:tabs>
+          <w:tab w:val="num" w:pos="1440"/>
+        </w:tabs>
+        <w:ind w:left="1440" w:hanging="360"/>
+      </w:pPr>
+      <w:rPr>
+        <w:rFonts w:ascii="Courier New" w:hAnsi="Courier New" w:hint="default"/>
+        <w:sz w:val="20"/>
+      </w:rPr>
+    </w:lvl>
+    <w:lvl w:ilvl="2" w:tentative="1">
+      <w:start w:val="1"/>
+      <w:numFmt w:val="bullet"/>
+      <w:lvlText w:val=""/>
+      <w:lvlJc w:val="left"/>
+      <w:pPr>
+        <w:tabs>
+          <w:tab w:val="num" w:pos="2160"/>
+        </w:tabs>
+        <w:ind w:left="2160" w:hanging="360"/>
+      </w:pPr>
+      <w:rPr>
+        <w:rFonts w:ascii="Wingdings" w:hAnsi="Wingdings" w:hint="default"/>
+        <w:sz w:val="20"/>
+      </w:rPr>
+    </w:lvl>
+    <w:lvl w:ilvl="3" w:tentative="1">
+      <w:start w:val="1"/>
+      <w:numFmt w:val="bullet"/>
+      <w:lvlText w:val=""/>
+      <w:lvlJc w:val="left"/>
+      <w:pPr>
+        <w:tabs>
+          <w:tab w:val="num" w:pos="2880"/>
+        </w:tabs>
+        <w:ind w:left="2880" w:hanging="360"/>
+      </w:pPr>
+      <w:rPr>
+        <w:rFonts w:ascii="Wingdings" w:hAnsi="Wingdings" w:hint="default"/>
+        <w:sz w:val="20"/>
+      </w:rPr>
+    </w:lvl>
+    <w:lvl w:ilvl="4" w:tentative="1">
+      <w:start w:val="1"/>
+      <w:numFmt w:val="bullet"/>
+      <w:lvlText w:val=""/>
+      <w:lvlJc w:val="left"/>
+      <w:pPr>
+        <w:tabs>
+          <w:tab w:val="num" w:pos="3600"/>
+        </w:tabs>
+        <w:ind w:left="3600" w:hanging="360"/>
+      </w:pPr>
+      <w:rPr>
+        <w:rFonts w:ascii="Wingdings" w:hAnsi="Wingdings" w:hint="default"/>
+        <w:sz w:val="20"/>
+      </w:rPr>
+    </w:lvl>
+    <w:lvl w:ilvl="5" w:tentative="1">
+      <w:start w:val="1"/>
+      <w:numFmt w:val="bullet"/>
+      <w:lvlText w:val=""/>
+      <w:lvlJc w:val="left"/>
+      <w:pPr>
+        <w:tabs>
+          <w:tab w:val="num" w:pos="4320"/>
+        </w:tabs>
+        <w:ind w:left="4320" w:hanging="360"/>
+      </w:pPr>
+      <w:rPr>
+        <w:rFonts w:ascii="Wingdings" w:hAnsi="Wingdings" w:hint="default"/>
+        <w:sz w:val="20"/>
+      </w:rPr>
+    </w:lvl>
+    <w:lvl w:ilvl="6" w:tentative="1">
+      <w:start w:val="1"/>
+      <w:numFmt w:val="bullet"/>
+      <w:lvlText w:val=""/>
+      <w:lvlJc w:val="left"/>
+      <w:pPr>
+        <w:tabs>
+          <w:tab w:val="num" w:pos="5040"/>
+        </w:tabs>
+        <w:ind w:left="5040" w:hanging="360"/>
+      </w:pPr>
+      <w:rPr>
+        <w:rFonts w:ascii="Wingdings" w:hAnsi="Wingdings" w:hint="default"/>
+        <w:sz w:val="20"/>
+      </w:rPr>
+    </w:lvl>
+    <w:lvl w:ilvl="7" w:tentative="1">
+      <w:start w:val="1"/>
+      <w:numFmt w:val="bullet"/>
+      <w:lvlText w:val=""/>
+      <w:lvlJc w:val="left"/>
+      <w:pPr>
+        <w:tabs>
+          <w:tab w:val="num" w:pos="5760"/>
+        </w:tabs>
+        <w:ind w:left="5760" w:hanging="360"/>
+      </w:pPr>
+      <w:rPr>
+        <w:rFonts w:ascii="Wingdings" w:hAnsi="Wingdings" w:hint="default"/>
+        <w:sz w:val="20"/>
+      </w:rPr>
+    </w:lvl>
+    <w:lvl w:ilvl="8" w:tentative="1">
+      <w:start w:val="1"/>
+      <w:numFmt w:val="bullet"/>
+      <w:lvlText w:val=""/>
+      <w:lvlJc w:val="left"/>
+      <w:pPr>
+        <w:tabs>
+          <w:tab w:val="num" w:pos="6480"/>
+        </w:tabs>
+        <w:ind w:left="6480" w:hanging="360"/>
+      </w:pPr>
+      <w:rPr>
+        <w:rFonts w:ascii="Wingdings" w:hAnsi="Wingdings" w:hint="default"/>
+        <w:sz w:val="20"/>
+      </w:rPr>
+    </w:lvl>
+  </w:abstractNum>
+  <w:abstractNum w:abstractNumId="19" w15:restartNumberingAfterBreak="0">
     <w:nsid w:val="6B3E6711"/>
     <w:multiLevelType w:val="multilevel"/>
     <w:tmpl w:val="73A4EA42"/>
@@ -4041,7 +4090,7 @@
       </w:pPr>
     </w:lvl>
   </w:abstractNum>
-  <w:abstractNum w:abstractNumId="17" w15:restartNumberingAfterBreak="0">
+  <w:abstractNum w:abstractNumId="20" w15:restartNumberingAfterBreak="0">
     <w:nsid w:val="70971F52"/>
     <w:multiLevelType w:val="multilevel"/>
     <w:tmpl w:val="8FDA208A"/>
@@ -4190,7 +4239,7 @@
       </w:rPr>
     </w:lvl>
   </w:abstractNum>
-  <w:abstractNum w:abstractNumId="18" w15:restartNumberingAfterBreak="0">
+  <w:abstractNum w:abstractNumId="21" w15:restartNumberingAfterBreak="0">
     <w:nsid w:val="735B4074"/>
     <w:multiLevelType w:val="multilevel"/>
     <w:tmpl w:val="DF02DE58"/>
@@ -4301,6 +4350,155 @@
         </w:tabs>
         <w:ind w:left="6480" w:hanging="360"/>
       </w:pPr>
+    </w:lvl>
+  </w:abstractNum>
+  <w:abstractNum w:abstractNumId="22" w15:restartNumberingAfterBreak="0">
+    <w:nsid w:val="7B1A5A32"/>
+    <w:multiLevelType w:val="multilevel"/>
+    <w:tmpl w:val="155CBF6E"/>
+    <w:lvl w:ilvl="0">
+      <w:start w:val="1"/>
+      <w:numFmt w:val="bullet"/>
+      <w:lvlText w:val=""/>
+      <w:lvlJc w:val="left"/>
+      <w:pPr>
+        <w:tabs>
+          <w:tab w:val="num" w:pos="720"/>
+        </w:tabs>
+        <w:ind w:left="720" w:hanging="360"/>
+      </w:pPr>
+      <w:rPr>
+        <w:rFonts w:ascii="Symbol" w:hAnsi="Symbol" w:hint="default"/>
+        <w:sz w:val="20"/>
+      </w:rPr>
+    </w:lvl>
+    <w:lvl w:ilvl="1" w:tentative="1">
+      <w:start w:val="1"/>
+      <w:numFmt w:val="bullet"/>
+      <w:lvlText w:val="o"/>
+      <w:lvlJc w:val="left"/>
+      <w:pPr>
+        <w:tabs>
+          <w:tab w:val="num" w:pos="1440"/>
+        </w:tabs>
+        <w:ind w:left="1440" w:hanging="360"/>
+      </w:pPr>
+      <w:rPr>
+        <w:rFonts w:ascii="Courier New" w:hAnsi="Courier New" w:hint="default"/>
+        <w:sz w:val="20"/>
+      </w:rPr>
+    </w:lvl>
+    <w:lvl w:ilvl="2" w:tentative="1">
+      <w:start w:val="1"/>
+      <w:numFmt w:val="bullet"/>
+      <w:lvlText w:val=""/>
+      <w:lvlJc w:val="left"/>
+      <w:pPr>
+        <w:tabs>
+          <w:tab w:val="num" w:pos="2160"/>
+        </w:tabs>
+        <w:ind w:left="2160" w:hanging="360"/>
+      </w:pPr>
+      <w:rPr>
+        <w:rFonts w:ascii="Wingdings" w:hAnsi="Wingdings" w:hint="default"/>
+        <w:sz w:val="20"/>
+      </w:rPr>
+    </w:lvl>
+    <w:lvl w:ilvl="3" w:tentative="1">
+      <w:start w:val="1"/>
+      <w:numFmt w:val="bullet"/>
+      <w:lvlText w:val=""/>
+      <w:lvlJc w:val="left"/>
+      <w:pPr>
+        <w:tabs>
+          <w:tab w:val="num" w:pos="2880"/>
+        </w:tabs>
+        <w:ind w:left="2880" w:hanging="360"/>
+      </w:pPr>
+      <w:rPr>
+        <w:rFonts w:ascii="Wingdings" w:hAnsi="Wingdings" w:hint="default"/>
+        <w:sz w:val="20"/>
+      </w:rPr>
+    </w:lvl>
+    <w:lvl w:ilvl="4" w:tentative="1">
+      <w:start w:val="1"/>
+      <w:numFmt w:val="bullet"/>
+      <w:lvlText w:val=""/>
+      <w:lvlJc w:val="left"/>
+      <w:pPr>
+        <w:tabs>
+          <w:tab w:val="num" w:pos="3600"/>
+        </w:tabs>
+        <w:ind w:left="3600" w:hanging="360"/>
+      </w:pPr>
+      <w:rPr>
+        <w:rFonts w:ascii="Wingdings" w:hAnsi="Wingdings" w:hint="default"/>
+        <w:sz w:val="20"/>
+      </w:rPr>
+    </w:lvl>
+    <w:lvl w:ilvl="5" w:tentative="1">
+      <w:start w:val="1"/>
+      <w:numFmt w:val="bullet"/>
+      <w:lvlText w:val=""/>
+      <w:lvlJc w:val="left"/>
+      <w:pPr>
+        <w:tabs>
+          <w:tab w:val="num" w:pos="4320"/>
+        </w:tabs>
+        <w:ind w:left="4320" w:hanging="360"/>
+      </w:pPr>
+      <w:rPr>
+        <w:rFonts w:ascii="Wingdings" w:hAnsi="Wingdings" w:hint="default"/>
+        <w:sz w:val="20"/>
+      </w:rPr>
+    </w:lvl>
+    <w:lvl w:ilvl="6" w:tentative="1">
+      <w:start w:val="1"/>
+      <w:numFmt w:val="bullet"/>
+      <w:lvlText w:val=""/>
+      <w:lvlJc w:val="left"/>
+      <w:pPr>
+        <w:tabs>
+          <w:tab w:val="num" w:pos="5040"/>
+        </w:tabs>
+        <w:ind w:left="5040" w:hanging="360"/>
+      </w:pPr>
+      <w:rPr>
+        <w:rFonts w:ascii="Wingdings" w:hAnsi="Wingdings" w:hint="default"/>
+        <w:sz w:val="20"/>
+      </w:rPr>
+    </w:lvl>
+    <w:lvl w:ilvl="7" w:tentative="1">
+      <w:start w:val="1"/>
+      <w:numFmt w:val="bullet"/>
+      <w:lvlText w:val=""/>
+      <w:lvlJc w:val="left"/>
+      <w:pPr>
+        <w:tabs>
+          <w:tab w:val="num" w:pos="5760"/>
+        </w:tabs>
+        <w:ind w:left="5760" w:hanging="360"/>
+      </w:pPr>
+      <w:rPr>
+        <w:rFonts w:ascii="Wingdings" w:hAnsi="Wingdings" w:hint="default"/>
+        <w:sz w:val="20"/>
+      </w:rPr>
+    </w:lvl>
+    <w:lvl w:ilvl="8" w:tentative="1">
+      <w:start w:val="1"/>
+      <w:numFmt w:val="bullet"/>
+      <w:lvlText w:val=""/>
+      <w:lvlJc w:val="left"/>
+      <w:pPr>
+        <w:tabs>
+          <w:tab w:val="num" w:pos="6480"/>
+        </w:tabs>
+        <w:ind w:left="6480" w:hanging="360"/>
+      </w:pPr>
+      <w:rPr>
+        <w:rFonts w:ascii="Wingdings" w:hAnsi="Wingdings" w:hint="default"/>
+        <w:sz w:val="20"/>
+      </w:rPr>
     </w:lvl>
   </w:abstractNum>
   <w:num w:numId="1">
@@ -4313,7 +4511,7 @@
     <w:abstractNumId w:val="6"/>
   </w:num>
   <w:num w:numId="4">
-    <w:abstractNumId w:val="13"/>
+    <w:abstractNumId w:val="14"/>
   </w:num>
   <w:num w:numId="5">
     <w:abstractNumId w:val="5"/>
@@ -4325,19 +4523,19 @@
     <w:abstractNumId w:val="4"/>
   </w:num>
   <w:num w:numId="8">
-    <w:abstractNumId w:val="15"/>
+    <w:abstractNumId w:val="17"/>
   </w:num>
   <w:num w:numId="9">
-    <w:abstractNumId w:val="17"/>
+    <w:abstractNumId w:val="20"/>
   </w:num>
   <w:num w:numId="10">
-    <w:abstractNumId w:val="16"/>
+    <w:abstractNumId w:val="19"/>
   </w:num>
   <w:num w:numId="11">
     <w:abstractNumId w:val="0"/>
   </w:num>
   <w:num w:numId="12">
-    <w:abstractNumId w:val="12"/>
+    <w:abstractNumId w:val="13"/>
   </w:num>
   <w:num w:numId="13">
     <w:abstractNumId w:val="8"/>
@@ -4346,19 +4544,31 @@
     <w:abstractNumId w:val="9"/>
   </w:num>
   <w:num w:numId="15">
-    <w:abstractNumId w:val="11"/>
+    <w:abstractNumId w:val="12"/>
   </w:num>
   <w:num w:numId="16">
     <w:abstractNumId w:val="7"/>
   </w:num>
   <w:num w:numId="17">
+    <w:abstractNumId w:val="21"/>
+  </w:num>
+  <w:num w:numId="18">
+    <w:abstractNumId w:val="11"/>
+  </w:num>
+  <w:num w:numId="19">
+    <w:abstractNumId w:val="15"/>
+  </w:num>
+  <w:num w:numId="20">
     <w:abstractNumId w:val="18"/>
   </w:num>
-  <w:num w:numId="18">
+  <w:num w:numId="21">
+    <w:abstractNumId w:val="16"/>
+  </w:num>
+  <w:num w:numId="22">
+    <w:abstractNumId w:val="22"/>
+  </w:num>
+  <w:num w:numId="23">
     <w:abstractNumId w:val="10"/>
-  </w:num>
-  <w:num w:numId="19">
-    <w:abstractNumId w:val="14"/>
   </w:num>
   <w:numIdMacAtCleanup w:val="19"/>
 </w:numbering>
@@ -5138,6 +5348,17 @@
       <w:lang w:val="es" w:eastAsia="es-CO"/>
     </w:rPr>
   </w:style>
+  <w:style w:type="character" w:styleId="Textoennegrita">
+    <w:name w:val="Strong"/>
+    <w:basedOn w:val="Fuentedeprrafopredeter"/>
+    <w:uiPriority w:val="22"/>
+    <w:qFormat/>
+    <w:rsid w:val="00E228D1"/>
+    <w:rPr>
+      <w:b/>
+      <w:bCs/>
+    </w:rPr>
+  </w:style>
 </w:styles>
 </file>
 
@@ -5441,7 +5662,7 @@
 </file>
 
 <file path=customXml/itemProps1.xml><?xml version="1.0" encoding="utf-8"?>
-<ds:datastoreItem xmlns:ds="http://schemas.openxmlformats.org/officeDocument/2006/customXml" ds:itemID="{C9711EE0-BDCD-4CC5-AAB3-99EB2F6BA835}">
+<ds:datastoreItem xmlns:ds="http://schemas.openxmlformats.org/officeDocument/2006/customXml" ds:itemID="{514059A4-0124-41CC-AC22-FA22CE442912}">
   <ds:schemaRefs>
     <ds:schemaRef ds:uri="http://schemas.openxmlformats.org/officeDocument/2006/bibliography"/>
   </ds:schemaRefs>

</xml_diff>

<commit_message>
modificacion LOGIN otros genero
</commit_message>
<xml_diff>
--- a/Documentacion/RequerimientosInvGenius/Terminos_y_Condiciones.docx
+++ b/Documentacion/RequerimientosInvGenius/Terminos_y_Condiciones.docx
@@ -4,20 +4,15 @@
   <w:body>
     <w:p>
       <w:pPr>
-        <w:pStyle w:val="Ttulo1"/>
+        <w:pStyle w:val="NormalWeb"/>
         <w:jc w:val="center"/>
         <w:rPr>
-          <w:rFonts w:ascii="Times New Roman" w:eastAsia="Times New Roman" w:hAnsi="Times New Roman" w:cs="Times New Roman"/>
-          <w:sz w:val="28"/>
-          <w:szCs w:val="28"/>
           <w:lang w:val="es-CO"/>
         </w:rPr>
       </w:pPr>
       <w:r>
         <w:rPr>
-          <w:rFonts w:ascii="Times New Roman" w:hAnsi="Times New Roman" w:cs="Times New Roman"/>
-          <w:sz w:val="28"/>
-          <w:szCs w:val="28"/>
+          <w:rStyle w:val="Textoennegrita"/>
         </w:rPr>
         <w:t>Términos y Condiciones de Uso - InvGenius</w:t>
       </w:r>
@@ -27,13 +22,16 @@
         <w:pStyle w:val="NormalWeb"/>
       </w:pPr>
       <w:r>
+        <w:t xml:space="preserve">Bienvenido a </w:t>
+      </w:r>
+      <w:r>
         <w:rPr>
           <w:rStyle w:val="Textoennegrita"/>
         </w:rPr>
-        <w:t>Bienvenido a InvGenius</w:t>
-      </w:r>
-      <w:r>
-        <w:t>, una plataforma diseñada para optimizar la gestión de inventarios en bodegas. Te pedimos que leas detenidamente los siguientes Términos y Condiciones de Uso antes de utilizar nuestros servicios. Al acceder a nuestra plataforma, aceptas quedar vinculado por los presentes términos. Si no estás de acuerdo con alguno de ellos, te solicitamos que te abstengas de utilizar nuestros servicios.</w:t>
+        <w:t>InvGenius</w:t>
+      </w:r>
+      <w:r>
+        <w:t>, una plataforma diseñada para optimizar la gestión de inventarios en bodegas. Por favor, lee detenidamente estos Términos y Condiciones de Uso antes de acceder o utilizar nuestros servicios. Al ingresar y utilizar nuestra plataforma, aceptas quedar vinculado por los siguientes términos. Si no estás de acuerdo con alguno de estos términos, te recomendamos abstenerte de utilizar InvGenius.</w:t>
       </w:r>
     </w:p>
     <w:p>
@@ -59,14 +57,20 @@
         <w:pStyle w:val="NormalWeb"/>
       </w:pPr>
       <w:r>
-        <w:t>InvGenius opera bajo un modelo de licencia comercial por suscripción con software de código cerrado. Al suscribirte, adquieres los derechos de uso del software conforme al plan seleccionado.</w:t>
+        <w:rPr>
+          <w:rStyle w:val="Textoennegrita"/>
+        </w:rPr>
+        <w:t>InvGenius</w:t>
+      </w:r>
+      <w:r>
+        <w:t xml:space="preserve"> opera bajo un modelo de licencia comercial por suscripción y utiliza software de código cerrado. Al suscribirte, adquieres una licencia que te otorga derechos de uso conforme al plan seleccionado, sujeto a un pago recurrente.</w:t>
       </w:r>
     </w:p>
     <w:p>
       <w:pPr>
         <w:numPr>
           <w:ilvl w:val="0"/>
-          <w:numId w:val="20"/>
+          <w:numId w:val="28"/>
         </w:numPr>
         <w:spacing w:before="100" w:beforeAutospacing="1" w:after="100" w:afterAutospacing="1" w:line="240" w:lineRule="auto"/>
         <w:rPr>
@@ -82,22 +86,22 @@
           <w:sz w:val="24"/>
           <w:szCs w:val="24"/>
         </w:rPr>
-        <w:t>Licencia Comercial por Suscripción:</w:t>
-      </w:r>
-      <w:r>
-        <w:rPr>
-          <w:rFonts w:ascii="Times New Roman" w:hAnsi="Times New Roman" w:cs="Times New Roman"/>
-          <w:sz w:val="24"/>
-          <w:szCs w:val="24"/>
-        </w:rPr>
-        <w:t xml:space="preserve"> Otorga permiso para usar el software con todas sus funcionalidades a cambio de un pago recurrente.</w:t>
+        <w:t>Licencia Comercial por Suscripción</w:t>
+      </w:r>
+      <w:r>
+        <w:rPr>
+          <w:rFonts w:ascii="Times New Roman" w:hAnsi="Times New Roman" w:cs="Times New Roman"/>
+          <w:sz w:val="24"/>
+          <w:szCs w:val="24"/>
+        </w:rPr>
+        <w:t>: Esta licencia te otorga el derecho a utilizar todas las funcionalidades del software mientras tu suscripción esté activa. No se transfieren derechos de propiedad sobre el software.</w:t>
       </w:r>
     </w:p>
     <w:p>
       <w:pPr>
         <w:numPr>
           <w:ilvl w:val="0"/>
-          <w:numId w:val="20"/>
+          <w:numId w:val="28"/>
         </w:numPr>
         <w:spacing w:before="100" w:beforeAutospacing="1" w:after="100" w:afterAutospacing="1" w:line="240" w:lineRule="auto"/>
         <w:rPr>
@@ -113,15 +117,15 @@
           <w:sz w:val="24"/>
           <w:szCs w:val="24"/>
         </w:rPr>
-        <w:t>Código Cerrado:</w:t>
-      </w:r>
-      <w:r>
-        <w:rPr>
-          <w:rFonts w:ascii="Times New Roman" w:hAnsi="Times New Roman" w:cs="Times New Roman"/>
-          <w:sz w:val="24"/>
-          <w:szCs w:val="24"/>
-        </w:rPr>
-        <w:t xml:space="preserve"> El código fuente no está disponible públicamente y solo el propietario puede modificarlo.</w:t>
+        <w:t>Código Cerrado</w:t>
+      </w:r>
+      <w:r>
+        <w:rPr>
+          <w:rFonts w:ascii="Times New Roman" w:hAnsi="Times New Roman" w:cs="Times New Roman"/>
+          <w:sz w:val="24"/>
+          <w:szCs w:val="24"/>
+        </w:rPr>
+        <w:t>: El código fuente del software no está disponible públicamente y solo el equipo de desarrollo de InvGenius está autorizado a modificarlo.</w:t>
       </w:r>
     </w:p>
     <w:p>
@@ -147,14 +151,23 @@
         <w:pStyle w:val="NormalWeb"/>
       </w:pPr>
       <w:r>
-        <w:t>Al registrarte en InvGenius, solicitamos la siguiente información para identificarte y gestionar tu cuenta:</w:t>
+        <w:t xml:space="preserve">Para utilizar </w:t>
+      </w:r>
+      <w:r>
+        <w:rPr>
+          <w:rStyle w:val="Textoennegrita"/>
+        </w:rPr>
+        <w:t>InvGenius</w:t>
+      </w:r>
+      <w:r>
+        <w:t>, es necesario que te registres y proporciones la siguiente información:</w:t>
       </w:r>
     </w:p>
     <w:p>
       <w:pPr>
         <w:numPr>
           <w:ilvl w:val="0"/>
-          <w:numId w:val="21"/>
+          <w:numId w:val="29"/>
         </w:numPr>
         <w:spacing w:before="100" w:beforeAutospacing="1" w:after="100" w:afterAutospacing="1" w:line="240" w:lineRule="auto"/>
         <w:rPr>
@@ -176,7 +189,7 @@
       <w:pPr>
         <w:numPr>
           <w:ilvl w:val="0"/>
-          <w:numId w:val="21"/>
+          <w:numId w:val="29"/>
         </w:numPr>
         <w:spacing w:before="100" w:beforeAutospacing="1" w:after="100" w:afterAutospacing="1" w:line="240" w:lineRule="auto"/>
         <w:rPr>
@@ -198,7 +211,7 @@
       <w:pPr>
         <w:numPr>
           <w:ilvl w:val="0"/>
-          <w:numId w:val="21"/>
+          <w:numId w:val="29"/>
         </w:numPr>
         <w:spacing w:before="100" w:beforeAutospacing="1" w:after="100" w:afterAutospacing="1" w:line="240" w:lineRule="auto"/>
         <w:rPr>
@@ -213,14 +226,14 @@
           <w:sz w:val="24"/>
           <w:szCs w:val="24"/>
         </w:rPr>
-        <w:t>Número de Documento</w:t>
+        <w:t>Género</w:t>
       </w:r>
     </w:p>
     <w:p>
       <w:pPr>
         <w:numPr>
           <w:ilvl w:val="0"/>
-          <w:numId w:val="21"/>
+          <w:numId w:val="29"/>
         </w:numPr>
         <w:spacing w:before="100" w:beforeAutospacing="1" w:after="100" w:afterAutospacing="1" w:line="240" w:lineRule="auto"/>
         <w:rPr>
@@ -235,48 +248,14 @@
           <w:sz w:val="24"/>
           <w:szCs w:val="24"/>
         </w:rPr>
-        <w:t>Correo Electrónico</w:t>
-      </w:r>
-    </w:p>
-    <w:p>
-      <w:pPr>
-        <w:pStyle w:val="NormalWeb"/>
-      </w:pPr>
-      <w:r>
-        <w:t>Esta información también se utilizará para enviarte notificaciones y comunicaciones relacionadas con el servicio.</w:t>
-      </w:r>
-    </w:p>
-    <w:p>
-      <w:pPr>
-        <w:pStyle w:val="Ttulo3"/>
-        <w:rPr>
-          <w:rFonts w:ascii="Times New Roman" w:hAnsi="Times New Roman" w:cs="Times New Roman"/>
-          <w:sz w:val="24"/>
-          <w:szCs w:val="24"/>
-        </w:rPr>
-      </w:pPr>
-      <w:r>
-        <w:rPr>
-          <w:rFonts w:ascii="Times New Roman" w:hAnsi="Times New Roman" w:cs="Times New Roman"/>
-          <w:sz w:val="24"/>
-          <w:szCs w:val="24"/>
-        </w:rPr>
-        <w:t>3. Funcionalidades de la Plataforma</w:t>
-      </w:r>
-    </w:p>
-    <w:p>
-      <w:pPr>
-        <w:pStyle w:val="NormalWeb"/>
-      </w:pPr>
-      <w:r>
-        <w:t>InvGenius ofrece un conjunto de herramientas que permiten una gestión eficiente del inventario:</w:t>
+        <w:t>Tipo de Documento</w:t>
       </w:r>
     </w:p>
     <w:p>
       <w:pPr>
         <w:numPr>
           <w:ilvl w:val="0"/>
-          <w:numId w:val="22"/>
+          <w:numId w:val="29"/>
         </w:numPr>
         <w:spacing w:before="100" w:beforeAutospacing="1" w:after="100" w:afterAutospacing="1" w:line="240" w:lineRule="auto"/>
         <w:rPr>
@@ -287,27 +266,18 @@
       </w:pPr>
       <w:r>
         <w:rPr>
-          <w:rStyle w:val="Textoennegrita"/>
-          <w:rFonts w:ascii="Times New Roman" w:hAnsi="Times New Roman" w:cs="Times New Roman"/>
-          <w:sz w:val="24"/>
-          <w:szCs w:val="24"/>
-        </w:rPr>
-        <w:t>Novedades:</w:t>
-      </w:r>
-      <w:r>
-        <w:rPr>
-          <w:rFonts w:ascii="Times New Roman" w:hAnsi="Times New Roman" w:cs="Times New Roman"/>
-          <w:sz w:val="24"/>
-          <w:szCs w:val="24"/>
-        </w:rPr>
-        <w:t xml:space="preserve"> Información sobre productos próximos a vencer, vencidos y con bajo stock.</w:t>
+          <w:rFonts w:ascii="Times New Roman" w:hAnsi="Times New Roman" w:cs="Times New Roman"/>
+          <w:sz w:val="24"/>
+          <w:szCs w:val="24"/>
+        </w:rPr>
+        <w:t>Número de Documento</w:t>
       </w:r>
     </w:p>
     <w:p>
       <w:pPr>
         <w:numPr>
           <w:ilvl w:val="0"/>
-          <w:numId w:val="22"/>
+          <w:numId w:val="29"/>
         </w:numPr>
         <w:spacing w:before="100" w:beforeAutospacing="1" w:after="100" w:afterAutospacing="1" w:line="240" w:lineRule="auto"/>
         <w:rPr>
@@ -318,27 +288,18 @@
       </w:pPr>
       <w:r>
         <w:rPr>
-          <w:rStyle w:val="Textoennegrita"/>
-          <w:rFonts w:ascii="Times New Roman" w:hAnsi="Times New Roman" w:cs="Times New Roman"/>
-          <w:sz w:val="24"/>
-          <w:szCs w:val="24"/>
-        </w:rPr>
-        <w:t>Gestión de Inventario:</w:t>
-      </w:r>
-      <w:r>
-        <w:rPr>
-          <w:rFonts w:ascii="Times New Roman" w:hAnsi="Times New Roman" w:cs="Times New Roman"/>
-          <w:sz w:val="24"/>
-          <w:szCs w:val="24"/>
-        </w:rPr>
-        <w:t xml:space="preserve"> Añadir (entrada) o retirar (salida) productos.</w:t>
+          <w:rFonts w:ascii="Times New Roman" w:hAnsi="Times New Roman" w:cs="Times New Roman"/>
+          <w:sz w:val="24"/>
+          <w:szCs w:val="24"/>
+        </w:rPr>
+        <w:t>Correo Electrónico</w:t>
       </w:r>
     </w:p>
     <w:p>
       <w:pPr>
         <w:numPr>
           <w:ilvl w:val="0"/>
-          <w:numId w:val="22"/>
+          <w:numId w:val="29"/>
         </w:numPr>
         <w:spacing w:before="100" w:beforeAutospacing="1" w:after="100" w:afterAutospacing="1" w:line="240" w:lineRule="auto"/>
         <w:rPr>
@@ -349,65 +310,58 @@
       </w:pPr>
       <w:r>
         <w:rPr>
+          <w:rFonts w:ascii="Times New Roman" w:hAnsi="Times New Roman" w:cs="Times New Roman"/>
+          <w:sz w:val="24"/>
+          <w:szCs w:val="24"/>
+        </w:rPr>
+        <w:t>Teléfono/Celular</w:t>
+      </w:r>
+    </w:p>
+    <w:p>
+      <w:pPr>
+        <w:pStyle w:val="NormalWeb"/>
+      </w:pPr>
+      <w:r>
+        <w:t>Esta información se utiliza para identificarte como usuario, gestionar tu cuenta, y enviarte notificaciones o comunicaciones importantes relacionadas con el servicio.</w:t>
+      </w:r>
+    </w:p>
+    <w:p>
+      <w:pPr>
+        <w:pStyle w:val="Ttulo3"/>
+        <w:rPr>
+          <w:rFonts w:ascii="Times New Roman" w:hAnsi="Times New Roman" w:cs="Times New Roman"/>
+          <w:sz w:val="24"/>
+          <w:szCs w:val="24"/>
+        </w:rPr>
+      </w:pPr>
+      <w:r>
+        <w:rPr>
+          <w:rFonts w:ascii="Times New Roman" w:hAnsi="Times New Roman" w:cs="Times New Roman"/>
+          <w:sz w:val="24"/>
+          <w:szCs w:val="24"/>
+        </w:rPr>
+        <w:t>3. Funcionalidades de la Plataforma</w:t>
+      </w:r>
+    </w:p>
+    <w:p>
+      <w:pPr>
+        <w:pStyle w:val="NormalWeb"/>
+      </w:pPr>
+      <w:r>
+        <w:rPr>
           <w:rStyle w:val="Textoennegrita"/>
-          <w:rFonts w:ascii="Times New Roman" w:hAnsi="Times New Roman" w:cs="Times New Roman"/>
-          <w:sz w:val="24"/>
-          <w:szCs w:val="24"/>
-        </w:rPr>
-        <w:t>Gestión de Categorías:</w:t>
-      </w:r>
-      <w:r>
-        <w:rPr>
-          <w:rFonts w:ascii="Times New Roman" w:hAnsi="Times New Roman" w:cs="Times New Roman"/>
-          <w:sz w:val="24"/>
-          <w:szCs w:val="24"/>
-        </w:rPr>
-        <w:t xml:space="preserve"> Crear o deshabilitar categorías para organizar el inventario.</w:t>
-      </w:r>
-    </w:p>
-    <w:p>
-      <w:pPr>
-        <w:spacing w:before="100" w:beforeAutospacing="1" w:after="100" w:afterAutospacing="1" w:line="240" w:lineRule="auto"/>
-        <w:ind w:left="720"/>
-        <w:rPr>
-          <w:rFonts w:ascii="Times New Roman" w:hAnsi="Times New Roman" w:cs="Times New Roman"/>
-          <w:sz w:val="24"/>
-          <w:szCs w:val="24"/>
-        </w:rPr>
-      </w:pPr>
-    </w:p>
-    <w:p>
-      <w:pPr>
-        <w:pStyle w:val="Ttulo3"/>
-        <w:rPr>
-          <w:rFonts w:ascii="Times New Roman" w:hAnsi="Times New Roman" w:cs="Times New Roman"/>
-          <w:sz w:val="24"/>
-          <w:szCs w:val="24"/>
-        </w:rPr>
-      </w:pPr>
-      <w:r>
-        <w:rPr>
-          <w:rFonts w:ascii="Times New Roman" w:hAnsi="Times New Roman" w:cs="Times New Roman"/>
-          <w:sz w:val="24"/>
-          <w:szCs w:val="24"/>
-        </w:rPr>
-        <w:lastRenderedPageBreak/>
-        <w:t>4. Responsabilidades del Usuario</w:t>
-      </w:r>
-    </w:p>
-    <w:p>
-      <w:pPr>
-        <w:pStyle w:val="NormalWeb"/>
-      </w:pPr>
-      <w:r>
-        <w:t>Al usar la plataforma, te comprometes a:</w:t>
+        </w:rPr>
+        <w:t>InvGenius</w:t>
+      </w:r>
+      <w:r>
+        <w:t xml:space="preserve"> ofrece diversas herramientas para la gestión eficiente del inventario, entre las que se incluyen:</w:t>
       </w:r>
     </w:p>
     <w:p>
       <w:pPr>
         <w:numPr>
           <w:ilvl w:val="0"/>
-          <w:numId w:val="23"/>
+          <w:numId w:val="30"/>
         </w:numPr>
         <w:spacing w:before="100" w:beforeAutospacing="1" w:after="100" w:afterAutospacing="1" w:line="240" w:lineRule="auto"/>
         <w:rPr>
@@ -418,18 +372,27 @@
       </w:pPr>
       <w:r>
         <w:rPr>
-          <w:rFonts w:ascii="Times New Roman" w:hAnsi="Times New Roman" w:cs="Times New Roman"/>
-          <w:sz w:val="24"/>
-          <w:szCs w:val="24"/>
-        </w:rPr>
-        <w:t>Proporcionar información precisa y actualizada durante el registro.</w:t>
+          <w:rStyle w:val="Textoennegrita"/>
+          <w:rFonts w:ascii="Times New Roman" w:hAnsi="Times New Roman" w:cs="Times New Roman"/>
+          <w:sz w:val="24"/>
+          <w:szCs w:val="24"/>
+        </w:rPr>
+        <w:t>Novedades</w:t>
+      </w:r>
+      <w:r>
+        <w:rPr>
+          <w:rFonts w:ascii="Times New Roman" w:hAnsi="Times New Roman" w:cs="Times New Roman"/>
+          <w:sz w:val="24"/>
+          <w:szCs w:val="24"/>
+        </w:rPr>
+        <w:t>: Muestra información clave sobre productos que están próximos a vencer, ya vencidos o con bajo stock.</w:t>
       </w:r>
     </w:p>
     <w:p>
       <w:pPr>
         <w:numPr>
           <w:ilvl w:val="0"/>
-          <w:numId w:val="23"/>
+          <w:numId w:val="30"/>
         </w:numPr>
         <w:spacing w:before="100" w:beforeAutospacing="1" w:after="100" w:afterAutospacing="1" w:line="240" w:lineRule="auto"/>
         <w:rPr>
@@ -440,18 +403,27 @@
       </w:pPr>
       <w:r>
         <w:rPr>
-          <w:rFonts w:ascii="Times New Roman" w:hAnsi="Times New Roman" w:cs="Times New Roman"/>
-          <w:sz w:val="24"/>
-          <w:szCs w:val="24"/>
-        </w:rPr>
-        <w:t>Mantener la confidencialidad de tu contraseña y ser responsable de las actividades realizadas bajo tu cuenta.</w:t>
+          <w:rStyle w:val="Textoennegrita"/>
+          <w:rFonts w:ascii="Times New Roman" w:hAnsi="Times New Roman" w:cs="Times New Roman"/>
+          <w:sz w:val="24"/>
+          <w:szCs w:val="24"/>
+        </w:rPr>
+        <w:t>Gestión de Inventario</w:t>
+      </w:r>
+      <w:r>
+        <w:rPr>
+          <w:rFonts w:ascii="Times New Roman" w:hAnsi="Times New Roman" w:cs="Times New Roman"/>
+          <w:sz w:val="24"/>
+          <w:szCs w:val="24"/>
+        </w:rPr>
+        <w:t>: Permite añadir productos al inventario y registrar su salida.</w:t>
       </w:r>
     </w:p>
     <w:p>
       <w:pPr>
         <w:numPr>
           <w:ilvl w:val="0"/>
-          <w:numId w:val="23"/>
+          <w:numId w:val="30"/>
         </w:numPr>
         <w:spacing w:before="100" w:beforeAutospacing="1" w:after="100" w:afterAutospacing="1" w:line="240" w:lineRule="auto"/>
         <w:rPr>
@@ -462,11 +434,604 @@
       </w:pPr>
       <w:r>
         <w:rPr>
-          <w:rFonts w:ascii="Times New Roman" w:hAnsi="Times New Roman" w:cs="Times New Roman"/>
-          <w:sz w:val="24"/>
-          <w:szCs w:val="24"/>
-        </w:rPr>
-        <w:t>Usar InvGenius de manera ética y legal, respetando los derechos de otros usuarios y terceros.</w:t>
+          <w:rStyle w:val="Textoennegrita"/>
+          <w:rFonts w:ascii="Times New Roman" w:hAnsi="Times New Roman" w:cs="Times New Roman"/>
+          <w:sz w:val="24"/>
+          <w:szCs w:val="24"/>
+        </w:rPr>
+        <w:t>Gestión de Categorías</w:t>
+      </w:r>
+      <w:r>
+        <w:rPr>
+          <w:rFonts w:ascii="Times New Roman" w:hAnsi="Times New Roman" w:cs="Times New Roman"/>
+          <w:sz w:val="24"/>
+          <w:szCs w:val="24"/>
+        </w:rPr>
+        <w:t xml:space="preserve">: Organiza los productos en el inventario mediante la creación, modificación o </w:t>
+      </w:r>
+      <w:proofErr w:type="spellStart"/>
+      <w:r>
+        <w:rPr>
+          <w:rFonts w:ascii="Times New Roman" w:hAnsi="Times New Roman" w:cs="Times New Roman"/>
+          <w:sz w:val="24"/>
+          <w:szCs w:val="24"/>
+        </w:rPr>
+        <w:t>deshabilitación</w:t>
+      </w:r>
+      <w:proofErr w:type="spellEnd"/>
+      <w:r>
+        <w:rPr>
+          <w:rFonts w:ascii="Times New Roman" w:hAnsi="Times New Roman" w:cs="Times New Roman"/>
+          <w:sz w:val="24"/>
+          <w:szCs w:val="24"/>
+        </w:rPr>
+        <w:t xml:space="preserve"> de categorías.</w:t>
+      </w:r>
+    </w:p>
+    <w:p>
+      <w:pPr>
+        <w:numPr>
+          <w:ilvl w:val="0"/>
+          <w:numId w:val="31"/>
+        </w:numPr>
+        <w:spacing w:before="100" w:beforeAutospacing="1" w:after="100" w:afterAutospacing="1" w:line="240" w:lineRule="auto"/>
+        <w:rPr>
+          <w:rFonts w:ascii="Times New Roman" w:hAnsi="Times New Roman" w:cs="Times New Roman"/>
+          <w:sz w:val="24"/>
+          <w:szCs w:val="24"/>
+        </w:rPr>
+      </w:pPr>
+      <w:r>
+        <w:rPr>
+          <w:rStyle w:val="Textoennegrita"/>
+          <w:rFonts w:ascii="Times New Roman" w:hAnsi="Times New Roman" w:cs="Times New Roman"/>
+          <w:sz w:val="24"/>
+          <w:szCs w:val="24"/>
+        </w:rPr>
+        <w:lastRenderedPageBreak/>
+        <w:t>Control de acceso (para usuarios y administradores)</w:t>
+      </w:r>
+      <w:r>
+        <w:rPr>
+          <w:rFonts w:ascii="Times New Roman" w:hAnsi="Times New Roman" w:cs="Times New Roman"/>
+          <w:sz w:val="24"/>
+          <w:szCs w:val="24"/>
+        </w:rPr>
+        <w:t>:</w:t>
+      </w:r>
+    </w:p>
+    <w:p>
+      <w:pPr>
+        <w:numPr>
+          <w:ilvl w:val="1"/>
+          <w:numId w:val="31"/>
+        </w:numPr>
+        <w:spacing w:before="100" w:beforeAutospacing="1" w:after="100" w:afterAutospacing="1" w:line="240" w:lineRule="auto"/>
+        <w:rPr>
+          <w:rFonts w:ascii="Times New Roman" w:hAnsi="Times New Roman" w:cs="Times New Roman"/>
+          <w:sz w:val="24"/>
+          <w:szCs w:val="24"/>
+        </w:rPr>
+      </w:pPr>
+      <w:r>
+        <w:rPr>
+          <w:rFonts w:ascii="Times New Roman" w:hAnsi="Times New Roman" w:cs="Times New Roman"/>
+          <w:sz w:val="24"/>
+          <w:szCs w:val="24"/>
+        </w:rPr>
+        <w:t>Seguridad avanzada para proteger la integridad de la plataforma.</w:t>
+      </w:r>
+    </w:p>
+    <w:p>
+      <w:pPr>
+        <w:numPr>
+          <w:ilvl w:val="1"/>
+          <w:numId w:val="31"/>
+        </w:numPr>
+        <w:spacing w:before="100" w:beforeAutospacing="1" w:after="100" w:afterAutospacing="1" w:line="240" w:lineRule="auto"/>
+        <w:rPr>
+          <w:rFonts w:ascii="Times New Roman" w:hAnsi="Times New Roman" w:cs="Times New Roman"/>
+          <w:sz w:val="24"/>
+          <w:szCs w:val="24"/>
+        </w:rPr>
+      </w:pPr>
+      <w:r>
+        <w:rPr>
+          <w:rFonts w:ascii="Times New Roman" w:hAnsi="Times New Roman" w:cs="Times New Roman"/>
+          <w:sz w:val="24"/>
+          <w:szCs w:val="24"/>
+        </w:rPr>
+        <w:t>Registro de nuevos usuarios.</w:t>
+      </w:r>
+    </w:p>
+    <w:p>
+      <w:pPr>
+        <w:numPr>
+          <w:ilvl w:val="1"/>
+          <w:numId w:val="31"/>
+        </w:numPr>
+        <w:spacing w:before="100" w:beforeAutospacing="1" w:after="100" w:afterAutospacing="1" w:line="240" w:lineRule="auto"/>
+        <w:rPr>
+          <w:rFonts w:ascii="Times New Roman" w:hAnsi="Times New Roman" w:cs="Times New Roman"/>
+          <w:sz w:val="24"/>
+          <w:szCs w:val="24"/>
+        </w:rPr>
+      </w:pPr>
+      <w:r>
+        <w:rPr>
+          <w:rFonts w:ascii="Times New Roman" w:hAnsi="Times New Roman" w:cs="Times New Roman"/>
+          <w:sz w:val="24"/>
+          <w:szCs w:val="24"/>
+        </w:rPr>
+        <w:t>Opciones para recuperar o cambiar contraseñas.</w:t>
+      </w:r>
+    </w:p>
+    <w:p>
+      <w:pPr>
+        <w:numPr>
+          <w:ilvl w:val="0"/>
+          <w:numId w:val="31"/>
+        </w:numPr>
+        <w:spacing w:before="100" w:beforeAutospacing="1" w:after="100" w:afterAutospacing="1" w:line="240" w:lineRule="auto"/>
+        <w:rPr>
+          <w:rFonts w:ascii="Times New Roman" w:hAnsi="Times New Roman" w:cs="Times New Roman"/>
+          <w:sz w:val="24"/>
+          <w:szCs w:val="24"/>
+        </w:rPr>
+      </w:pPr>
+      <w:r>
+        <w:rPr>
+          <w:rStyle w:val="Textoennegrita"/>
+          <w:rFonts w:ascii="Times New Roman" w:hAnsi="Times New Roman" w:cs="Times New Roman"/>
+          <w:sz w:val="24"/>
+          <w:szCs w:val="24"/>
+        </w:rPr>
+        <w:t>Novedades (para usuarios y administradores)</w:t>
+      </w:r>
+      <w:r>
+        <w:rPr>
+          <w:rFonts w:ascii="Times New Roman" w:hAnsi="Times New Roman" w:cs="Times New Roman"/>
+          <w:sz w:val="24"/>
+          <w:szCs w:val="24"/>
+        </w:rPr>
+        <w:t>:</w:t>
+      </w:r>
+    </w:p>
+    <w:p>
+      <w:pPr>
+        <w:numPr>
+          <w:ilvl w:val="1"/>
+          <w:numId w:val="31"/>
+        </w:numPr>
+        <w:spacing w:before="100" w:beforeAutospacing="1" w:after="100" w:afterAutospacing="1" w:line="240" w:lineRule="auto"/>
+        <w:rPr>
+          <w:rFonts w:ascii="Times New Roman" w:hAnsi="Times New Roman" w:cs="Times New Roman"/>
+          <w:sz w:val="24"/>
+          <w:szCs w:val="24"/>
+        </w:rPr>
+      </w:pPr>
+      <w:r>
+        <w:rPr>
+          <w:rFonts w:ascii="Times New Roman" w:hAnsi="Times New Roman" w:cs="Times New Roman"/>
+          <w:sz w:val="24"/>
+          <w:szCs w:val="24"/>
+        </w:rPr>
+        <w:t>Recordatorios automáticos sobre productos caducados o con bajo stock.</w:t>
+      </w:r>
+    </w:p>
+    <w:p>
+      <w:pPr>
+        <w:numPr>
+          <w:ilvl w:val="0"/>
+          <w:numId w:val="31"/>
+        </w:numPr>
+        <w:spacing w:before="100" w:beforeAutospacing="1" w:after="100" w:afterAutospacing="1" w:line="240" w:lineRule="auto"/>
+        <w:rPr>
+          <w:rFonts w:ascii="Times New Roman" w:hAnsi="Times New Roman" w:cs="Times New Roman"/>
+          <w:sz w:val="24"/>
+          <w:szCs w:val="24"/>
+        </w:rPr>
+      </w:pPr>
+      <w:r>
+        <w:rPr>
+          <w:rStyle w:val="Textoennegrita"/>
+          <w:rFonts w:ascii="Times New Roman" w:hAnsi="Times New Roman" w:cs="Times New Roman"/>
+          <w:sz w:val="24"/>
+          <w:szCs w:val="24"/>
+        </w:rPr>
+        <w:t>Registro de productos</w:t>
+      </w:r>
+      <w:r>
+        <w:rPr>
+          <w:rFonts w:ascii="Times New Roman" w:hAnsi="Times New Roman" w:cs="Times New Roman"/>
+          <w:sz w:val="24"/>
+          <w:szCs w:val="24"/>
+        </w:rPr>
+        <w:t>:</w:t>
+      </w:r>
+    </w:p>
+    <w:p>
+      <w:pPr>
+        <w:numPr>
+          <w:ilvl w:val="1"/>
+          <w:numId w:val="31"/>
+        </w:numPr>
+        <w:spacing w:before="100" w:beforeAutospacing="1" w:after="100" w:afterAutospacing="1" w:line="240" w:lineRule="auto"/>
+        <w:rPr>
+          <w:rFonts w:ascii="Times New Roman" w:hAnsi="Times New Roman" w:cs="Times New Roman"/>
+          <w:sz w:val="24"/>
+          <w:szCs w:val="24"/>
+        </w:rPr>
+      </w:pPr>
+      <w:r>
+        <w:rPr>
+          <w:rFonts w:ascii="Times New Roman" w:hAnsi="Times New Roman" w:cs="Times New Roman"/>
+          <w:sz w:val="24"/>
+          <w:szCs w:val="24"/>
+        </w:rPr>
+        <w:t>Registro detallado de las entradas y salidas de productos, incluyendo toda su información relevante.</w:t>
+      </w:r>
+    </w:p>
+    <w:p>
+      <w:pPr>
+        <w:numPr>
+          <w:ilvl w:val="0"/>
+          <w:numId w:val="31"/>
+        </w:numPr>
+        <w:spacing w:before="100" w:beforeAutospacing="1" w:after="100" w:afterAutospacing="1" w:line="240" w:lineRule="auto"/>
+        <w:rPr>
+          <w:rFonts w:ascii="Times New Roman" w:hAnsi="Times New Roman" w:cs="Times New Roman"/>
+          <w:sz w:val="24"/>
+          <w:szCs w:val="24"/>
+        </w:rPr>
+      </w:pPr>
+      <w:r>
+        <w:rPr>
+          <w:rStyle w:val="Textoennegrita"/>
+          <w:rFonts w:ascii="Times New Roman" w:hAnsi="Times New Roman" w:cs="Times New Roman"/>
+          <w:sz w:val="24"/>
+          <w:szCs w:val="24"/>
+        </w:rPr>
+        <w:t>Control de proveedores (solo para administradores)</w:t>
+      </w:r>
+      <w:r>
+        <w:rPr>
+          <w:rFonts w:ascii="Times New Roman" w:hAnsi="Times New Roman" w:cs="Times New Roman"/>
+          <w:sz w:val="24"/>
+          <w:szCs w:val="24"/>
+        </w:rPr>
+        <w:t>:</w:t>
+      </w:r>
+    </w:p>
+    <w:p>
+      <w:pPr>
+        <w:numPr>
+          <w:ilvl w:val="1"/>
+          <w:numId w:val="31"/>
+        </w:numPr>
+        <w:spacing w:before="100" w:beforeAutospacing="1" w:after="100" w:afterAutospacing="1" w:line="240" w:lineRule="auto"/>
+        <w:rPr>
+          <w:rFonts w:ascii="Times New Roman" w:hAnsi="Times New Roman" w:cs="Times New Roman"/>
+          <w:sz w:val="24"/>
+          <w:szCs w:val="24"/>
+        </w:rPr>
+      </w:pPr>
+      <w:r>
+        <w:rPr>
+          <w:rFonts w:ascii="Times New Roman" w:hAnsi="Times New Roman" w:cs="Times New Roman"/>
+          <w:sz w:val="24"/>
+          <w:szCs w:val="24"/>
+        </w:rPr>
+        <w:t>Registro y gestión de proveedores.</w:t>
+      </w:r>
+    </w:p>
+    <w:p>
+      <w:pPr>
+        <w:numPr>
+          <w:ilvl w:val="1"/>
+          <w:numId w:val="31"/>
+        </w:numPr>
+        <w:spacing w:before="100" w:beforeAutospacing="1" w:after="100" w:afterAutospacing="1" w:line="240" w:lineRule="auto"/>
+        <w:rPr>
+          <w:rFonts w:ascii="Times New Roman" w:hAnsi="Times New Roman" w:cs="Times New Roman"/>
+          <w:sz w:val="24"/>
+          <w:szCs w:val="24"/>
+        </w:rPr>
+      </w:pPr>
+      <w:r>
+        <w:rPr>
+          <w:rFonts w:ascii="Times New Roman" w:hAnsi="Times New Roman" w:cs="Times New Roman"/>
+          <w:sz w:val="24"/>
+          <w:szCs w:val="24"/>
+        </w:rPr>
+        <w:t>Opción para agregar, eliminar o cambiar el estado de los proveedores.</w:t>
+      </w:r>
+    </w:p>
+    <w:p>
+      <w:pPr>
+        <w:numPr>
+          <w:ilvl w:val="0"/>
+          <w:numId w:val="31"/>
+        </w:numPr>
+        <w:spacing w:before="100" w:beforeAutospacing="1" w:after="100" w:afterAutospacing="1" w:line="240" w:lineRule="auto"/>
+        <w:rPr>
+          <w:rFonts w:ascii="Times New Roman" w:hAnsi="Times New Roman" w:cs="Times New Roman"/>
+          <w:sz w:val="24"/>
+          <w:szCs w:val="24"/>
+        </w:rPr>
+      </w:pPr>
+      <w:r>
+        <w:rPr>
+          <w:rStyle w:val="Textoennegrita"/>
+          <w:rFonts w:ascii="Times New Roman" w:hAnsi="Times New Roman" w:cs="Times New Roman"/>
+          <w:sz w:val="24"/>
+          <w:szCs w:val="24"/>
+        </w:rPr>
+        <w:t>Gestión de categorías (para usuarios y administradores)</w:t>
+      </w:r>
+      <w:r>
+        <w:rPr>
+          <w:rFonts w:ascii="Times New Roman" w:hAnsi="Times New Roman" w:cs="Times New Roman"/>
+          <w:sz w:val="24"/>
+          <w:szCs w:val="24"/>
+        </w:rPr>
+        <w:t>:</w:t>
+      </w:r>
+    </w:p>
+    <w:p>
+      <w:pPr>
+        <w:numPr>
+          <w:ilvl w:val="1"/>
+          <w:numId w:val="31"/>
+        </w:numPr>
+        <w:spacing w:before="100" w:beforeAutospacing="1" w:after="100" w:afterAutospacing="1" w:line="240" w:lineRule="auto"/>
+        <w:rPr>
+          <w:rFonts w:ascii="Times New Roman" w:hAnsi="Times New Roman" w:cs="Times New Roman"/>
+          <w:sz w:val="24"/>
+          <w:szCs w:val="24"/>
+        </w:rPr>
+      </w:pPr>
+      <w:r>
+        <w:rPr>
+          <w:rFonts w:ascii="Times New Roman" w:hAnsi="Times New Roman" w:cs="Times New Roman"/>
+          <w:sz w:val="24"/>
+          <w:szCs w:val="24"/>
+        </w:rPr>
+        <w:t>Creación y administración de nuevas categorías.</w:t>
+      </w:r>
+    </w:p>
+    <w:p>
+      <w:pPr>
+        <w:numPr>
+          <w:ilvl w:val="1"/>
+          <w:numId w:val="31"/>
+        </w:numPr>
+        <w:spacing w:before="100" w:beforeAutospacing="1" w:after="100" w:afterAutospacing="1" w:line="240" w:lineRule="auto"/>
+        <w:rPr>
+          <w:rFonts w:ascii="Times New Roman" w:hAnsi="Times New Roman" w:cs="Times New Roman"/>
+          <w:sz w:val="24"/>
+          <w:szCs w:val="24"/>
+        </w:rPr>
+      </w:pPr>
+      <w:r>
+        <w:rPr>
+          <w:rFonts w:ascii="Times New Roman" w:hAnsi="Times New Roman" w:cs="Times New Roman"/>
+          <w:sz w:val="24"/>
+          <w:szCs w:val="24"/>
+        </w:rPr>
+        <w:t>Modificación y visualización del estado de las categorías existentes.</w:t>
+      </w:r>
+    </w:p>
+    <w:p>
+      <w:pPr>
+        <w:numPr>
+          <w:ilvl w:val="0"/>
+          <w:numId w:val="31"/>
+        </w:numPr>
+        <w:spacing w:before="100" w:beforeAutospacing="1" w:after="100" w:afterAutospacing="1" w:line="240" w:lineRule="auto"/>
+        <w:rPr>
+          <w:rFonts w:ascii="Times New Roman" w:hAnsi="Times New Roman" w:cs="Times New Roman"/>
+          <w:sz w:val="24"/>
+          <w:szCs w:val="24"/>
+        </w:rPr>
+      </w:pPr>
+      <w:r>
+        <w:rPr>
+          <w:rStyle w:val="Textoennegrita"/>
+          <w:rFonts w:ascii="Times New Roman" w:hAnsi="Times New Roman" w:cs="Times New Roman"/>
+          <w:sz w:val="24"/>
+          <w:szCs w:val="24"/>
+        </w:rPr>
+        <w:t>Generación de informes (solo para administradores)</w:t>
+      </w:r>
+      <w:r>
+        <w:rPr>
+          <w:rFonts w:ascii="Times New Roman" w:hAnsi="Times New Roman" w:cs="Times New Roman"/>
+          <w:sz w:val="24"/>
+          <w:szCs w:val="24"/>
+        </w:rPr>
+        <w:t>:</w:t>
+      </w:r>
+    </w:p>
+    <w:p>
+      <w:pPr>
+        <w:numPr>
+          <w:ilvl w:val="1"/>
+          <w:numId w:val="31"/>
+        </w:numPr>
+        <w:spacing w:before="100" w:beforeAutospacing="1" w:after="100" w:afterAutospacing="1" w:line="240" w:lineRule="auto"/>
+        <w:rPr>
+          <w:rFonts w:ascii="Times New Roman" w:hAnsi="Times New Roman" w:cs="Times New Roman"/>
+          <w:sz w:val="24"/>
+          <w:szCs w:val="24"/>
+        </w:rPr>
+      </w:pPr>
+      <w:r>
+        <w:rPr>
+          <w:rFonts w:ascii="Times New Roman" w:hAnsi="Times New Roman" w:cs="Times New Roman"/>
+          <w:sz w:val="24"/>
+          <w:szCs w:val="24"/>
+        </w:rPr>
+        <w:t>Creación y actualización de informes detallados del inventario.</w:t>
+      </w:r>
+    </w:p>
+    <w:p>
+      <w:pPr>
+        <w:numPr>
+          <w:ilvl w:val="0"/>
+          <w:numId w:val="31"/>
+        </w:numPr>
+        <w:spacing w:before="100" w:beforeAutospacing="1" w:after="100" w:afterAutospacing="1" w:line="240" w:lineRule="auto"/>
+        <w:rPr>
+          <w:rFonts w:ascii="Times New Roman" w:hAnsi="Times New Roman" w:cs="Times New Roman"/>
+          <w:sz w:val="24"/>
+          <w:szCs w:val="24"/>
+        </w:rPr>
+      </w:pPr>
+      <w:r>
+        <w:rPr>
+          <w:rStyle w:val="Textoennegrita"/>
+          <w:rFonts w:ascii="Times New Roman" w:hAnsi="Times New Roman" w:cs="Times New Roman"/>
+          <w:sz w:val="24"/>
+          <w:szCs w:val="24"/>
+        </w:rPr>
+        <w:t>Control de lotes (para usuarios y administradores)</w:t>
+      </w:r>
+      <w:r>
+        <w:rPr>
+          <w:rFonts w:ascii="Times New Roman" w:hAnsi="Times New Roman" w:cs="Times New Roman"/>
+          <w:sz w:val="24"/>
+          <w:szCs w:val="24"/>
+        </w:rPr>
+        <w:t>:</w:t>
+      </w:r>
+    </w:p>
+    <w:p>
+      <w:pPr>
+        <w:numPr>
+          <w:ilvl w:val="1"/>
+          <w:numId w:val="31"/>
+        </w:numPr>
+        <w:spacing w:before="100" w:beforeAutospacing="1" w:after="100" w:afterAutospacing="1" w:line="240" w:lineRule="auto"/>
+        <w:rPr>
+          <w:rFonts w:ascii="Times New Roman" w:hAnsi="Times New Roman" w:cs="Times New Roman"/>
+          <w:sz w:val="24"/>
+          <w:szCs w:val="24"/>
+        </w:rPr>
+      </w:pPr>
+      <w:r>
+        <w:rPr>
+          <w:rFonts w:ascii="Times New Roman" w:hAnsi="Times New Roman" w:cs="Times New Roman"/>
+          <w:sz w:val="24"/>
+          <w:szCs w:val="24"/>
+        </w:rPr>
+        <w:t>Actualización de la información correspondiente a lotes de productos.</w:t>
+      </w:r>
+    </w:p>
+    <w:p>
+      <w:pPr>
+        <w:numPr>
+          <w:ilvl w:val="0"/>
+          <w:numId w:val="31"/>
+        </w:numPr>
+        <w:spacing w:before="100" w:beforeAutospacing="1" w:after="100" w:afterAutospacing="1" w:line="240" w:lineRule="auto"/>
+        <w:rPr>
+          <w:rFonts w:ascii="Times New Roman" w:hAnsi="Times New Roman" w:cs="Times New Roman"/>
+          <w:sz w:val="24"/>
+          <w:szCs w:val="24"/>
+        </w:rPr>
+      </w:pPr>
+      <w:r>
+        <w:rPr>
+          <w:rStyle w:val="Textoennegrita"/>
+          <w:rFonts w:ascii="Times New Roman" w:hAnsi="Times New Roman" w:cs="Times New Roman"/>
+          <w:sz w:val="24"/>
+          <w:szCs w:val="24"/>
+        </w:rPr>
+        <w:t>Administración de usuarios (solo para administradores)</w:t>
+      </w:r>
+      <w:r>
+        <w:rPr>
+          <w:rFonts w:ascii="Times New Roman" w:hAnsi="Times New Roman" w:cs="Times New Roman"/>
+          <w:sz w:val="24"/>
+          <w:szCs w:val="24"/>
+        </w:rPr>
+        <w:t>:</w:t>
+      </w:r>
+    </w:p>
+    <w:p>
+      <w:pPr>
+        <w:numPr>
+          <w:ilvl w:val="1"/>
+          <w:numId w:val="31"/>
+        </w:numPr>
+        <w:spacing w:before="100" w:beforeAutospacing="1" w:after="100" w:afterAutospacing="1" w:line="240" w:lineRule="auto"/>
+        <w:rPr>
+          <w:rFonts w:ascii="Times New Roman" w:hAnsi="Times New Roman" w:cs="Times New Roman"/>
+          <w:sz w:val="24"/>
+          <w:szCs w:val="24"/>
+        </w:rPr>
+      </w:pPr>
+      <w:r>
+        <w:rPr>
+          <w:rFonts w:ascii="Times New Roman" w:hAnsi="Times New Roman" w:cs="Times New Roman"/>
+          <w:sz w:val="24"/>
+          <w:szCs w:val="24"/>
+        </w:rPr>
+        <w:t>Posibilidad de cambiar el rol de los usuarios entre "usuario" o "administrador".</w:t>
+      </w:r>
+    </w:p>
+    <w:p>
+      <w:pPr>
+        <w:numPr>
+          <w:ilvl w:val="0"/>
+          <w:numId w:val="31"/>
+        </w:numPr>
+        <w:spacing w:before="100" w:beforeAutospacing="1" w:after="100" w:afterAutospacing="1" w:line="240" w:lineRule="auto"/>
+        <w:rPr>
+          <w:rFonts w:ascii="Times New Roman" w:hAnsi="Times New Roman" w:cs="Times New Roman"/>
+          <w:sz w:val="24"/>
+          <w:szCs w:val="24"/>
+        </w:rPr>
+      </w:pPr>
+      <w:r>
+        <w:rPr>
+          <w:rStyle w:val="Textoennegrita"/>
+          <w:rFonts w:ascii="Times New Roman" w:hAnsi="Times New Roman" w:cs="Times New Roman"/>
+          <w:sz w:val="24"/>
+          <w:szCs w:val="24"/>
+        </w:rPr>
+        <w:t>Administración del perfil (para usuarios y administradores)</w:t>
+      </w:r>
+      <w:r>
+        <w:rPr>
+          <w:rFonts w:ascii="Times New Roman" w:hAnsi="Times New Roman" w:cs="Times New Roman"/>
+          <w:sz w:val="24"/>
+          <w:szCs w:val="24"/>
+        </w:rPr>
+        <w:t>:</w:t>
+      </w:r>
+    </w:p>
+    <w:p>
+      <w:pPr>
+        <w:numPr>
+          <w:ilvl w:val="1"/>
+          <w:numId w:val="31"/>
+        </w:numPr>
+        <w:spacing w:before="100" w:beforeAutospacing="1" w:after="100" w:afterAutospacing="1" w:line="240" w:lineRule="auto"/>
+        <w:rPr>
+          <w:rFonts w:ascii="Times New Roman" w:hAnsi="Times New Roman" w:cs="Times New Roman"/>
+          <w:sz w:val="24"/>
+          <w:szCs w:val="24"/>
+        </w:rPr>
+      </w:pPr>
+      <w:r>
+        <w:rPr>
+          <w:rFonts w:ascii="Times New Roman" w:hAnsi="Times New Roman" w:cs="Times New Roman"/>
+          <w:sz w:val="24"/>
+          <w:szCs w:val="24"/>
+        </w:rPr>
+        <w:t>Modificación de datos personales y cambio de contraseñas.</w:t>
       </w:r>
     </w:p>
     <w:p>
@@ -484,6 +1049,142 @@
           <w:sz w:val="24"/>
           <w:szCs w:val="24"/>
         </w:rPr>
+        <w:t>4. Responsabilidades del Usuario</w:t>
+      </w:r>
+    </w:p>
+    <w:p>
+      <w:pPr>
+        <w:spacing w:before="100" w:beforeAutospacing="1" w:after="100" w:afterAutospacing="1" w:line="240" w:lineRule="auto"/>
+        <w:rPr>
+          <w:rFonts w:ascii="Times New Roman" w:eastAsia="Times New Roman" w:hAnsi="Times New Roman" w:cs="Times New Roman"/>
+          <w:sz w:val="24"/>
+          <w:szCs w:val="24"/>
+          <w:lang w:val="es-CO"/>
+        </w:rPr>
+      </w:pPr>
+      <w:r>
+        <w:rPr>
+          <w:rFonts w:ascii="Times New Roman" w:eastAsia="Times New Roman" w:hAnsi="Times New Roman" w:cs="Times New Roman"/>
+          <w:b/>
+          <w:bCs/>
+          <w:sz w:val="24"/>
+          <w:szCs w:val="24"/>
+          <w:lang w:val="es-CO"/>
+        </w:rPr>
+        <w:t>Como usuario de InvGenius, te comprometes a:</w:t>
+      </w:r>
+    </w:p>
+    <w:p>
+      <w:pPr>
+        <w:numPr>
+          <w:ilvl w:val="0"/>
+          <w:numId w:val="35"/>
+        </w:numPr>
+        <w:spacing w:before="100" w:beforeAutospacing="1" w:after="100" w:afterAutospacing="1" w:line="240" w:lineRule="auto"/>
+        <w:rPr>
+          <w:rFonts w:ascii="Times New Roman" w:eastAsia="Times New Roman" w:hAnsi="Times New Roman" w:cs="Times New Roman"/>
+          <w:sz w:val="24"/>
+          <w:szCs w:val="24"/>
+          <w:lang w:val="es-CO"/>
+        </w:rPr>
+      </w:pPr>
+      <w:r>
+        <w:rPr>
+          <w:rFonts w:ascii="Times New Roman" w:eastAsia="Times New Roman" w:hAnsi="Times New Roman" w:cs="Times New Roman"/>
+          <w:sz w:val="24"/>
+          <w:szCs w:val="24"/>
+          <w:lang w:val="es-CO"/>
+        </w:rPr>
+        <w:t>Proporcionar información precisa, actualizada y completa durante el proceso de registro, asegurando la veracidad de los datos suministrados.</w:t>
+      </w:r>
+    </w:p>
+    <w:p>
+      <w:pPr>
+        <w:numPr>
+          <w:ilvl w:val="0"/>
+          <w:numId w:val="35"/>
+        </w:numPr>
+        <w:spacing w:before="100" w:beforeAutospacing="1" w:after="100" w:afterAutospacing="1" w:line="240" w:lineRule="auto"/>
+        <w:rPr>
+          <w:rFonts w:ascii="Times New Roman" w:eastAsia="Times New Roman" w:hAnsi="Times New Roman" w:cs="Times New Roman"/>
+          <w:sz w:val="24"/>
+          <w:szCs w:val="24"/>
+          <w:lang w:val="es-CO"/>
+        </w:rPr>
+      </w:pPr>
+      <w:r>
+        <w:rPr>
+          <w:rFonts w:ascii="Times New Roman" w:eastAsia="Times New Roman" w:hAnsi="Times New Roman" w:cs="Times New Roman"/>
+          <w:sz w:val="24"/>
+          <w:szCs w:val="24"/>
+          <w:lang w:val="es-CO"/>
+        </w:rPr>
+        <w:t>Mantener la confidencialidad de tu contraseña y asumir la plena responsabilidad por todas las actividades realizadas desde tu cuenta.</w:t>
+      </w:r>
+    </w:p>
+    <w:p>
+      <w:pPr>
+        <w:numPr>
+          <w:ilvl w:val="0"/>
+          <w:numId w:val="35"/>
+        </w:numPr>
+        <w:spacing w:before="100" w:beforeAutospacing="1" w:after="100" w:afterAutospacing="1" w:line="240" w:lineRule="auto"/>
+        <w:rPr>
+          <w:rFonts w:ascii="Times New Roman" w:eastAsia="Times New Roman" w:hAnsi="Times New Roman" w:cs="Times New Roman"/>
+          <w:sz w:val="24"/>
+          <w:szCs w:val="24"/>
+          <w:lang w:val="es-CO"/>
+        </w:rPr>
+      </w:pPr>
+      <w:r>
+        <w:rPr>
+          <w:rFonts w:ascii="Times New Roman" w:eastAsia="Times New Roman" w:hAnsi="Times New Roman" w:cs="Times New Roman"/>
+          <w:sz w:val="24"/>
+          <w:szCs w:val="24"/>
+          <w:lang w:val="es-CO"/>
+        </w:rPr>
+        <w:t>Utilizar la plataforma InvGenius de manera ética y conforme a la ley, respetando los derechos y privacidad de otros usuarios y terceros.</w:t>
+      </w:r>
+    </w:p>
+    <w:p>
+      <w:pPr>
+        <w:numPr>
+          <w:ilvl w:val="0"/>
+          <w:numId w:val="35"/>
+        </w:numPr>
+        <w:spacing w:before="100" w:beforeAutospacing="1" w:after="100" w:afterAutospacing="1" w:line="240" w:lineRule="auto"/>
+        <w:rPr>
+          <w:rFonts w:ascii="Times New Roman" w:eastAsia="Times New Roman" w:hAnsi="Times New Roman" w:cs="Times New Roman"/>
+          <w:sz w:val="24"/>
+          <w:szCs w:val="24"/>
+          <w:lang w:val="es-CO"/>
+        </w:rPr>
+      </w:pPr>
+      <w:r>
+        <w:rPr>
+          <w:rFonts w:ascii="Times New Roman" w:eastAsia="Times New Roman" w:hAnsi="Times New Roman" w:cs="Times New Roman"/>
+          <w:sz w:val="24"/>
+          <w:szCs w:val="24"/>
+          <w:lang w:val="es-CO"/>
+        </w:rPr>
+        <w:t>Informar de manera inmediata cualquier acceso no autorizado o actividad sospechosa en tu cuenta para garantizar la seguridad de la plataforma.</w:t>
+      </w:r>
+    </w:p>
+    <w:p>
+      <w:pPr>
+        <w:pStyle w:val="Ttulo3"/>
+        <w:rPr>
+          <w:rFonts w:ascii="Times New Roman" w:hAnsi="Times New Roman" w:cs="Times New Roman"/>
+          <w:sz w:val="24"/>
+          <w:szCs w:val="24"/>
+        </w:rPr>
+      </w:pPr>
+      <w:r>
+        <w:rPr>
+          <w:rFonts w:ascii="Times New Roman" w:hAnsi="Times New Roman" w:cs="Times New Roman"/>
+          <w:sz w:val="24"/>
+          <w:szCs w:val="24"/>
+        </w:rPr>
         <w:t>5. Derechos de Propiedad Intelectual</w:t>
       </w:r>
     </w:p>
@@ -492,7 +1193,25 @@
         <w:pStyle w:val="NormalWeb"/>
       </w:pPr>
       <w:r>
-        <w:t>Todos los derechos sobre InvGenius y su contenido son propiedad exclusiva de InvGenius o de sus licenciantes. No está permitido copiar, modificar, distribuir o usar cualquier parte de nuestra plataforma sin autorización previa por escrito.</w:t>
+        <w:t xml:space="preserve">Todo el contenido, diseño, funcionalidades y código de </w:t>
+      </w:r>
+      <w:r>
+        <w:rPr>
+          <w:rStyle w:val="Textoennegrita"/>
+        </w:rPr>
+        <w:t>InvGenius</w:t>
+      </w:r>
+      <w:r>
+        <w:t xml:space="preserve"> son propiedad exclusiva de la empresa o sus licenciantes. Cualquier reproducción, modificación, distribución o uso no autorizado de la plataforma o de su contenido está prohibido sin una autorización previa y por escrito de </w:t>
+      </w:r>
+      <w:r>
+        <w:rPr>
+          <w:rStyle w:val="Textoennegrita"/>
+        </w:rPr>
+        <w:t>InvGenius</w:t>
+      </w:r>
+      <w:r>
+        <w:t>.</w:t>
       </w:r>
     </w:p>
     <w:p>
@@ -510,6 +1229,7 @@
           <w:sz w:val="24"/>
           <w:szCs w:val="24"/>
         </w:rPr>
+        <w:lastRenderedPageBreak/>
         <w:t>6. Limitación de Responsabilidad</w:t>
       </w:r>
     </w:p>
@@ -518,7 +1238,22 @@
         <w:pStyle w:val="NormalWeb"/>
       </w:pPr>
       <w:r>
-        <w:t>InvGenius no será responsable de ningún daño directo, indirecto, incidental, especial o consecuente derivado del uso de la plataforma, incluyendo, pero no limitado a la pérdida de datos, beneficios o interrupción del uso. Tampoco nos hacemos responsables de costos adicionales asociados con el acceso a nuestra plataforma a través de internet.</w:t>
+        <w:rPr>
+          <w:b/>
+        </w:rPr>
+        <w:t>InvGenius</w:t>
+      </w:r>
+      <w:r>
+        <w:t xml:space="preserve"> no se hará responsable por daños de cualquier tipo que puedan surgir del uso de la plataforma, ya sean estos directos, indirectos, incidentales, especiales o consecuentes. Esto incluye, pero no se limita a, pérdida de datos, pérdida de beneficios, interrupciones en el servicio, o cualquier otro tipo de daño que pueda resultar de la utilización o la imposibilidad de utilizar la plataforma. Asimismo, InvGenius no será responsable por costos adicionales asociados con el acceso a la plataforma, </w:t>
+      </w:r>
+      <w:r>
+        <w:t>incluyendo,</w:t>
+      </w:r>
+      <w:r>
+        <w:t xml:space="preserve"> pero no limitándose a, cargos por datos móviles, tarifas de proveedores de servicios de internet, o cualquier otro gasto relacionado con el acceso y uso de nuestra plataforma. Cualquier problema técnico o interrupción del servicio que afecte el uso de la plataforma también queda fuera de nuestra responsabilidad</w:t>
+      </w:r>
+      <w:r>
+        <w:t>.</w:t>
       </w:r>
     </w:p>
     <w:p>
@@ -544,7 +1279,16 @@
         <w:pStyle w:val="NormalWeb"/>
       </w:pPr>
       <w:r>
-        <w:t>Nos reservamos el derecho de modificar estos Términos y Condiciones en cualquier momento. Los cambios relevantes se notificarán a través de la plataforma o por correo electrónico. El uso continuado de InvGenius después de dichos cambios implicará la aceptación de los mismos.</w:t>
+        <w:rPr>
+          <w:b/>
+        </w:rPr>
+        <w:t>InvGenius</w:t>
+      </w:r>
+      <w:r>
+        <w:t xml:space="preserve"> se reserva el derecho de modificar estos Términos y Condiciones en cualquier momento. Los cambios significativos serán comunicados a los usuarios mediante notificaciones en la plataforma o a través de correo electrónico. Al continuar utilizando la plataforma después de la implementación de cualquier modificación, estás aceptando automáticamente los nuevos términos. Te recomendamos revisar regularmente los Términos y Condiciones para estar al tanto de cualquier actualización</w:t>
+      </w:r>
+      <w:r>
+        <w:t>.</w:t>
       </w:r>
     </w:p>
     <w:p>
@@ -570,7 +1314,7 @@
         <w:pStyle w:val="NormalWeb"/>
       </w:pPr>
       <w:r>
-        <w:t>Estos Términos y Condiciones se regirán por las leyes de la República de Colombia, sin perjuicio de sus principios sobre conflictos de leyes.</w:t>
+        <w:t>Estos Términos y Condiciones se rigen por las leyes de la República de Colombia. Cualquier controversia que surja en relación con estos términos se someterá a los tribunales competentes en Colombia.</w:t>
       </w:r>
     </w:p>
     <w:p>
@@ -596,7 +1340,22 @@
         <w:pStyle w:val="NormalWeb"/>
       </w:pPr>
       <w:r>
-        <w:t>La aplicación móvil de InvGenius está diseñada para dispositivos Android compatibles. Es responsabilidad del usuario asegurarse de que su dispositivo cumpla con los requisitos mínimos necesarios para su correcto funcionamiento.</w:t>
+        <w:rPr>
+          <w:b/>
+        </w:rPr>
+        <w:t>InvGenius</w:t>
+      </w:r>
+      <w:r>
+        <w:t xml:space="preserve"> está disponible para dispositivos con sistema operativo Android y también para computadoras. Es responsabilidad del usuario asegurarse de que su dispositivo, ya sea un smartphone</w:t>
+      </w:r>
+      <w:r>
+        <w:t xml:space="preserve"> </w:t>
+      </w:r>
+      <w:r>
+        <w:t>o computadora, cumpla con los requisitos técnicos necesarios para garantizar el funcionamiento óptimo de la aplicación. Asegúrate de contar con las versiones adecuadas del sistema operativo y las actualizaciones necesarias para una experiencia sin problemas</w:t>
+      </w:r>
+      <w:r>
+        <w:t>.</w:t>
       </w:r>
     </w:p>
     <w:p>
@@ -622,7 +1381,16 @@
         <w:pStyle w:val="NormalWeb"/>
       </w:pPr>
       <w:r>
-        <w:t>InvGenius publicará actualizaciones periódicas cada seis meses, comenzando con la versión 1.0. Los usuarios son responsables de descargar e instalar dichas actualizaciones para mantener un rendimiento óptimo y acceder a nuevas funcionalidades.</w:t>
+        <w:rPr>
+          <w:b/>
+        </w:rPr>
+        <w:t>InvGenius</w:t>
+      </w:r>
+      <w:r>
+        <w:t xml:space="preserve"> realizará actualizaciones de la plataforma según sea necesario para mejorar el rendimiento, añadir nuevas funcionalidades y asegurar la estabilidad del sistema. Los usuarios serán notificados de estas actualizaciones a través de la plataforma o por correo electrónico. Es responsabilidad del usuario descargar e instalar las actualizaciones para garantizar un funcionamiento óptimo y el acceso a las últimas mejoras y correcciones. Mantener la plataforma actualizada es esencial para disfrutar de la mejor experiencia posible</w:t>
+      </w:r>
+      <w:r>
+        <w:t>.</w:t>
       </w:r>
     </w:p>
     <w:p>
@@ -649,7 +1417,16 @@
         <w:pStyle w:val="NormalWeb"/>
       </w:pPr>
       <w:r>
-        <w:t>Al usar la aplicación móvil, aceptas que InvGenius pueda recopilar y utilizar cierta información sobre tu dispositivo y actividad, conforme a nuestra Política de Privacidad.</w:t>
+        <w:t xml:space="preserve">Al utilizar </w:t>
+      </w:r>
+      <w:r>
+        <w:rPr>
+          <w:b/>
+        </w:rPr>
+        <w:t>InvGenius</w:t>
+      </w:r>
+      <w:r>
+        <w:t>, aceptas que podamos recopilar y utilizar ciertos datos sobre tu dispositivo y tus actividades, en conformidad con nuestra Política de Privacidad. Esta recopilación de datos nos ayuda a mejorar la plataforma, garantizar su correcto funcionamiento y ofrecer una experiencia más personalizada.</w:t>
       </w:r>
     </w:p>
     <w:p>
@@ -667,7 +1444,7 @@
           <w:sz w:val="24"/>
           <w:szCs w:val="24"/>
         </w:rPr>
-        <w:t>12. Funcionalidades Limitadas</w:t>
+        <w:t>12. Funcionalidades Limitadas en la Aplicación Móvil</w:t>
       </w:r>
     </w:p>
     <w:p>
@@ -675,7 +1452,19 @@
         <w:pStyle w:val="NormalWeb"/>
       </w:pPr>
       <w:r>
-        <w:t>Algunas funciones disponibles en la versión web de InvGenius podrían no estar habilitadas en la aplicación móvil debido a limitaciones técnicas o de diseño. Nos esforzamos por ofrecer una experiencia uniforme, pero pueden existir diferencias entre ambas versiones.</w:t>
+        <w:t xml:space="preserve">Algunas funcionalidades disponibles en la versión web de </w:t>
+      </w:r>
+      <w:r>
+        <w:rPr>
+          <w:b/>
+        </w:rPr>
+        <w:t>InvGenius</w:t>
+      </w:r>
+      <w:r>
+        <w:t xml:space="preserve"> pueden no estar habilitadas en la aplicación móvil debido a limitaciones técnicas o de diseño. En la aplicación móvil, los usuarios podrán visualizar solo los productos con bajo stock, los productos próximos a caducar y los productos caducados, así como las categorías correspondientes. Además, recibirán notificaciones automáticas si algún producto está en bajo stock, está próximo a caducar o ha caducado. Nos comprometemos a ofrecer una experiencia lo más similar posible entre ambas versiones, aunque pueden existir diferencias debido a estas limitaciones</w:t>
+      </w:r>
+      <w:r>
+        <w:t>.</w:t>
       </w:r>
     </w:p>
     <w:p>
@@ -693,7 +1482,7 @@
           <w:sz w:val="24"/>
           <w:szCs w:val="24"/>
         </w:rPr>
-        <w:t>13. Uso de Datos</w:t>
+        <w:t>13. Uso de Datos Móviles</w:t>
       </w:r>
     </w:p>
     <w:p>
@@ -701,7 +1490,10 @@
         <w:pStyle w:val="NormalWeb"/>
       </w:pPr>
       <w:r>
-        <w:t>El uso de la aplicación móvil puede generar cargos adicionales de datos móviles, según el plan del usuario. InvGenius no se responsabiliza por estos cargos y recomienda a los usuarios revisar sus planes de datos para evitar costos inesperados.</w:t>
+        <w:t>El uso de la aplicación móvil de InvGenius puede generar cargos adicionales asociados al consumo de datos móviles, dependiendo del plan de datos de cada usuario. InvGenius no se hace responsable por estos cargos adicionales. Recomendamos a los usuarios revisar y gestionar sus planes de datos con su proveedor de servicios móviles para evitar costos inesperados</w:t>
+      </w:r>
+      <w:r>
+        <w:t>.</w:t>
       </w:r>
     </w:p>
     <w:p>
@@ -719,7 +1511,7 @@
           <w:sz w:val="24"/>
           <w:szCs w:val="24"/>
         </w:rPr>
-        <w:t>14. Responsabilidad por el Uso de la Aplicación</w:t>
+        <w:t>14. Responsabilidad sobre el Uso de la Cuenta</w:t>
       </w:r>
     </w:p>
     <w:p>
@@ -727,7 +1519,213 @@
         <w:pStyle w:val="NormalWeb"/>
       </w:pPr>
       <w:r>
-        <w:t>El usuario es responsable de todas las actividades realizadas desde su cuenta. Es su obligación proteger la confidencialidad de su contraseña y notificar cualquier acceso no autorizado de inmediato.</w:t>
+        <w:t xml:space="preserve">El usuario es plenamente responsable de todas las actividades realizadas desde su cuenta en </w:t>
+      </w:r>
+      <w:r>
+        <w:rPr>
+          <w:b/>
+        </w:rPr>
+        <w:t>InvGenius</w:t>
+      </w:r>
+      <w:r>
+        <w:t>. Es fundamental que protejas la confidencialidad de tu contraseña y que notifiques de inmediato a InvGenius cualquier acceso no autorizado o actividad sospechosa en tu cuenta. Mantener la seguridad de tu cuenta es esencial para prevenir usos indebidos y asegurar la protección de tu información</w:t>
+      </w:r>
+      <w:r>
+        <w:t>.</w:t>
+      </w:r>
+    </w:p>
+    <w:p>
+      <w:pPr>
+        <w:pStyle w:val="Ttulo3"/>
+        <w:rPr>
+          <w:rFonts w:ascii="Times New Roman" w:hAnsi="Times New Roman" w:cs="Times New Roman"/>
+          <w:sz w:val="24"/>
+          <w:szCs w:val="24"/>
+        </w:rPr>
+      </w:pPr>
+      <w:r>
+        <w:rPr>
+          <w:rFonts w:ascii="Times New Roman" w:hAnsi="Times New Roman" w:cs="Times New Roman"/>
+          <w:sz w:val="24"/>
+          <w:szCs w:val="24"/>
+        </w:rPr>
+        <w:t>15. Imágenes de Perfil</w:t>
+      </w:r>
+      <w:r>
+        <w:rPr>
+          <w:rFonts w:ascii="Times New Roman" w:hAnsi="Times New Roman" w:cs="Times New Roman"/>
+          <w:sz w:val="24"/>
+          <w:szCs w:val="24"/>
+        </w:rPr>
+        <w:t xml:space="preserve"> </w:t>
+      </w:r>
+      <w:r>
+        <w:rPr>
+          <w:rFonts w:ascii="Times New Roman" w:hAnsi="Times New Roman" w:cs="Times New Roman"/>
+          <w:sz w:val="24"/>
+          <w:szCs w:val="24"/>
+        </w:rPr>
+        <w:t>y Responsabilidad sobre la Identificación de Género</w:t>
+      </w:r>
+    </w:p>
+    <w:p>
+      <w:pPr>
+        <w:spacing w:before="100" w:beforeAutospacing="1" w:after="100" w:afterAutospacing="1" w:line="240" w:lineRule="auto"/>
+        <w:rPr>
+          <w:rFonts w:ascii="Times New Roman" w:eastAsia="Times New Roman" w:hAnsi="Times New Roman" w:cs="Times New Roman"/>
+          <w:sz w:val="24"/>
+          <w:szCs w:val="24"/>
+          <w:lang w:val="es-CO"/>
+        </w:rPr>
+      </w:pPr>
+      <w:r>
+        <w:rPr>
+          <w:rFonts w:ascii="Times New Roman" w:eastAsia="Times New Roman" w:hAnsi="Times New Roman" w:cs="Times New Roman"/>
+          <w:b/>
+          <w:sz w:val="24"/>
+          <w:szCs w:val="24"/>
+          <w:lang w:val="es-CO"/>
+        </w:rPr>
+        <w:t>InvGenius</w:t>
+      </w:r>
+      <w:r>
+        <w:rPr>
+          <w:rFonts w:ascii="Times New Roman" w:eastAsia="Times New Roman" w:hAnsi="Times New Roman" w:cs="Times New Roman"/>
+          <w:sz w:val="24"/>
+          <w:szCs w:val="24"/>
+          <w:lang w:val="es-CO"/>
+        </w:rPr>
+        <w:t xml:space="preserve"> asigna imágenes de perfil autogeneradas en función del género que los usuarios seleccionen durante el registro. Las opciones disponibles son: "Hombre", "Mujer" y "Otros". Las imágenes se asignarán de la siguiente manera:</w:t>
+      </w:r>
+    </w:p>
+    <w:p>
+      <w:pPr>
+        <w:numPr>
+          <w:ilvl w:val="0"/>
+          <w:numId w:val="34"/>
+        </w:numPr>
+        <w:spacing w:before="100" w:beforeAutospacing="1" w:after="100" w:afterAutospacing="1" w:line="240" w:lineRule="auto"/>
+        <w:rPr>
+          <w:rFonts w:ascii="Times New Roman" w:eastAsia="Times New Roman" w:hAnsi="Times New Roman" w:cs="Times New Roman"/>
+          <w:sz w:val="24"/>
+          <w:szCs w:val="24"/>
+          <w:lang w:val="es-CO"/>
+        </w:rPr>
+      </w:pPr>
+      <w:r>
+        <w:rPr>
+          <w:rFonts w:ascii="Times New Roman" w:eastAsia="Times New Roman" w:hAnsi="Times New Roman" w:cs="Times New Roman"/>
+          <w:b/>
+          <w:bCs/>
+          <w:sz w:val="24"/>
+          <w:szCs w:val="24"/>
+          <w:lang w:val="es-CO"/>
+        </w:rPr>
+        <w:t>Hombre</w:t>
+      </w:r>
+      <w:r>
+        <w:rPr>
+          <w:rFonts w:ascii="Times New Roman" w:eastAsia="Times New Roman" w:hAnsi="Times New Roman" w:cs="Times New Roman"/>
+          <w:sz w:val="24"/>
+          <w:szCs w:val="24"/>
+          <w:lang w:val="es-CO"/>
+        </w:rPr>
+        <w:t>: Se asigna una imagen representativa de un hombre.</w:t>
+      </w:r>
+    </w:p>
+    <w:p>
+      <w:pPr>
+        <w:numPr>
+          <w:ilvl w:val="0"/>
+          <w:numId w:val="34"/>
+        </w:numPr>
+        <w:spacing w:before="100" w:beforeAutospacing="1" w:after="100" w:afterAutospacing="1" w:line="240" w:lineRule="auto"/>
+        <w:rPr>
+          <w:rFonts w:ascii="Times New Roman" w:eastAsia="Times New Roman" w:hAnsi="Times New Roman" w:cs="Times New Roman"/>
+          <w:sz w:val="24"/>
+          <w:szCs w:val="24"/>
+          <w:lang w:val="es-CO"/>
+        </w:rPr>
+      </w:pPr>
+      <w:r>
+        <w:rPr>
+          <w:rFonts w:ascii="Times New Roman" w:eastAsia="Times New Roman" w:hAnsi="Times New Roman" w:cs="Times New Roman"/>
+          <w:b/>
+          <w:bCs/>
+          <w:sz w:val="24"/>
+          <w:szCs w:val="24"/>
+          <w:lang w:val="es-CO"/>
+        </w:rPr>
+        <w:t>Mujer</w:t>
+      </w:r>
+      <w:r>
+        <w:rPr>
+          <w:rFonts w:ascii="Times New Roman" w:eastAsia="Times New Roman" w:hAnsi="Times New Roman" w:cs="Times New Roman"/>
+          <w:sz w:val="24"/>
+          <w:szCs w:val="24"/>
+          <w:lang w:val="es-CO"/>
+        </w:rPr>
+        <w:t>: Se asigna una imagen representativa de una mujer.</w:t>
+      </w:r>
+    </w:p>
+    <w:p>
+      <w:pPr>
+        <w:numPr>
+          <w:ilvl w:val="0"/>
+          <w:numId w:val="34"/>
+        </w:numPr>
+        <w:spacing w:before="100" w:beforeAutospacing="1" w:after="100" w:afterAutospacing="1" w:line="240" w:lineRule="auto"/>
+        <w:rPr>
+          <w:rFonts w:ascii="Times New Roman" w:eastAsia="Times New Roman" w:hAnsi="Times New Roman" w:cs="Times New Roman"/>
+          <w:sz w:val="24"/>
+          <w:szCs w:val="24"/>
+          <w:lang w:val="es-CO"/>
+        </w:rPr>
+      </w:pPr>
+      <w:r>
+        <w:rPr>
+          <w:rFonts w:ascii="Times New Roman" w:eastAsia="Times New Roman" w:hAnsi="Times New Roman" w:cs="Times New Roman"/>
+          <w:b/>
+          <w:bCs/>
+          <w:sz w:val="24"/>
+          <w:szCs w:val="24"/>
+          <w:lang w:val="es-CO"/>
+        </w:rPr>
+        <w:t>Otros</w:t>
+      </w:r>
+      <w:r>
+        <w:rPr>
+          <w:rFonts w:ascii="Times New Roman" w:eastAsia="Times New Roman" w:hAnsi="Times New Roman" w:cs="Times New Roman"/>
+          <w:sz w:val="24"/>
+          <w:szCs w:val="24"/>
+          <w:lang w:val="es-CO"/>
+        </w:rPr>
+        <w:t>: Se asigna una imagen de perfil neutral, no asociada a ningún género en particular.</w:t>
+      </w:r>
+    </w:p>
+    <w:p>
+      <w:pPr>
+        <w:spacing w:before="100" w:beforeAutospacing="1" w:after="100" w:afterAutospacing="1" w:line="240" w:lineRule="auto"/>
+      </w:pPr>
+      <w:r>
+        <w:rPr>
+          <w:rFonts w:ascii="Times New Roman" w:eastAsia="Times New Roman" w:hAnsi="Times New Roman" w:cs="Times New Roman"/>
+          <w:b/>
+          <w:sz w:val="24"/>
+          <w:szCs w:val="24"/>
+          <w:lang w:val="es-CO"/>
+        </w:rPr>
+        <w:lastRenderedPageBreak/>
+        <w:t>InvGenius</w:t>
+      </w:r>
+      <w:r>
+        <w:rPr>
+          <w:rFonts w:ascii="Times New Roman" w:eastAsia="Times New Roman" w:hAnsi="Times New Roman" w:cs="Times New Roman"/>
+          <w:sz w:val="24"/>
+          <w:szCs w:val="24"/>
+          <w:lang w:val="es-CO"/>
+        </w:rPr>
+        <w:t xml:space="preserve"> no se hace responsable de la percepción o identificación de género que el usuario pueda tener respecto a estas imágenes. Si un usuario considera que la imagen asignada no refleja adecuadamente su identidad, puede optar por la opción "Otros" para recibir una imagen neutral o cambiar su imagen de perfil en cualquier momento una vez registrado en la plataforma.</w:t>
       </w:r>
     </w:p>
     <w:p>
@@ -777,20 +1775,60 @@
     </w:p>
     <w:p>
       <w:pPr>
-        <w:rPr>
-          <w:rFonts w:ascii="Times New Roman" w:hAnsi="Times New Roman" w:cs="Times New Roman"/>
-          <w:sz w:val="24"/>
-          <w:szCs w:val="24"/>
-        </w:rPr>
-      </w:pPr>
-      <w:r>
-        <w:rPr>
-          <w:rFonts w:ascii="Times New Roman" w:hAnsi="Times New Roman" w:cs="Times New Roman"/>
-          <w:sz w:val="24"/>
-          <w:szCs w:val="24"/>
-        </w:rPr>
-        <w:pict w14:anchorId="11B48232">
-          <v:rect id="_x0000_i1025" style="width:0;height:1.5pt" o:hralign="center" o:hrstd="t" o:hr="t" fillcolor="#a0a0a0" stroked="f"/>
+        <w:pStyle w:val="NormalWeb"/>
+      </w:pPr>
+    </w:p>
+    <w:p>
+      <w:pPr>
+        <w:pStyle w:val="NormalWeb"/>
+      </w:pPr>
+    </w:p>
+    <w:p>
+      <w:pPr>
+        <w:pStyle w:val="NormalWeb"/>
+      </w:pPr>
+    </w:p>
+    <w:p>
+      <w:pPr>
+        <w:pStyle w:val="NormalWeb"/>
+      </w:pPr>
+    </w:p>
+    <w:p>
+      <w:pPr>
+        <w:pStyle w:val="NormalWeb"/>
+      </w:pPr>
+    </w:p>
+    <w:p>
+      <w:pPr>
+        <w:pStyle w:val="NormalWeb"/>
+      </w:pPr>
+    </w:p>
+    <w:p>
+      <w:pPr>
+        <w:pStyle w:val="NormalWeb"/>
+      </w:pPr>
+    </w:p>
+    <w:p>
+      <w:pPr>
+        <w:pStyle w:val="NormalWeb"/>
+      </w:pPr>
+    </w:p>
+    <w:p>
+      <w:pPr>
+        <w:rPr>
+          <w:rFonts w:ascii="Times New Roman" w:hAnsi="Times New Roman" w:cs="Times New Roman"/>
+          <w:sz w:val="24"/>
+          <w:szCs w:val="24"/>
+        </w:rPr>
+      </w:pPr>
+      <w:r>
+        <w:rPr>
+          <w:rFonts w:ascii="Times New Roman" w:hAnsi="Times New Roman" w:cs="Times New Roman"/>
+          <w:sz w:val="24"/>
+          <w:szCs w:val="24"/>
+        </w:rPr>
+        <w:pict w14:anchorId="5839B3F2">
+          <v:rect id="_x0000_i1027" style="width:0;height:1.5pt" o:hralign="center" o:hrstd="t" o:hr="t" fillcolor="#a0a0a0" stroked="f"/>
         </w:pict>
       </w:r>
     </w:p>
@@ -799,7 +1837,16 @@
         <w:pStyle w:val="NormalWeb"/>
       </w:pPr>
       <w:r>
-        <w:t>Si tienes alguna pregunta sobre estos Términos y Condiciones, por favor, ponte en contacto con nuestro equipo de soporte. Al continuar utilizando InvGenius, aceptas cumplir con los términos mencionados.</w:t>
+        <w:t xml:space="preserve">Si tienes alguna pregunta sobre estos Términos y Condiciones, por favor, ponte en contacto con nuestro equipo de soporte. Al continuar utilizando </w:t>
+      </w:r>
+      <w:r>
+        <w:rPr>
+          <w:rStyle w:val="Textoennegrita"/>
+        </w:rPr>
+        <w:t>InvGenius</w:t>
+      </w:r>
+      <w:r>
+        <w:t>, aceptas cumplir con los términos aquí mencionados.</w:t>
       </w:r>
     </w:p>
     <w:p>
@@ -845,6 +1892,30 @@
           <w:lang w:val="es-CO"/>
         </w:rPr>
       </w:pPr>
+    </w:p>
+    <w:p>
+      <w:pPr>
+        <w:spacing w:before="100" w:beforeAutospacing="1" w:after="100" w:afterAutospacing="1" w:line="240" w:lineRule="auto"/>
+        <w:rPr>
+          <w:rFonts w:ascii="Times New Roman" w:eastAsia="Times New Roman" w:hAnsi="Times New Roman" w:cs="Times New Roman"/>
+          <w:sz w:val="24"/>
+          <w:szCs w:val="24"/>
+          <w:lang w:val="es-CO"/>
+        </w:rPr>
+      </w:pPr>
+    </w:p>
+    <w:p>
+      <w:pPr>
+        <w:spacing w:before="100" w:beforeAutospacing="1" w:after="100" w:afterAutospacing="1" w:line="240" w:lineRule="auto"/>
+        <w:rPr>
+          <w:rFonts w:ascii="Times New Roman" w:eastAsia="Times New Roman" w:hAnsi="Times New Roman" w:cs="Times New Roman"/>
+          <w:sz w:val="24"/>
+          <w:szCs w:val="24"/>
+          <w:lang w:val="es-CO"/>
+        </w:rPr>
+      </w:pPr>
+      <w:bookmarkStart w:id="0" w:name="_GoBack"/>
+      <w:bookmarkEnd w:id="0"/>
     </w:p>
     <w:p>
       <w:pPr>
@@ -1450,7 +2521,6 @@
 <file path=word/header2.xml><?xml version="1.0" encoding="utf-8"?>
 <w:hdr xmlns:wpc="http://schemas.microsoft.com/office/word/2010/wordprocessingCanvas" xmlns:cx="http://schemas.microsoft.com/office/drawing/2014/chartex" xmlns:cx1="http://schemas.microsoft.com/office/drawing/2015/9/8/chartex" xmlns:cx2="http://schemas.microsoft.com/office/drawing/2015/10/21/chartex" xmlns:cx3="http://schemas.microsoft.com/office/drawing/2016/5/9/chartex" xmlns:cx4="http://schemas.microsoft.com/office/drawing/2016/5/10/chartex" xmlns:cx5="http://schemas.microsoft.com/office/drawing/2016/5/11/chartex" xmlns:cx6="http://schemas.microsoft.com/office/drawing/2016/5/12/chartex" xmlns:cx7="http://schemas.microsoft.com/office/drawing/2016/5/13/chartex" xmlns:cx8="http://schemas.microsoft.com/office/drawing/2016/5/14/chartex" xmlns:mc="http://schemas.openxmlformats.org/markup-compatibility/2006" xmlns:aink="http://schemas.microsoft.com/office/drawing/2016/ink" xmlns:am3d="http://schemas.microsoft.com/office/drawing/2017/model3d" xmlns:o="urn:schemas-microsoft-com:office:office" xmlns:r="http://schemas.openxmlformats.org/officeDocument/2006/relationships" xmlns:m="http://schemas.openxmlformats.org/officeDocument/2006/math" xmlns:v="urn:schemas-microsoft-com:vml" xmlns:wp14="http://schemas.microsoft.com/office/word/2010/wordprocessingDrawing" xmlns:wp="http://schemas.openxmlformats.org/drawingml/2006/wordprocessingDrawing" xmlns:w10="urn:schemas-microsoft-com:office:word" xmlns:w="http://schemas.openxmlformats.org/wordprocessingml/2006/main" xmlns:w14="http://schemas.microsoft.com/office/word/2010/wordml" xmlns:w15="http://schemas.microsoft.com/office/word/2012/wordml" xmlns:w16cid="http://schemas.microsoft.com/office/word/2016/wordml/cid" xmlns:w16se="http://schemas.microsoft.com/office/word/2015/wordml/symex" xmlns:wpg="http://schemas.microsoft.com/office/word/2010/wordprocessingGroup" xmlns:wpi="http://schemas.microsoft.com/office/word/2010/wordprocessingInk" xmlns:wne="http://schemas.microsoft.com/office/word/2006/wordml" xmlns:wps="http://schemas.microsoft.com/office/word/2010/wordprocessingShape" mc:Ignorable="w14 w15 w16se w16cid wp14">
   <w:p>
-    <w:bookmarkStart w:id="0" w:name="_GoBack"/>
     <w:r>
       <w:rPr>
         <w:rFonts w:ascii="Times New Roman" w:eastAsia="Times New Roman" w:hAnsi="Times New Roman" w:cs="Times New Roman"/>
@@ -1530,7 +2600,6 @@
         </wp:anchor>
       </w:drawing>
     </w:r>
-    <w:bookmarkEnd w:id="0"/>
     <w:r>
       <w:rPr>
         <w:noProof/>
@@ -2240,6 +3309,155 @@
     </w:lvl>
   </w:abstractNum>
   <w:abstractNum w:abstractNumId="5" w15:restartNumberingAfterBreak="0">
+    <w:nsid w:val="145B22F1"/>
+    <w:multiLevelType w:val="multilevel"/>
+    <w:tmpl w:val="15DC079A"/>
+    <w:lvl w:ilvl="0">
+      <w:start w:val="1"/>
+      <w:numFmt w:val="bullet"/>
+      <w:lvlText w:val=""/>
+      <w:lvlJc w:val="left"/>
+      <w:pPr>
+        <w:tabs>
+          <w:tab w:val="num" w:pos="720"/>
+        </w:tabs>
+        <w:ind w:left="720" w:hanging="360"/>
+      </w:pPr>
+      <w:rPr>
+        <w:rFonts w:ascii="Symbol" w:hAnsi="Symbol" w:hint="default"/>
+        <w:sz w:val="20"/>
+      </w:rPr>
+    </w:lvl>
+    <w:lvl w:ilvl="1" w:tentative="1">
+      <w:start w:val="1"/>
+      <w:numFmt w:val="bullet"/>
+      <w:lvlText w:val="o"/>
+      <w:lvlJc w:val="left"/>
+      <w:pPr>
+        <w:tabs>
+          <w:tab w:val="num" w:pos="1440"/>
+        </w:tabs>
+        <w:ind w:left="1440" w:hanging="360"/>
+      </w:pPr>
+      <w:rPr>
+        <w:rFonts w:ascii="Courier New" w:hAnsi="Courier New" w:hint="default"/>
+        <w:sz w:val="20"/>
+      </w:rPr>
+    </w:lvl>
+    <w:lvl w:ilvl="2" w:tentative="1">
+      <w:start w:val="1"/>
+      <w:numFmt w:val="bullet"/>
+      <w:lvlText w:val=""/>
+      <w:lvlJc w:val="left"/>
+      <w:pPr>
+        <w:tabs>
+          <w:tab w:val="num" w:pos="2160"/>
+        </w:tabs>
+        <w:ind w:left="2160" w:hanging="360"/>
+      </w:pPr>
+      <w:rPr>
+        <w:rFonts w:ascii="Wingdings" w:hAnsi="Wingdings" w:hint="default"/>
+        <w:sz w:val="20"/>
+      </w:rPr>
+    </w:lvl>
+    <w:lvl w:ilvl="3" w:tentative="1">
+      <w:start w:val="1"/>
+      <w:numFmt w:val="bullet"/>
+      <w:lvlText w:val=""/>
+      <w:lvlJc w:val="left"/>
+      <w:pPr>
+        <w:tabs>
+          <w:tab w:val="num" w:pos="2880"/>
+        </w:tabs>
+        <w:ind w:left="2880" w:hanging="360"/>
+      </w:pPr>
+      <w:rPr>
+        <w:rFonts w:ascii="Wingdings" w:hAnsi="Wingdings" w:hint="default"/>
+        <w:sz w:val="20"/>
+      </w:rPr>
+    </w:lvl>
+    <w:lvl w:ilvl="4" w:tentative="1">
+      <w:start w:val="1"/>
+      <w:numFmt w:val="bullet"/>
+      <w:lvlText w:val=""/>
+      <w:lvlJc w:val="left"/>
+      <w:pPr>
+        <w:tabs>
+          <w:tab w:val="num" w:pos="3600"/>
+        </w:tabs>
+        <w:ind w:left="3600" w:hanging="360"/>
+      </w:pPr>
+      <w:rPr>
+        <w:rFonts w:ascii="Wingdings" w:hAnsi="Wingdings" w:hint="default"/>
+        <w:sz w:val="20"/>
+      </w:rPr>
+    </w:lvl>
+    <w:lvl w:ilvl="5" w:tentative="1">
+      <w:start w:val="1"/>
+      <w:numFmt w:val="bullet"/>
+      <w:lvlText w:val=""/>
+      <w:lvlJc w:val="left"/>
+      <w:pPr>
+        <w:tabs>
+          <w:tab w:val="num" w:pos="4320"/>
+        </w:tabs>
+        <w:ind w:left="4320" w:hanging="360"/>
+      </w:pPr>
+      <w:rPr>
+        <w:rFonts w:ascii="Wingdings" w:hAnsi="Wingdings" w:hint="default"/>
+        <w:sz w:val="20"/>
+      </w:rPr>
+    </w:lvl>
+    <w:lvl w:ilvl="6" w:tentative="1">
+      <w:start w:val="1"/>
+      <w:numFmt w:val="bullet"/>
+      <w:lvlText w:val=""/>
+      <w:lvlJc w:val="left"/>
+      <w:pPr>
+        <w:tabs>
+          <w:tab w:val="num" w:pos="5040"/>
+        </w:tabs>
+        <w:ind w:left="5040" w:hanging="360"/>
+      </w:pPr>
+      <w:rPr>
+        <w:rFonts w:ascii="Wingdings" w:hAnsi="Wingdings" w:hint="default"/>
+        <w:sz w:val="20"/>
+      </w:rPr>
+    </w:lvl>
+    <w:lvl w:ilvl="7" w:tentative="1">
+      <w:start w:val="1"/>
+      <w:numFmt w:val="bullet"/>
+      <w:lvlText w:val=""/>
+      <w:lvlJc w:val="left"/>
+      <w:pPr>
+        <w:tabs>
+          <w:tab w:val="num" w:pos="5760"/>
+        </w:tabs>
+        <w:ind w:left="5760" w:hanging="360"/>
+      </w:pPr>
+      <w:rPr>
+        <w:rFonts w:ascii="Wingdings" w:hAnsi="Wingdings" w:hint="default"/>
+        <w:sz w:val="20"/>
+      </w:rPr>
+    </w:lvl>
+    <w:lvl w:ilvl="8" w:tentative="1">
+      <w:start w:val="1"/>
+      <w:numFmt w:val="bullet"/>
+      <w:lvlText w:val=""/>
+      <w:lvlJc w:val="left"/>
+      <w:pPr>
+        <w:tabs>
+          <w:tab w:val="num" w:pos="6480"/>
+        </w:tabs>
+        <w:ind w:left="6480" w:hanging="360"/>
+      </w:pPr>
+      <w:rPr>
+        <w:rFonts w:ascii="Wingdings" w:hAnsi="Wingdings" w:hint="default"/>
+        <w:sz w:val="20"/>
+      </w:rPr>
+    </w:lvl>
+  </w:abstractNum>
+  <w:abstractNum w:abstractNumId="6" w15:restartNumberingAfterBreak="0">
     <w:nsid w:val="1612558C"/>
     <w:multiLevelType w:val="multilevel"/>
     <w:tmpl w:val="292260D4"/>
@@ -2388,7 +3606,156 @@
       </w:rPr>
     </w:lvl>
   </w:abstractNum>
-  <w:abstractNum w:abstractNumId="6" w15:restartNumberingAfterBreak="0">
+  <w:abstractNum w:abstractNumId="7" w15:restartNumberingAfterBreak="0">
+    <w:nsid w:val="1A1415C6"/>
+    <w:multiLevelType w:val="multilevel"/>
+    <w:tmpl w:val="E30CC054"/>
+    <w:lvl w:ilvl="0">
+      <w:start w:val="1"/>
+      <w:numFmt w:val="bullet"/>
+      <w:lvlText w:val=""/>
+      <w:lvlJc w:val="left"/>
+      <w:pPr>
+        <w:tabs>
+          <w:tab w:val="num" w:pos="720"/>
+        </w:tabs>
+        <w:ind w:left="720" w:hanging="360"/>
+      </w:pPr>
+      <w:rPr>
+        <w:rFonts w:ascii="Symbol" w:hAnsi="Symbol" w:hint="default"/>
+        <w:sz w:val="20"/>
+      </w:rPr>
+    </w:lvl>
+    <w:lvl w:ilvl="1" w:tentative="1">
+      <w:start w:val="1"/>
+      <w:numFmt w:val="bullet"/>
+      <w:lvlText w:val="o"/>
+      <w:lvlJc w:val="left"/>
+      <w:pPr>
+        <w:tabs>
+          <w:tab w:val="num" w:pos="1440"/>
+        </w:tabs>
+        <w:ind w:left="1440" w:hanging="360"/>
+      </w:pPr>
+      <w:rPr>
+        <w:rFonts w:ascii="Courier New" w:hAnsi="Courier New" w:hint="default"/>
+        <w:sz w:val="20"/>
+      </w:rPr>
+    </w:lvl>
+    <w:lvl w:ilvl="2" w:tentative="1">
+      <w:start w:val="1"/>
+      <w:numFmt w:val="bullet"/>
+      <w:lvlText w:val=""/>
+      <w:lvlJc w:val="left"/>
+      <w:pPr>
+        <w:tabs>
+          <w:tab w:val="num" w:pos="2160"/>
+        </w:tabs>
+        <w:ind w:left="2160" w:hanging="360"/>
+      </w:pPr>
+      <w:rPr>
+        <w:rFonts w:ascii="Wingdings" w:hAnsi="Wingdings" w:hint="default"/>
+        <w:sz w:val="20"/>
+      </w:rPr>
+    </w:lvl>
+    <w:lvl w:ilvl="3" w:tentative="1">
+      <w:start w:val="1"/>
+      <w:numFmt w:val="bullet"/>
+      <w:lvlText w:val=""/>
+      <w:lvlJc w:val="left"/>
+      <w:pPr>
+        <w:tabs>
+          <w:tab w:val="num" w:pos="2880"/>
+        </w:tabs>
+        <w:ind w:left="2880" w:hanging="360"/>
+      </w:pPr>
+      <w:rPr>
+        <w:rFonts w:ascii="Wingdings" w:hAnsi="Wingdings" w:hint="default"/>
+        <w:sz w:val="20"/>
+      </w:rPr>
+    </w:lvl>
+    <w:lvl w:ilvl="4" w:tentative="1">
+      <w:start w:val="1"/>
+      <w:numFmt w:val="bullet"/>
+      <w:lvlText w:val=""/>
+      <w:lvlJc w:val="left"/>
+      <w:pPr>
+        <w:tabs>
+          <w:tab w:val="num" w:pos="3600"/>
+        </w:tabs>
+        <w:ind w:left="3600" w:hanging="360"/>
+      </w:pPr>
+      <w:rPr>
+        <w:rFonts w:ascii="Wingdings" w:hAnsi="Wingdings" w:hint="default"/>
+        <w:sz w:val="20"/>
+      </w:rPr>
+    </w:lvl>
+    <w:lvl w:ilvl="5" w:tentative="1">
+      <w:start w:val="1"/>
+      <w:numFmt w:val="bullet"/>
+      <w:lvlText w:val=""/>
+      <w:lvlJc w:val="left"/>
+      <w:pPr>
+        <w:tabs>
+          <w:tab w:val="num" w:pos="4320"/>
+        </w:tabs>
+        <w:ind w:left="4320" w:hanging="360"/>
+      </w:pPr>
+      <w:rPr>
+        <w:rFonts w:ascii="Wingdings" w:hAnsi="Wingdings" w:hint="default"/>
+        <w:sz w:val="20"/>
+      </w:rPr>
+    </w:lvl>
+    <w:lvl w:ilvl="6" w:tentative="1">
+      <w:start w:val="1"/>
+      <w:numFmt w:val="bullet"/>
+      <w:lvlText w:val=""/>
+      <w:lvlJc w:val="left"/>
+      <w:pPr>
+        <w:tabs>
+          <w:tab w:val="num" w:pos="5040"/>
+        </w:tabs>
+        <w:ind w:left="5040" w:hanging="360"/>
+      </w:pPr>
+      <w:rPr>
+        <w:rFonts w:ascii="Wingdings" w:hAnsi="Wingdings" w:hint="default"/>
+        <w:sz w:val="20"/>
+      </w:rPr>
+    </w:lvl>
+    <w:lvl w:ilvl="7" w:tentative="1">
+      <w:start w:val="1"/>
+      <w:numFmt w:val="bullet"/>
+      <w:lvlText w:val=""/>
+      <w:lvlJc w:val="left"/>
+      <w:pPr>
+        <w:tabs>
+          <w:tab w:val="num" w:pos="5760"/>
+        </w:tabs>
+        <w:ind w:left="5760" w:hanging="360"/>
+      </w:pPr>
+      <w:rPr>
+        <w:rFonts w:ascii="Wingdings" w:hAnsi="Wingdings" w:hint="default"/>
+        <w:sz w:val="20"/>
+      </w:rPr>
+    </w:lvl>
+    <w:lvl w:ilvl="8" w:tentative="1">
+      <w:start w:val="1"/>
+      <w:numFmt w:val="bullet"/>
+      <w:lvlText w:val=""/>
+      <w:lvlJc w:val="left"/>
+      <w:pPr>
+        <w:tabs>
+          <w:tab w:val="num" w:pos="6480"/>
+        </w:tabs>
+        <w:ind w:left="6480" w:hanging="360"/>
+      </w:pPr>
+      <w:rPr>
+        <w:rFonts w:ascii="Wingdings" w:hAnsi="Wingdings" w:hint="default"/>
+        <w:sz w:val="20"/>
+      </w:rPr>
+    </w:lvl>
+  </w:abstractNum>
+  <w:abstractNum w:abstractNumId="8" w15:restartNumberingAfterBreak="0">
     <w:nsid w:val="1DBA18E0"/>
     <w:multiLevelType w:val="multilevel"/>
     <w:tmpl w:val="DB42209E"/>
@@ -2537,7 +3904,752 @@
       </w:rPr>
     </w:lvl>
   </w:abstractNum>
-  <w:abstractNum w:abstractNumId="7" w15:restartNumberingAfterBreak="0">
+  <w:abstractNum w:abstractNumId="9" w15:restartNumberingAfterBreak="0">
+    <w:nsid w:val="217D6CC7"/>
+    <w:multiLevelType w:val="multilevel"/>
+    <w:tmpl w:val="15DC079A"/>
+    <w:lvl w:ilvl="0">
+      <w:start w:val="1"/>
+      <w:numFmt w:val="bullet"/>
+      <w:lvlText w:val=""/>
+      <w:lvlJc w:val="left"/>
+      <w:pPr>
+        <w:tabs>
+          <w:tab w:val="num" w:pos="720"/>
+        </w:tabs>
+        <w:ind w:left="720" w:hanging="360"/>
+      </w:pPr>
+      <w:rPr>
+        <w:rFonts w:ascii="Symbol" w:hAnsi="Symbol" w:hint="default"/>
+        <w:sz w:val="20"/>
+      </w:rPr>
+    </w:lvl>
+    <w:lvl w:ilvl="1" w:tentative="1">
+      <w:start w:val="1"/>
+      <w:numFmt w:val="bullet"/>
+      <w:lvlText w:val="o"/>
+      <w:lvlJc w:val="left"/>
+      <w:pPr>
+        <w:tabs>
+          <w:tab w:val="num" w:pos="1440"/>
+        </w:tabs>
+        <w:ind w:left="1440" w:hanging="360"/>
+      </w:pPr>
+      <w:rPr>
+        <w:rFonts w:ascii="Courier New" w:hAnsi="Courier New" w:hint="default"/>
+        <w:sz w:val="20"/>
+      </w:rPr>
+    </w:lvl>
+    <w:lvl w:ilvl="2" w:tentative="1">
+      <w:start w:val="1"/>
+      <w:numFmt w:val="bullet"/>
+      <w:lvlText w:val=""/>
+      <w:lvlJc w:val="left"/>
+      <w:pPr>
+        <w:tabs>
+          <w:tab w:val="num" w:pos="2160"/>
+        </w:tabs>
+        <w:ind w:left="2160" w:hanging="360"/>
+      </w:pPr>
+      <w:rPr>
+        <w:rFonts w:ascii="Wingdings" w:hAnsi="Wingdings" w:hint="default"/>
+        <w:sz w:val="20"/>
+      </w:rPr>
+    </w:lvl>
+    <w:lvl w:ilvl="3" w:tentative="1">
+      <w:start w:val="1"/>
+      <w:numFmt w:val="bullet"/>
+      <w:lvlText w:val=""/>
+      <w:lvlJc w:val="left"/>
+      <w:pPr>
+        <w:tabs>
+          <w:tab w:val="num" w:pos="2880"/>
+        </w:tabs>
+        <w:ind w:left="2880" w:hanging="360"/>
+      </w:pPr>
+      <w:rPr>
+        <w:rFonts w:ascii="Wingdings" w:hAnsi="Wingdings" w:hint="default"/>
+        <w:sz w:val="20"/>
+      </w:rPr>
+    </w:lvl>
+    <w:lvl w:ilvl="4" w:tentative="1">
+      <w:start w:val="1"/>
+      <w:numFmt w:val="bullet"/>
+      <w:lvlText w:val=""/>
+      <w:lvlJc w:val="left"/>
+      <w:pPr>
+        <w:tabs>
+          <w:tab w:val="num" w:pos="3600"/>
+        </w:tabs>
+        <w:ind w:left="3600" w:hanging="360"/>
+      </w:pPr>
+      <w:rPr>
+        <w:rFonts w:ascii="Wingdings" w:hAnsi="Wingdings" w:hint="default"/>
+        <w:sz w:val="20"/>
+      </w:rPr>
+    </w:lvl>
+    <w:lvl w:ilvl="5" w:tentative="1">
+      <w:start w:val="1"/>
+      <w:numFmt w:val="bullet"/>
+      <w:lvlText w:val=""/>
+      <w:lvlJc w:val="left"/>
+      <w:pPr>
+        <w:tabs>
+          <w:tab w:val="num" w:pos="4320"/>
+        </w:tabs>
+        <w:ind w:left="4320" w:hanging="360"/>
+      </w:pPr>
+      <w:rPr>
+        <w:rFonts w:ascii="Wingdings" w:hAnsi="Wingdings" w:hint="default"/>
+        <w:sz w:val="20"/>
+      </w:rPr>
+    </w:lvl>
+    <w:lvl w:ilvl="6" w:tentative="1">
+      <w:start w:val="1"/>
+      <w:numFmt w:val="bullet"/>
+      <w:lvlText w:val=""/>
+      <w:lvlJc w:val="left"/>
+      <w:pPr>
+        <w:tabs>
+          <w:tab w:val="num" w:pos="5040"/>
+        </w:tabs>
+        <w:ind w:left="5040" w:hanging="360"/>
+      </w:pPr>
+      <w:rPr>
+        <w:rFonts w:ascii="Wingdings" w:hAnsi="Wingdings" w:hint="default"/>
+        <w:sz w:val="20"/>
+      </w:rPr>
+    </w:lvl>
+    <w:lvl w:ilvl="7" w:tentative="1">
+      <w:start w:val="1"/>
+      <w:numFmt w:val="bullet"/>
+      <w:lvlText w:val=""/>
+      <w:lvlJc w:val="left"/>
+      <w:pPr>
+        <w:tabs>
+          <w:tab w:val="num" w:pos="5760"/>
+        </w:tabs>
+        <w:ind w:left="5760" w:hanging="360"/>
+      </w:pPr>
+      <w:rPr>
+        <w:rFonts w:ascii="Wingdings" w:hAnsi="Wingdings" w:hint="default"/>
+        <w:sz w:val="20"/>
+      </w:rPr>
+    </w:lvl>
+    <w:lvl w:ilvl="8" w:tentative="1">
+      <w:start w:val="1"/>
+      <w:numFmt w:val="bullet"/>
+      <w:lvlText w:val=""/>
+      <w:lvlJc w:val="left"/>
+      <w:pPr>
+        <w:tabs>
+          <w:tab w:val="num" w:pos="6480"/>
+        </w:tabs>
+        <w:ind w:left="6480" w:hanging="360"/>
+      </w:pPr>
+      <w:rPr>
+        <w:rFonts w:ascii="Wingdings" w:hAnsi="Wingdings" w:hint="default"/>
+        <w:sz w:val="20"/>
+      </w:rPr>
+    </w:lvl>
+  </w:abstractNum>
+  <w:abstractNum w:abstractNumId="10" w15:restartNumberingAfterBreak="0">
+    <w:nsid w:val="288A60E4"/>
+    <w:multiLevelType w:val="multilevel"/>
+    <w:tmpl w:val="15DC079A"/>
+    <w:lvl w:ilvl="0">
+      <w:start w:val="1"/>
+      <w:numFmt w:val="bullet"/>
+      <w:lvlText w:val=""/>
+      <w:lvlJc w:val="left"/>
+      <w:pPr>
+        <w:tabs>
+          <w:tab w:val="num" w:pos="720"/>
+        </w:tabs>
+        <w:ind w:left="720" w:hanging="360"/>
+      </w:pPr>
+      <w:rPr>
+        <w:rFonts w:ascii="Symbol" w:hAnsi="Symbol" w:hint="default"/>
+        <w:sz w:val="20"/>
+      </w:rPr>
+    </w:lvl>
+    <w:lvl w:ilvl="1" w:tentative="1">
+      <w:start w:val="1"/>
+      <w:numFmt w:val="bullet"/>
+      <w:lvlText w:val="o"/>
+      <w:lvlJc w:val="left"/>
+      <w:pPr>
+        <w:tabs>
+          <w:tab w:val="num" w:pos="1440"/>
+        </w:tabs>
+        <w:ind w:left="1440" w:hanging="360"/>
+      </w:pPr>
+      <w:rPr>
+        <w:rFonts w:ascii="Courier New" w:hAnsi="Courier New" w:hint="default"/>
+        <w:sz w:val="20"/>
+      </w:rPr>
+    </w:lvl>
+    <w:lvl w:ilvl="2" w:tentative="1">
+      <w:start w:val="1"/>
+      <w:numFmt w:val="bullet"/>
+      <w:lvlText w:val=""/>
+      <w:lvlJc w:val="left"/>
+      <w:pPr>
+        <w:tabs>
+          <w:tab w:val="num" w:pos="2160"/>
+        </w:tabs>
+        <w:ind w:left="2160" w:hanging="360"/>
+      </w:pPr>
+      <w:rPr>
+        <w:rFonts w:ascii="Wingdings" w:hAnsi="Wingdings" w:hint="default"/>
+        <w:sz w:val="20"/>
+      </w:rPr>
+    </w:lvl>
+    <w:lvl w:ilvl="3" w:tentative="1">
+      <w:start w:val="1"/>
+      <w:numFmt w:val="bullet"/>
+      <w:lvlText w:val=""/>
+      <w:lvlJc w:val="left"/>
+      <w:pPr>
+        <w:tabs>
+          <w:tab w:val="num" w:pos="2880"/>
+        </w:tabs>
+        <w:ind w:left="2880" w:hanging="360"/>
+      </w:pPr>
+      <w:rPr>
+        <w:rFonts w:ascii="Wingdings" w:hAnsi="Wingdings" w:hint="default"/>
+        <w:sz w:val="20"/>
+      </w:rPr>
+    </w:lvl>
+    <w:lvl w:ilvl="4" w:tentative="1">
+      <w:start w:val="1"/>
+      <w:numFmt w:val="bullet"/>
+      <w:lvlText w:val=""/>
+      <w:lvlJc w:val="left"/>
+      <w:pPr>
+        <w:tabs>
+          <w:tab w:val="num" w:pos="3600"/>
+        </w:tabs>
+        <w:ind w:left="3600" w:hanging="360"/>
+      </w:pPr>
+      <w:rPr>
+        <w:rFonts w:ascii="Wingdings" w:hAnsi="Wingdings" w:hint="default"/>
+        <w:sz w:val="20"/>
+      </w:rPr>
+    </w:lvl>
+    <w:lvl w:ilvl="5" w:tentative="1">
+      <w:start w:val="1"/>
+      <w:numFmt w:val="bullet"/>
+      <w:lvlText w:val=""/>
+      <w:lvlJc w:val="left"/>
+      <w:pPr>
+        <w:tabs>
+          <w:tab w:val="num" w:pos="4320"/>
+        </w:tabs>
+        <w:ind w:left="4320" w:hanging="360"/>
+      </w:pPr>
+      <w:rPr>
+        <w:rFonts w:ascii="Wingdings" w:hAnsi="Wingdings" w:hint="default"/>
+        <w:sz w:val="20"/>
+      </w:rPr>
+    </w:lvl>
+    <w:lvl w:ilvl="6" w:tentative="1">
+      <w:start w:val="1"/>
+      <w:numFmt w:val="bullet"/>
+      <w:lvlText w:val=""/>
+      <w:lvlJc w:val="left"/>
+      <w:pPr>
+        <w:tabs>
+          <w:tab w:val="num" w:pos="5040"/>
+        </w:tabs>
+        <w:ind w:left="5040" w:hanging="360"/>
+      </w:pPr>
+      <w:rPr>
+        <w:rFonts w:ascii="Wingdings" w:hAnsi="Wingdings" w:hint="default"/>
+        <w:sz w:val="20"/>
+      </w:rPr>
+    </w:lvl>
+    <w:lvl w:ilvl="7" w:tentative="1">
+      <w:start w:val="1"/>
+      <w:numFmt w:val="bullet"/>
+      <w:lvlText w:val=""/>
+      <w:lvlJc w:val="left"/>
+      <w:pPr>
+        <w:tabs>
+          <w:tab w:val="num" w:pos="5760"/>
+        </w:tabs>
+        <w:ind w:left="5760" w:hanging="360"/>
+      </w:pPr>
+      <w:rPr>
+        <w:rFonts w:ascii="Wingdings" w:hAnsi="Wingdings" w:hint="default"/>
+        <w:sz w:val="20"/>
+      </w:rPr>
+    </w:lvl>
+    <w:lvl w:ilvl="8" w:tentative="1">
+      <w:start w:val="1"/>
+      <w:numFmt w:val="bullet"/>
+      <w:lvlText w:val=""/>
+      <w:lvlJc w:val="left"/>
+      <w:pPr>
+        <w:tabs>
+          <w:tab w:val="num" w:pos="6480"/>
+        </w:tabs>
+        <w:ind w:left="6480" w:hanging="360"/>
+      </w:pPr>
+      <w:rPr>
+        <w:rFonts w:ascii="Wingdings" w:hAnsi="Wingdings" w:hint="default"/>
+        <w:sz w:val="20"/>
+      </w:rPr>
+    </w:lvl>
+  </w:abstractNum>
+  <w:abstractNum w:abstractNumId="11" w15:restartNumberingAfterBreak="0">
+    <w:nsid w:val="2D98686E"/>
+    <w:multiLevelType w:val="multilevel"/>
+    <w:tmpl w:val="15DC079A"/>
+    <w:lvl w:ilvl="0">
+      <w:start w:val="1"/>
+      <w:numFmt w:val="bullet"/>
+      <w:lvlText w:val=""/>
+      <w:lvlJc w:val="left"/>
+      <w:pPr>
+        <w:tabs>
+          <w:tab w:val="num" w:pos="720"/>
+        </w:tabs>
+        <w:ind w:left="720" w:hanging="360"/>
+      </w:pPr>
+      <w:rPr>
+        <w:rFonts w:ascii="Symbol" w:hAnsi="Symbol" w:hint="default"/>
+        <w:sz w:val="20"/>
+      </w:rPr>
+    </w:lvl>
+    <w:lvl w:ilvl="1">
+      <w:start w:val="1"/>
+      <w:numFmt w:val="bullet"/>
+      <w:lvlText w:val="o"/>
+      <w:lvlJc w:val="left"/>
+      <w:pPr>
+        <w:tabs>
+          <w:tab w:val="num" w:pos="1440"/>
+        </w:tabs>
+        <w:ind w:left="1440" w:hanging="360"/>
+      </w:pPr>
+      <w:rPr>
+        <w:rFonts w:ascii="Courier New" w:hAnsi="Courier New" w:hint="default"/>
+        <w:sz w:val="20"/>
+      </w:rPr>
+    </w:lvl>
+    <w:lvl w:ilvl="2" w:tentative="1">
+      <w:start w:val="1"/>
+      <w:numFmt w:val="bullet"/>
+      <w:lvlText w:val=""/>
+      <w:lvlJc w:val="left"/>
+      <w:pPr>
+        <w:tabs>
+          <w:tab w:val="num" w:pos="2160"/>
+        </w:tabs>
+        <w:ind w:left="2160" w:hanging="360"/>
+      </w:pPr>
+      <w:rPr>
+        <w:rFonts w:ascii="Wingdings" w:hAnsi="Wingdings" w:hint="default"/>
+        <w:sz w:val="20"/>
+      </w:rPr>
+    </w:lvl>
+    <w:lvl w:ilvl="3" w:tentative="1">
+      <w:start w:val="1"/>
+      <w:numFmt w:val="bullet"/>
+      <w:lvlText w:val=""/>
+      <w:lvlJc w:val="left"/>
+      <w:pPr>
+        <w:tabs>
+          <w:tab w:val="num" w:pos="2880"/>
+        </w:tabs>
+        <w:ind w:left="2880" w:hanging="360"/>
+      </w:pPr>
+      <w:rPr>
+        <w:rFonts w:ascii="Wingdings" w:hAnsi="Wingdings" w:hint="default"/>
+        <w:sz w:val="20"/>
+      </w:rPr>
+    </w:lvl>
+    <w:lvl w:ilvl="4" w:tentative="1">
+      <w:start w:val="1"/>
+      <w:numFmt w:val="bullet"/>
+      <w:lvlText w:val=""/>
+      <w:lvlJc w:val="left"/>
+      <w:pPr>
+        <w:tabs>
+          <w:tab w:val="num" w:pos="3600"/>
+        </w:tabs>
+        <w:ind w:left="3600" w:hanging="360"/>
+      </w:pPr>
+      <w:rPr>
+        <w:rFonts w:ascii="Wingdings" w:hAnsi="Wingdings" w:hint="default"/>
+        <w:sz w:val="20"/>
+      </w:rPr>
+    </w:lvl>
+    <w:lvl w:ilvl="5" w:tentative="1">
+      <w:start w:val="1"/>
+      <w:numFmt w:val="bullet"/>
+      <w:lvlText w:val=""/>
+      <w:lvlJc w:val="left"/>
+      <w:pPr>
+        <w:tabs>
+          <w:tab w:val="num" w:pos="4320"/>
+        </w:tabs>
+        <w:ind w:left="4320" w:hanging="360"/>
+      </w:pPr>
+      <w:rPr>
+        <w:rFonts w:ascii="Wingdings" w:hAnsi="Wingdings" w:hint="default"/>
+        <w:sz w:val="20"/>
+      </w:rPr>
+    </w:lvl>
+    <w:lvl w:ilvl="6" w:tentative="1">
+      <w:start w:val="1"/>
+      <w:numFmt w:val="bullet"/>
+      <w:lvlText w:val=""/>
+      <w:lvlJc w:val="left"/>
+      <w:pPr>
+        <w:tabs>
+          <w:tab w:val="num" w:pos="5040"/>
+        </w:tabs>
+        <w:ind w:left="5040" w:hanging="360"/>
+      </w:pPr>
+      <w:rPr>
+        <w:rFonts w:ascii="Wingdings" w:hAnsi="Wingdings" w:hint="default"/>
+        <w:sz w:val="20"/>
+      </w:rPr>
+    </w:lvl>
+    <w:lvl w:ilvl="7" w:tentative="1">
+      <w:start w:val="1"/>
+      <w:numFmt w:val="bullet"/>
+      <w:lvlText w:val=""/>
+      <w:lvlJc w:val="left"/>
+      <w:pPr>
+        <w:tabs>
+          <w:tab w:val="num" w:pos="5760"/>
+        </w:tabs>
+        <w:ind w:left="5760" w:hanging="360"/>
+      </w:pPr>
+      <w:rPr>
+        <w:rFonts w:ascii="Wingdings" w:hAnsi="Wingdings" w:hint="default"/>
+        <w:sz w:val="20"/>
+      </w:rPr>
+    </w:lvl>
+    <w:lvl w:ilvl="8" w:tentative="1">
+      <w:start w:val="1"/>
+      <w:numFmt w:val="bullet"/>
+      <w:lvlText w:val=""/>
+      <w:lvlJc w:val="left"/>
+      <w:pPr>
+        <w:tabs>
+          <w:tab w:val="num" w:pos="6480"/>
+        </w:tabs>
+        <w:ind w:left="6480" w:hanging="360"/>
+      </w:pPr>
+      <w:rPr>
+        <w:rFonts w:ascii="Wingdings" w:hAnsi="Wingdings" w:hint="default"/>
+        <w:sz w:val="20"/>
+      </w:rPr>
+    </w:lvl>
+  </w:abstractNum>
+  <w:abstractNum w:abstractNumId="12" w15:restartNumberingAfterBreak="0">
+    <w:nsid w:val="2E344E4A"/>
+    <w:multiLevelType w:val="multilevel"/>
+    <w:tmpl w:val="661225D0"/>
+    <w:lvl w:ilvl="0">
+      <w:start w:val="1"/>
+      <w:numFmt w:val="bullet"/>
+      <w:lvlText w:val=""/>
+      <w:lvlJc w:val="left"/>
+      <w:pPr>
+        <w:tabs>
+          <w:tab w:val="num" w:pos="720"/>
+        </w:tabs>
+        <w:ind w:left="720" w:hanging="360"/>
+      </w:pPr>
+      <w:rPr>
+        <w:rFonts w:ascii="Symbol" w:hAnsi="Symbol" w:hint="default"/>
+        <w:sz w:val="20"/>
+      </w:rPr>
+    </w:lvl>
+    <w:lvl w:ilvl="1" w:tentative="1">
+      <w:start w:val="1"/>
+      <w:numFmt w:val="bullet"/>
+      <w:lvlText w:val="o"/>
+      <w:lvlJc w:val="left"/>
+      <w:pPr>
+        <w:tabs>
+          <w:tab w:val="num" w:pos="1440"/>
+        </w:tabs>
+        <w:ind w:left="1440" w:hanging="360"/>
+      </w:pPr>
+      <w:rPr>
+        <w:rFonts w:ascii="Courier New" w:hAnsi="Courier New" w:hint="default"/>
+        <w:sz w:val="20"/>
+      </w:rPr>
+    </w:lvl>
+    <w:lvl w:ilvl="2" w:tentative="1">
+      <w:start w:val="1"/>
+      <w:numFmt w:val="bullet"/>
+      <w:lvlText w:val=""/>
+      <w:lvlJc w:val="left"/>
+      <w:pPr>
+        <w:tabs>
+          <w:tab w:val="num" w:pos="2160"/>
+        </w:tabs>
+        <w:ind w:left="2160" w:hanging="360"/>
+      </w:pPr>
+      <w:rPr>
+        <w:rFonts w:ascii="Wingdings" w:hAnsi="Wingdings" w:hint="default"/>
+        <w:sz w:val="20"/>
+      </w:rPr>
+    </w:lvl>
+    <w:lvl w:ilvl="3" w:tentative="1">
+      <w:start w:val="1"/>
+      <w:numFmt w:val="bullet"/>
+      <w:lvlText w:val=""/>
+      <w:lvlJc w:val="left"/>
+      <w:pPr>
+        <w:tabs>
+          <w:tab w:val="num" w:pos="2880"/>
+        </w:tabs>
+        <w:ind w:left="2880" w:hanging="360"/>
+      </w:pPr>
+      <w:rPr>
+        <w:rFonts w:ascii="Wingdings" w:hAnsi="Wingdings" w:hint="default"/>
+        <w:sz w:val="20"/>
+      </w:rPr>
+    </w:lvl>
+    <w:lvl w:ilvl="4" w:tentative="1">
+      <w:start w:val="1"/>
+      <w:numFmt w:val="bullet"/>
+      <w:lvlText w:val=""/>
+      <w:lvlJc w:val="left"/>
+      <w:pPr>
+        <w:tabs>
+          <w:tab w:val="num" w:pos="3600"/>
+        </w:tabs>
+        <w:ind w:left="3600" w:hanging="360"/>
+      </w:pPr>
+      <w:rPr>
+        <w:rFonts w:ascii="Wingdings" w:hAnsi="Wingdings" w:hint="default"/>
+        <w:sz w:val="20"/>
+      </w:rPr>
+    </w:lvl>
+    <w:lvl w:ilvl="5" w:tentative="1">
+      <w:start w:val="1"/>
+      <w:numFmt w:val="bullet"/>
+      <w:lvlText w:val=""/>
+      <w:lvlJc w:val="left"/>
+      <w:pPr>
+        <w:tabs>
+          <w:tab w:val="num" w:pos="4320"/>
+        </w:tabs>
+        <w:ind w:left="4320" w:hanging="360"/>
+      </w:pPr>
+      <w:rPr>
+        <w:rFonts w:ascii="Wingdings" w:hAnsi="Wingdings" w:hint="default"/>
+        <w:sz w:val="20"/>
+      </w:rPr>
+    </w:lvl>
+    <w:lvl w:ilvl="6" w:tentative="1">
+      <w:start w:val="1"/>
+      <w:numFmt w:val="bullet"/>
+      <w:lvlText w:val=""/>
+      <w:lvlJc w:val="left"/>
+      <w:pPr>
+        <w:tabs>
+          <w:tab w:val="num" w:pos="5040"/>
+        </w:tabs>
+        <w:ind w:left="5040" w:hanging="360"/>
+      </w:pPr>
+      <w:rPr>
+        <w:rFonts w:ascii="Wingdings" w:hAnsi="Wingdings" w:hint="default"/>
+        <w:sz w:val="20"/>
+      </w:rPr>
+    </w:lvl>
+    <w:lvl w:ilvl="7" w:tentative="1">
+      <w:start w:val="1"/>
+      <w:numFmt w:val="bullet"/>
+      <w:lvlText w:val=""/>
+      <w:lvlJc w:val="left"/>
+      <w:pPr>
+        <w:tabs>
+          <w:tab w:val="num" w:pos="5760"/>
+        </w:tabs>
+        <w:ind w:left="5760" w:hanging="360"/>
+      </w:pPr>
+      <w:rPr>
+        <w:rFonts w:ascii="Wingdings" w:hAnsi="Wingdings" w:hint="default"/>
+        <w:sz w:val="20"/>
+      </w:rPr>
+    </w:lvl>
+    <w:lvl w:ilvl="8" w:tentative="1">
+      <w:start w:val="1"/>
+      <w:numFmt w:val="bullet"/>
+      <w:lvlText w:val=""/>
+      <w:lvlJc w:val="left"/>
+      <w:pPr>
+        <w:tabs>
+          <w:tab w:val="num" w:pos="6480"/>
+        </w:tabs>
+        <w:ind w:left="6480" w:hanging="360"/>
+      </w:pPr>
+      <w:rPr>
+        <w:rFonts w:ascii="Wingdings" w:hAnsi="Wingdings" w:hint="default"/>
+        <w:sz w:val="20"/>
+      </w:rPr>
+    </w:lvl>
+  </w:abstractNum>
+  <w:abstractNum w:abstractNumId="13" w15:restartNumberingAfterBreak="0">
+    <w:nsid w:val="36CC62E4"/>
+    <w:multiLevelType w:val="multilevel"/>
+    <w:tmpl w:val="15DC079A"/>
+    <w:lvl w:ilvl="0">
+      <w:start w:val="1"/>
+      <w:numFmt w:val="bullet"/>
+      <w:lvlText w:val=""/>
+      <w:lvlJc w:val="left"/>
+      <w:pPr>
+        <w:tabs>
+          <w:tab w:val="num" w:pos="720"/>
+        </w:tabs>
+        <w:ind w:left="720" w:hanging="360"/>
+      </w:pPr>
+      <w:rPr>
+        <w:rFonts w:ascii="Symbol" w:hAnsi="Symbol" w:hint="default"/>
+        <w:sz w:val="20"/>
+      </w:rPr>
+    </w:lvl>
+    <w:lvl w:ilvl="1" w:tentative="1">
+      <w:start w:val="1"/>
+      <w:numFmt w:val="bullet"/>
+      <w:lvlText w:val="o"/>
+      <w:lvlJc w:val="left"/>
+      <w:pPr>
+        <w:tabs>
+          <w:tab w:val="num" w:pos="1440"/>
+        </w:tabs>
+        <w:ind w:left="1440" w:hanging="360"/>
+      </w:pPr>
+      <w:rPr>
+        <w:rFonts w:ascii="Courier New" w:hAnsi="Courier New" w:hint="default"/>
+        <w:sz w:val="20"/>
+      </w:rPr>
+    </w:lvl>
+    <w:lvl w:ilvl="2" w:tentative="1">
+      <w:start w:val="1"/>
+      <w:numFmt w:val="bullet"/>
+      <w:lvlText w:val=""/>
+      <w:lvlJc w:val="left"/>
+      <w:pPr>
+        <w:tabs>
+          <w:tab w:val="num" w:pos="2160"/>
+        </w:tabs>
+        <w:ind w:left="2160" w:hanging="360"/>
+      </w:pPr>
+      <w:rPr>
+        <w:rFonts w:ascii="Wingdings" w:hAnsi="Wingdings" w:hint="default"/>
+        <w:sz w:val="20"/>
+      </w:rPr>
+    </w:lvl>
+    <w:lvl w:ilvl="3" w:tentative="1">
+      <w:start w:val="1"/>
+      <w:numFmt w:val="bullet"/>
+      <w:lvlText w:val=""/>
+      <w:lvlJc w:val="left"/>
+      <w:pPr>
+        <w:tabs>
+          <w:tab w:val="num" w:pos="2880"/>
+        </w:tabs>
+        <w:ind w:left="2880" w:hanging="360"/>
+      </w:pPr>
+      <w:rPr>
+        <w:rFonts w:ascii="Wingdings" w:hAnsi="Wingdings" w:hint="default"/>
+        <w:sz w:val="20"/>
+      </w:rPr>
+    </w:lvl>
+    <w:lvl w:ilvl="4" w:tentative="1">
+      <w:start w:val="1"/>
+      <w:numFmt w:val="bullet"/>
+      <w:lvlText w:val=""/>
+      <w:lvlJc w:val="left"/>
+      <w:pPr>
+        <w:tabs>
+          <w:tab w:val="num" w:pos="3600"/>
+        </w:tabs>
+        <w:ind w:left="3600" w:hanging="360"/>
+      </w:pPr>
+      <w:rPr>
+        <w:rFonts w:ascii="Wingdings" w:hAnsi="Wingdings" w:hint="default"/>
+        <w:sz w:val="20"/>
+      </w:rPr>
+    </w:lvl>
+    <w:lvl w:ilvl="5" w:tentative="1">
+      <w:start w:val="1"/>
+      <w:numFmt w:val="bullet"/>
+      <w:lvlText w:val=""/>
+      <w:lvlJc w:val="left"/>
+      <w:pPr>
+        <w:tabs>
+          <w:tab w:val="num" w:pos="4320"/>
+        </w:tabs>
+        <w:ind w:left="4320" w:hanging="360"/>
+      </w:pPr>
+      <w:rPr>
+        <w:rFonts w:ascii="Wingdings" w:hAnsi="Wingdings" w:hint="default"/>
+        <w:sz w:val="20"/>
+      </w:rPr>
+    </w:lvl>
+    <w:lvl w:ilvl="6" w:tentative="1">
+      <w:start w:val="1"/>
+      <w:numFmt w:val="bullet"/>
+      <w:lvlText w:val=""/>
+      <w:lvlJc w:val="left"/>
+      <w:pPr>
+        <w:tabs>
+          <w:tab w:val="num" w:pos="5040"/>
+        </w:tabs>
+        <w:ind w:left="5040" w:hanging="360"/>
+      </w:pPr>
+      <w:rPr>
+        <w:rFonts w:ascii="Wingdings" w:hAnsi="Wingdings" w:hint="default"/>
+        <w:sz w:val="20"/>
+      </w:rPr>
+    </w:lvl>
+    <w:lvl w:ilvl="7" w:tentative="1">
+      <w:start w:val="1"/>
+      <w:numFmt w:val="bullet"/>
+      <w:lvlText w:val=""/>
+      <w:lvlJc w:val="left"/>
+      <w:pPr>
+        <w:tabs>
+          <w:tab w:val="num" w:pos="5760"/>
+        </w:tabs>
+        <w:ind w:left="5760" w:hanging="360"/>
+      </w:pPr>
+      <w:rPr>
+        <w:rFonts w:ascii="Wingdings" w:hAnsi="Wingdings" w:hint="default"/>
+        <w:sz w:val="20"/>
+      </w:rPr>
+    </w:lvl>
+    <w:lvl w:ilvl="8" w:tentative="1">
+      <w:start w:val="1"/>
+      <w:numFmt w:val="bullet"/>
+      <w:lvlText w:val=""/>
+      <w:lvlJc w:val="left"/>
+      <w:pPr>
+        <w:tabs>
+          <w:tab w:val="num" w:pos="6480"/>
+        </w:tabs>
+        <w:ind w:left="6480" w:hanging="360"/>
+      </w:pPr>
+      <w:rPr>
+        <w:rFonts w:ascii="Wingdings" w:hAnsi="Wingdings" w:hint="default"/>
+        <w:sz w:val="20"/>
+      </w:rPr>
+    </w:lvl>
+  </w:abstractNum>
+  <w:abstractNum w:abstractNumId="14" w15:restartNumberingAfterBreak="0">
     <w:nsid w:val="3C106947"/>
     <w:multiLevelType w:val="multilevel"/>
     <w:tmpl w:val="33165096"/>
@@ -2650,7 +4762,7 @@
       </w:pPr>
     </w:lvl>
   </w:abstractNum>
-  <w:abstractNum w:abstractNumId="8" w15:restartNumberingAfterBreak="0">
+  <w:abstractNum w:abstractNumId="15" w15:restartNumberingAfterBreak="0">
     <w:nsid w:val="42270BF6"/>
     <w:multiLevelType w:val="multilevel"/>
     <w:tmpl w:val="28E2B6F6"/>
@@ -2763,7 +4875,7 @@
       </w:pPr>
     </w:lvl>
   </w:abstractNum>
-  <w:abstractNum w:abstractNumId="9" w15:restartNumberingAfterBreak="0">
+  <w:abstractNum w:abstractNumId="16" w15:restartNumberingAfterBreak="0">
     <w:nsid w:val="438A3B98"/>
     <w:multiLevelType w:val="multilevel"/>
     <w:tmpl w:val="D61CADF2"/>
@@ -2876,7 +4988,156 @@
       </w:pPr>
     </w:lvl>
   </w:abstractNum>
-  <w:abstractNum w:abstractNumId="10" w15:restartNumberingAfterBreak="0">
+  <w:abstractNum w:abstractNumId="17" w15:restartNumberingAfterBreak="0">
+    <w:nsid w:val="4A7C3F42"/>
+    <w:multiLevelType w:val="multilevel"/>
+    <w:tmpl w:val="15DC079A"/>
+    <w:lvl w:ilvl="0">
+      <w:start w:val="1"/>
+      <w:numFmt w:val="bullet"/>
+      <w:lvlText w:val=""/>
+      <w:lvlJc w:val="left"/>
+      <w:pPr>
+        <w:tabs>
+          <w:tab w:val="num" w:pos="720"/>
+        </w:tabs>
+        <w:ind w:left="720" w:hanging="360"/>
+      </w:pPr>
+      <w:rPr>
+        <w:rFonts w:ascii="Symbol" w:hAnsi="Symbol" w:hint="default"/>
+        <w:sz w:val="20"/>
+      </w:rPr>
+    </w:lvl>
+    <w:lvl w:ilvl="1" w:tentative="1">
+      <w:start w:val="1"/>
+      <w:numFmt w:val="bullet"/>
+      <w:lvlText w:val="o"/>
+      <w:lvlJc w:val="left"/>
+      <w:pPr>
+        <w:tabs>
+          <w:tab w:val="num" w:pos="1440"/>
+        </w:tabs>
+        <w:ind w:left="1440" w:hanging="360"/>
+      </w:pPr>
+      <w:rPr>
+        <w:rFonts w:ascii="Courier New" w:hAnsi="Courier New" w:hint="default"/>
+        <w:sz w:val="20"/>
+      </w:rPr>
+    </w:lvl>
+    <w:lvl w:ilvl="2" w:tentative="1">
+      <w:start w:val="1"/>
+      <w:numFmt w:val="bullet"/>
+      <w:lvlText w:val=""/>
+      <w:lvlJc w:val="left"/>
+      <w:pPr>
+        <w:tabs>
+          <w:tab w:val="num" w:pos="2160"/>
+        </w:tabs>
+        <w:ind w:left="2160" w:hanging="360"/>
+      </w:pPr>
+      <w:rPr>
+        <w:rFonts w:ascii="Wingdings" w:hAnsi="Wingdings" w:hint="default"/>
+        <w:sz w:val="20"/>
+      </w:rPr>
+    </w:lvl>
+    <w:lvl w:ilvl="3" w:tentative="1">
+      <w:start w:val="1"/>
+      <w:numFmt w:val="bullet"/>
+      <w:lvlText w:val=""/>
+      <w:lvlJc w:val="left"/>
+      <w:pPr>
+        <w:tabs>
+          <w:tab w:val="num" w:pos="2880"/>
+        </w:tabs>
+        <w:ind w:left="2880" w:hanging="360"/>
+      </w:pPr>
+      <w:rPr>
+        <w:rFonts w:ascii="Wingdings" w:hAnsi="Wingdings" w:hint="default"/>
+        <w:sz w:val="20"/>
+      </w:rPr>
+    </w:lvl>
+    <w:lvl w:ilvl="4" w:tentative="1">
+      <w:start w:val="1"/>
+      <w:numFmt w:val="bullet"/>
+      <w:lvlText w:val=""/>
+      <w:lvlJc w:val="left"/>
+      <w:pPr>
+        <w:tabs>
+          <w:tab w:val="num" w:pos="3600"/>
+        </w:tabs>
+        <w:ind w:left="3600" w:hanging="360"/>
+      </w:pPr>
+      <w:rPr>
+        <w:rFonts w:ascii="Wingdings" w:hAnsi="Wingdings" w:hint="default"/>
+        <w:sz w:val="20"/>
+      </w:rPr>
+    </w:lvl>
+    <w:lvl w:ilvl="5" w:tentative="1">
+      <w:start w:val="1"/>
+      <w:numFmt w:val="bullet"/>
+      <w:lvlText w:val=""/>
+      <w:lvlJc w:val="left"/>
+      <w:pPr>
+        <w:tabs>
+          <w:tab w:val="num" w:pos="4320"/>
+        </w:tabs>
+        <w:ind w:left="4320" w:hanging="360"/>
+      </w:pPr>
+      <w:rPr>
+        <w:rFonts w:ascii="Wingdings" w:hAnsi="Wingdings" w:hint="default"/>
+        <w:sz w:val="20"/>
+      </w:rPr>
+    </w:lvl>
+    <w:lvl w:ilvl="6" w:tentative="1">
+      <w:start w:val="1"/>
+      <w:numFmt w:val="bullet"/>
+      <w:lvlText w:val=""/>
+      <w:lvlJc w:val="left"/>
+      <w:pPr>
+        <w:tabs>
+          <w:tab w:val="num" w:pos="5040"/>
+        </w:tabs>
+        <w:ind w:left="5040" w:hanging="360"/>
+      </w:pPr>
+      <w:rPr>
+        <w:rFonts w:ascii="Wingdings" w:hAnsi="Wingdings" w:hint="default"/>
+        <w:sz w:val="20"/>
+      </w:rPr>
+    </w:lvl>
+    <w:lvl w:ilvl="7" w:tentative="1">
+      <w:start w:val="1"/>
+      <w:numFmt w:val="bullet"/>
+      <w:lvlText w:val=""/>
+      <w:lvlJc w:val="left"/>
+      <w:pPr>
+        <w:tabs>
+          <w:tab w:val="num" w:pos="5760"/>
+        </w:tabs>
+        <w:ind w:left="5760" w:hanging="360"/>
+      </w:pPr>
+      <w:rPr>
+        <w:rFonts w:ascii="Wingdings" w:hAnsi="Wingdings" w:hint="default"/>
+        <w:sz w:val="20"/>
+      </w:rPr>
+    </w:lvl>
+    <w:lvl w:ilvl="8" w:tentative="1">
+      <w:start w:val="1"/>
+      <w:numFmt w:val="bullet"/>
+      <w:lvlText w:val=""/>
+      <w:lvlJc w:val="left"/>
+      <w:pPr>
+        <w:tabs>
+          <w:tab w:val="num" w:pos="6480"/>
+        </w:tabs>
+        <w:ind w:left="6480" w:hanging="360"/>
+      </w:pPr>
+      <w:rPr>
+        <w:rFonts w:ascii="Wingdings" w:hAnsi="Wingdings" w:hint="default"/>
+        <w:sz w:val="20"/>
+      </w:rPr>
+    </w:lvl>
+  </w:abstractNum>
+  <w:abstractNum w:abstractNumId="18" w15:restartNumberingAfterBreak="0">
     <w:nsid w:val="4AA60FD2"/>
     <w:multiLevelType w:val="multilevel"/>
     <w:tmpl w:val="3B1C1568"/>
@@ -3025,7 +5286,7 @@
       </w:rPr>
     </w:lvl>
   </w:abstractNum>
-  <w:abstractNum w:abstractNumId="11" w15:restartNumberingAfterBreak="0">
+  <w:abstractNum w:abstractNumId="19" w15:restartNumberingAfterBreak="0">
     <w:nsid w:val="4B27494D"/>
     <w:multiLevelType w:val="multilevel"/>
     <w:tmpl w:val="B8CE5B66"/>
@@ -3138,7 +5399,7 @@
       </w:pPr>
     </w:lvl>
   </w:abstractNum>
-  <w:abstractNum w:abstractNumId="12" w15:restartNumberingAfterBreak="0">
+  <w:abstractNum w:abstractNumId="20" w15:restartNumberingAfterBreak="0">
     <w:nsid w:val="50773DAB"/>
     <w:multiLevelType w:val="multilevel"/>
     <w:tmpl w:val="15085670"/>
@@ -3251,7 +5512,7 @@
       </w:pPr>
     </w:lvl>
   </w:abstractNum>
-  <w:abstractNum w:abstractNumId="13" w15:restartNumberingAfterBreak="0">
+  <w:abstractNum w:abstractNumId="21" w15:restartNumberingAfterBreak="0">
     <w:nsid w:val="530D73F2"/>
     <w:multiLevelType w:val="multilevel"/>
     <w:tmpl w:val="A6B62264"/>
@@ -3364,7 +5625,7 @@
       </w:pPr>
     </w:lvl>
   </w:abstractNum>
-  <w:abstractNum w:abstractNumId="14" w15:restartNumberingAfterBreak="0">
+  <w:abstractNum w:abstractNumId="22" w15:restartNumberingAfterBreak="0">
     <w:nsid w:val="58E80BC4"/>
     <w:multiLevelType w:val="multilevel"/>
     <w:tmpl w:val="09CC2E1C"/>
@@ -3477,7 +5738,156 @@
       </w:pPr>
     </w:lvl>
   </w:abstractNum>
-  <w:abstractNum w:abstractNumId="15" w15:restartNumberingAfterBreak="0">
+  <w:abstractNum w:abstractNumId="23" w15:restartNumberingAfterBreak="0">
+    <w:nsid w:val="5A8B521D"/>
+    <w:multiLevelType w:val="multilevel"/>
+    <w:tmpl w:val="15DC079A"/>
+    <w:lvl w:ilvl="0">
+      <w:start w:val="1"/>
+      <w:numFmt w:val="bullet"/>
+      <w:lvlText w:val=""/>
+      <w:lvlJc w:val="left"/>
+      <w:pPr>
+        <w:tabs>
+          <w:tab w:val="num" w:pos="720"/>
+        </w:tabs>
+        <w:ind w:left="720" w:hanging="360"/>
+      </w:pPr>
+      <w:rPr>
+        <w:rFonts w:ascii="Symbol" w:hAnsi="Symbol" w:hint="default"/>
+        <w:sz w:val="20"/>
+      </w:rPr>
+    </w:lvl>
+    <w:lvl w:ilvl="1" w:tentative="1">
+      <w:start w:val="1"/>
+      <w:numFmt w:val="bullet"/>
+      <w:lvlText w:val="o"/>
+      <w:lvlJc w:val="left"/>
+      <w:pPr>
+        <w:tabs>
+          <w:tab w:val="num" w:pos="1440"/>
+        </w:tabs>
+        <w:ind w:left="1440" w:hanging="360"/>
+      </w:pPr>
+      <w:rPr>
+        <w:rFonts w:ascii="Courier New" w:hAnsi="Courier New" w:hint="default"/>
+        <w:sz w:val="20"/>
+      </w:rPr>
+    </w:lvl>
+    <w:lvl w:ilvl="2" w:tentative="1">
+      <w:start w:val="1"/>
+      <w:numFmt w:val="bullet"/>
+      <w:lvlText w:val=""/>
+      <w:lvlJc w:val="left"/>
+      <w:pPr>
+        <w:tabs>
+          <w:tab w:val="num" w:pos="2160"/>
+        </w:tabs>
+        <w:ind w:left="2160" w:hanging="360"/>
+      </w:pPr>
+      <w:rPr>
+        <w:rFonts w:ascii="Wingdings" w:hAnsi="Wingdings" w:hint="default"/>
+        <w:sz w:val="20"/>
+      </w:rPr>
+    </w:lvl>
+    <w:lvl w:ilvl="3" w:tentative="1">
+      <w:start w:val="1"/>
+      <w:numFmt w:val="bullet"/>
+      <w:lvlText w:val=""/>
+      <w:lvlJc w:val="left"/>
+      <w:pPr>
+        <w:tabs>
+          <w:tab w:val="num" w:pos="2880"/>
+        </w:tabs>
+        <w:ind w:left="2880" w:hanging="360"/>
+      </w:pPr>
+      <w:rPr>
+        <w:rFonts w:ascii="Wingdings" w:hAnsi="Wingdings" w:hint="default"/>
+        <w:sz w:val="20"/>
+      </w:rPr>
+    </w:lvl>
+    <w:lvl w:ilvl="4" w:tentative="1">
+      <w:start w:val="1"/>
+      <w:numFmt w:val="bullet"/>
+      <w:lvlText w:val=""/>
+      <w:lvlJc w:val="left"/>
+      <w:pPr>
+        <w:tabs>
+          <w:tab w:val="num" w:pos="3600"/>
+        </w:tabs>
+        <w:ind w:left="3600" w:hanging="360"/>
+      </w:pPr>
+      <w:rPr>
+        <w:rFonts w:ascii="Wingdings" w:hAnsi="Wingdings" w:hint="default"/>
+        <w:sz w:val="20"/>
+      </w:rPr>
+    </w:lvl>
+    <w:lvl w:ilvl="5" w:tentative="1">
+      <w:start w:val="1"/>
+      <w:numFmt w:val="bullet"/>
+      <w:lvlText w:val=""/>
+      <w:lvlJc w:val="left"/>
+      <w:pPr>
+        <w:tabs>
+          <w:tab w:val="num" w:pos="4320"/>
+        </w:tabs>
+        <w:ind w:left="4320" w:hanging="360"/>
+      </w:pPr>
+      <w:rPr>
+        <w:rFonts w:ascii="Wingdings" w:hAnsi="Wingdings" w:hint="default"/>
+        <w:sz w:val="20"/>
+      </w:rPr>
+    </w:lvl>
+    <w:lvl w:ilvl="6" w:tentative="1">
+      <w:start w:val="1"/>
+      <w:numFmt w:val="bullet"/>
+      <w:lvlText w:val=""/>
+      <w:lvlJc w:val="left"/>
+      <w:pPr>
+        <w:tabs>
+          <w:tab w:val="num" w:pos="5040"/>
+        </w:tabs>
+        <w:ind w:left="5040" w:hanging="360"/>
+      </w:pPr>
+      <w:rPr>
+        <w:rFonts w:ascii="Wingdings" w:hAnsi="Wingdings" w:hint="default"/>
+        <w:sz w:val="20"/>
+      </w:rPr>
+    </w:lvl>
+    <w:lvl w:ilvl="7" w:tentative="1">
+      <w:start w:val="1"/>
+      <w:numFmt w:val="bullet"/>
+      <w:lvlText w:val=""/>
+      <w:lvlJc w:val="left"/>
+      <w:pPr>
+        <w:tabs>
+          <w:tab w:val="num" w:pos="5760"/>
+        </w:tabs>
+        <w:ind w:left="5760" w:hanging="360"/>
+      </w:pPr>
+      <w:rPr>
+        <w:rFonts w:ascii="Wingdings" w:hAnsi="Wingdings" w:hint="default"/>
+        <w:sz w:val="20"/>
+      </w:rPr>
+    </w:lvl>
+    <w:lvl w:ilvl="8" w:tentative="1">
+      <w:start w:val="1"/>
+      <w:numFmt w:val="bullet"/>
+      <w:lvlText w:val=""/>
+      <w:lvlJc w:val="left"/>
+      <w:pPr>
+        <w:tabs>
+          <w:tab w:val="num" w:pos="6480"/>
+        </w:tabs>
+        <w:ind w:left="6480" w:hanging="360"/>
+      </w:pPr>
+      <w:rPr>
+        <w:rFonts w:ascii="Wingdings" w:hAnsi="Wingdings" w:hint="default"/>
+        <w:sz w:val="20"/>
+      </w:rPr>
+    </w:lvl>
+  </w:abstractNum>
+  <w:abstractNum w:abstractNumId="24" w15:restartNumberingAfterBreak="0">
     <w:nsid w:val="5DC22FDB"/>
     <w:multiLevelType w:val="multilevel"/>
     <w:tmpl w:val="6164CB44"/>
@@ -3590,7 +6000,7 @@
       </w:pPr>
     </w:lvl>
   </w:abstractNum>
-  <w:abstractNum w:abstractNumId="16" w15:restartNumberingAfterBreak="0">
+  <w:abstractNum w:abstractNumId="25" w15:restartNumberingAfterBreak="0">
     <w:nsid w:val="64A5496D"/>
     <w:multiLevelType w:val="multilevel"/>
     <w:tmpl w:val="5C50FF8A"/>
@@ -3739,7 +6149,7 @@
       </w:rPr>
     </w:lvl>
   </w:abstractNum>
-  <w:abstractNum w:abstractNumId="17" w15:restartNumberingAfterBreak="0">
+  <w:abstractNum w:abstractNumId="26" w15:restartNumberingAfterBreak="0">
     <w:nsid w:val="668541CC"/>
     <w:multiLevelType w:val="multilevel"/>
     <w:tmpl w:val="07E64260"/>
@@ -3852,7 +6262,7 @@
       </w:pPr>
     </w:lvl>
   </w:abstractNum>
-  <w:abstractNum w:abstractNumId="18" w15:restartNumberingAfterBreak="0">
+  <w:abstractNum w:abstractNumId="27" w15:restartNumberingAfterBreak="0">
     <w:nsid w:val="66A336D6"/>
     <w:multiLevelType w:val="multilevel"/>
     <w:tmpl w:val="E7BE1E38"/>
@@ -4001,7 +6411,305 @@
       </w:rPr>
     </w:lvl>
   </w:abstractNum>
-  <w:abstractNum w:abstractNumId="19" w15:restartNumberingAfterBreak="0">
+  <w:abstractNum w:abstractNumId="28" w15:restartNumberingAfterBreak="0">
+    <w:nsid w:val="67C539DA"/>
+    <w:multiLevelType w:val="multilevel"/>
+    <w:tmpl w:val="5AC21F26"/>
+    <w:lvl w:ilvl="0">
+      <w:start w:val="1"/>
+      <w:numFmt w:val="bullet"/>
+      <w:lvlText w:val=""/>
+      <w:lvlJc w:val="left"/>
+      <w:pPr>
+        <w:tabs>
+          <w:tab w:val="num" w:pos="720"/>
+        </w:tabs>
+        <w:ind w:left="720" w:hanging="360"/>
+      </w:pPr>
+      <w:rPr>
+        <w:rFonts w:ascii="Symbol" w:hAnsi="Symbol" w:hint="default"/>
+        <w:sz w:val="20"/>
+      </w:rPr>
+    </w:lvl>
+    <w:lvl w:ilvl="1" w:tentative="1">
+      <w:start w:val="1"/>
+      <w:numFmt w:val="bullet"/>
+      <w:lvlText w:val="o"/>
+      <w:lvlJc w:val="left"/>
+      <w:pPr>
+        <w:tabs>
+          <w:tab w:val="num" w:pos="1440"/>
+        </w:tabs>
+        <w:ind w:left="1440" w:hanging="360"/>
+      </w:pPr>
+      <w:rPr>
+        <w:rFonts w:ascii="Courier New" w:hAnsi="Courier New" w:hint="default"/>
+        <w:sz w:val="20"/>
+      </w:rPr>
+    </w:lvl>
+    <w:lvl w:ilvl="2" w:tentative="1">
+      <w:start w:val="1"/>
+      <w:numFmt w:val="bullet"/>
+      <w:lvlText w:val=""/>
+      <w:lvlJc w:val="left"/>
+      <w:pPr>
+        <w:tabs>
+          <w:tab w:val="num" w:pos="2160"/>
+        </w:tabs>
+        <w:ind w:left="2160" w:hanging="360"/>
+      </w:pPr>
+      <w:rPr>
+        <w:rFonts w:ascii="Wingdings" w:hAnsi="Wingdings" w:hint="default"/>
+        <w:sz w:val="20"/>
+      </w:rPr>
+    </w:lvl>
+    <w:lvl w:ilvl="3" w:tentative="1">
+      <w:start w:val="1"/>
+      <w:numFmt w:val="bullet"/>
+      <w:lvlText w:val=""/>
+      <w:lvlJc w:val="left"/>
+      <w:pPr>
+        <w:tabs>
+          <w:tab w:val="num" w:pos="2880"/>
+        </w:tabs>
+        <w:ind w:left="2880" w:hanging="360"/>
+      </w:pPr>
+      <w:rPr>
+        <w:rFonts w:ascii="Wingdings" w:hAnsi="Wingdings" w:hint="default"/>
+        <w:sz w:val="20"/>
+      </w:rPr>
+    </w:lvl>
+    <w:lvl w:ilvl="4" w:tentative="1">
+      <w:start w:val="1"/>
+      <w:numFmt w:val="bullet"/>
+      <w:lvlText w:val=""/>
+      <w:lvlJc w:val="left"/>
+      <w:pPr>
+        <w:tabs>
+          <w:tab w:val="num" w:pos="3600"/>
+        </w:tabs>
+        <w:ind w:left="3600" w:hanging="360"/>
+      </w:pPr>
+      <w:rPr>
+        <w:rFonts w:ascii="Wingdings" w:hAnsi="Wingdings" w:hint="default"/>
+        <w:sz w:val="20"/>
+      </w:rPr>
+    </w:lvl>
+    <w:lvl w:ilvl="5" w:tentative="1">
+      <w:start w:val="1"/>
+      <w:numFmt w:val="bullet"/>
+      <w:lvlText w:val=""/>
+      <w:lvlJc w:val="left"/>
+      <w:pPr>
+        <w:tabs>
+          <w:tab w:val="num" w:pos="4320"/>
+        </w:tabs>
+        <w:ind w:left="4320" w:hanging="360"/>
+      </w:pPr>
+      <w:rPr>
+        <w:rFonts w:ascii="Wingdings" w:hAnsi="Wingdings" w:hint="default"/>
+        <w:sz w:val="20"/>
+      </w:rPr>
+    </w:lvl>
+    <w:lvl w:ilvl="6" w:tentative="1">
+      <w:start w:val="1"/>
+      <w:numFmt w:val="bullet"/>
+      <w:lvlText w:val=""/>
+      <w:lvlJc w:val="left"/>
+      <w:pPr>
+        <w:tabs>
+          <w:tab w:val="num" w:pos="5040"/>
+        </w:tabs>
+        <w:ind w:left="5040" w:hanging="360"/>
+      </w:pPr>
+      <w:rPr>
+        <w:rFonts w:ascii="Wingdings" w:hAnsi="Wingdings" w:hint="default"/>
+        <w:sz w:val="20"/>
+      </w:rPr>
+    </w:lvl>
+    <w:lvl w:ilvl="7" w:tentative="1">
+      <w:start w:val="1"/>
+      <w:numFmt w:val="bullet"/>
+      <w:lvlText w:val=""/>
+      <w:lvlJc w:val="left"/>
+      <w:pPr>
+        <w:tabs>
+          <w:tab w:val="num" w:pos="5760"/>
+        </w:tabs>
+        <w:ind w:left="5760" w:hanging="360"/>
+      </w:pPr>
+      <w:rPr>
+        <w:rFonts w:ascii="Wingdings" w:hAnsi="Wingdings" w:hint="default"/>
+        <w:sz w:val="20"/>
+      </w:rPr>
+    </w:lvl>
+    <w:lvl w:ilvl="8" w:tentative="1">
+      <w:start w:val="1"/>
+      <w:numFmt w:val="bullet"/>
+      <w:lvlText w:val=""/>
+      <w:lvlJc w:val="left"/>
+      <w:pPr>
+        <w:tabs>
+          <w:tab w:val="num" w:pos="6480"/>
+        </w:tabs>
+        <w:ind w:left="6480" w:hanging="360"/>
+      </w:pPr>
+      <w:rPr>
+        <w:rFonts w:ascii="Wingdings" w:hAnsi="Wingdings" w:hint="default"/>
+        <w:sz w:val="20"/>
+      </w:rPr>
+    </w:lvl>
+  </w:abstractNum>
+  <w:abstractNum w:abstractNumId="29" w15:restartNumberingAfterBreak="0">
+    <w:nsid w:val="694A16A6"/>
+    <w:multiLevelType w:val="multilevel"/>
+    <w:tmpl w:val="15DC079A"/>
+    <w:lvl w:ilvl="0">
+      <w:start w:val="1"/>
+      <w:numFmt w:val="bullet"/>
+      <w:lvlText w:val=""/>
+      <w:lvlJc w:val="left"/>
+      <w:pPr>
+        <w:tabs>
+          <w:tab w:val="num" w:pos="720"/>
+        </w:tabs>
+        <w:ind w:left="720" w:hanging="360"/>
+      </w:pPr>
+      <w:rPr>
+        <w:rFonts w:ascii="Symbol" w:hAnsi="Symbol" w:hint="default"/>
+        <w:sz w:val="20"/>
+      </w:rPr>
+    </w:lvl>
+    <w:lvl w:ilvl="1">
+      <w:start w:val="1"/>
+      <w:numFmt w:val="bullet"/>
+      <w:lvlText w:val="o"/>
+      <w:lvlJc w:val="left"/>
+      <w:pPr>
+        <w:tabs>
+          <w:tab w:val="num" w:pos="1440"/>
+        </w:tabs>
+        <w:ind w:left="1440" w:hanging="360"/>
+      </w:pPr>
+      <w:rPr>
+        <w:rFonts w:ascii="Courier New" w:hAnsi="Courier New" w:hint="default"/>
+        <w:sz w:val="20"/>
+      </w:rPr>
+    </w:lvl>
+    <w:lvl w:ilvl="2">
+      <w:start w:val="1"/>
+      <w:numFmt w:val="bullet"/>
+      <w:lvlText w:val=""/>
+      <w:lvlJc w:val="left"/>
+      <w:pPr>
+        <w:tabs>
+          <w:tab w:val="num" w:pos="2160"/>
+        </w:tabs>
+        <w:ind w:left="2160" w:hanging="360"/>
+      </w:pPr>
+      <w:rPr>
+        <w:rFonts w:ascii="Wingdings" w:hAnsi="Wingdings" w:hint="default"/>
+        <w:sz w:val="20"/>
+      </w:rPr>
+    </w:lvl>
+    <w:lvl w:ilvl="3" w:tentative="1">
+      <w:start w:val="1"/>
+      <w:numFmt w:val="bullet"/>
+      <w:lvlText w:val=""/>
+      <w:lvlJc w:val="left"/>
+      <w:pPr>
+        <w:tabs>
+          <w:tab w:val="num" w:pos="2880"/>
+        </w:tabs>
+        <w:ind w:left="2880" w:hanging="360"/>
+      </w:pPr>
+      <w:rPr>
+        <w:rFonts w:ascii="Wingdings" w:hAnsi="Wingdings" w:hint="default"/>
+        <w:sz w:val="20"/>
+      </w:rPr>
+    </w:lvl>
+    <w:lvl w:ilvl="4" w:tentative="1">
+      <w:start w:val="1"/>
+      <w:numFmt w:val="bullet"/>
+      <w:lvlText w:val=""/>
+      <w:lvlJc w:val="left"/>
+      <w:pPr>
+        <w:tabs>
+          <w:tab w:val="num" w:pos="3600"/>
+        </w:tabs>
+        <w:ind w:left="3600" w:hanging="360"/>
+      </w:pPr>
+      <w:rPr>
+        <w:rFonts w:ascii="Wingdings" w:hAnsi="Wingdings" w:hint="default"/>
+        <w:sz w:val="20"/>
+      </w:rPr>
+    </w:lvl>
+    <w:lvl w:ilvl="5" w:tentative="1">
+      <w:start w:val="1"/>
+      <w:numFmt w:val="bullet"/>
+      <w:lvlText w:val=""/>
+      <w:lvlJc w:val="left"/>
+      <w:pPr>
+        <w:tabs>
+          <w:tab w:val="num" w:pos="4320"/>
+        </w:tabs>
+        <w:ind w:left="4320" w:hanging="360"/>
+      </w:pPr>
+      <w:rPr>
+        <w:rFonts w:ascii="Wingdings" w:hAnsi="Wingdings" w:hint="default"/>
+        <w:sz w:val="20"/>
+      </w:rPr>
+    </w:lvl>
+    <w:lvl w:ilvl="6" w:tentative="1">
+      <w:start w:val="1"/>
+      <w:numFmt w:val="bullet"/>
+      <w:lvlText w:val=""/>
+      <w:lvlJc w:val="left"/>
+      <w:pPr>
+        <w:tabs>
+          <w:tab w:val="num" w:pos="5040"/>
+        </w:tabs>
+        <w:ind w:left="5040" w:hanging="360"/>
+      </w:pPr>
+      <w:rPr>
+        <w:rFonts w:ascii="Wingdings" w:hAnsi="Wingdings" w:hint="default"/>
+        <w:sz w:val="20"/>
+      </w:rPr>
+    </w:lvl>
+    <w:lvl w:ilvl="7" w:tentative="1">
+      <w:start w:val="1"/>
+      <w:numFmt w:val="bullet"/>
+      <w:lvlText w:val=""/>
+      <w:lvlJc w:val="left"/>
+      <w:pPr>
+        <w:tabs>
+          <w:tab w:val="num" w:pos="5760"/>
+        </w:tabs>
+        <w:ind w:left="5760" w:hanging="360"/>
+      </w:pPr>
+      <w:rPr>
+        <w:rFonts w:ascii="Wingdings" w:hAnsi="Wingdings" w:hint="default"/>
+        <w:sz w:val="20"/>
+      </w:rPr>
+    </w:lvl>
+    <w:lvl w:ilvl="8" w:tentative="1">
+      <w:start w:val="1"/>
+      <w:numFmt w:val="bullet"/>
+      <w:lvlText w:val=""/>
+      <w:lvlJc w:val="left"/>
+      <w:pPr>
+        <w:tabs>
+          <w:tab w:val="num" w:pos="6480"/>
+        </w:tabs>
+        <w:ind w:left="6480" w:hanging="360"/>
+      </w:pPr>
+      <w:rPr>
+        <w:rFonts w:ascii="Wingdings" w:hAnsi="Wingdings" w:hint="default"/>
+        <w:sz w:val="20"/>
+      </w:rPr>
+    </w:lvl>
+  </w:abstractNum>
+  <w:abstractNum w:abstractNumId="30" w15:restartNumberingAfterBreak="0">
     <w:nsid w:val="6B3E6711"/>
     <w:multiLevelType w:val="multilevel"/>
     <w:tmpl w:val="73A4EA42"/>
@@ -4114,7 +6822,7 @@
       </w:pPr>
     </w:lvl>
   </w:abstractNum>
-  <w:abstractNum w:abstractNumId="20" w15:restartNumberingAfterBreak="0">
+  <w:abstractNum w:abstractNumId="31" w15:restartNumberingAfterBreak="0">
     <w:nsid w:val="70971F52"/>
     <w:multiLevelType w:val="multilevel"/>
     <w:tmpl w:val="8FDA208A"/>
@@ -4263,7 +6971,7 @@
       </w:rPr>
     </w:lvl>
   </w:abstractNum>
-  <w:abstractNum w:abstractNumId="21" w15:restartNumberingAfterBreak="0">
+  <w:abstractNum w:abstractNumId="32" w15:restartNumberingAfterBreak="0">
     <w:nsid w:val="735B4074"/>
     <w:multiLevelType w:val="multilevel"/>
     <w:tmpl w:val="DF02DE58"/>
@@ -4376,7 +7084,156 @@
       </w:pPr>
     </w:lvl>
   </w:abstractNum>
-  <w:abstractNum w:abstractNumId="22" w15:restartNumberingAfterBreak="0">
+  <w:abstractNum w:abstractNumId="33" w15:restartNumberingAfterBreak="0">
+    <w:nsid w:val="749559B5"/>
+    <w:multiLevelType w:val="multilevel"/>
+    <w:tmpl w:val="15DC079A"/>
+    <w:lvl w:ilvl="0">
+      <w:start w:val="1"/>
+      <w:numFmt w:val="bullet"/>
+      <w:lvlText w:val=""/>
+      <w:lvlJc w:val="left"/>
+      <w:pPr>
+        <w:tabs>
+          <w:tab w:val="num" w:pos="720"/>
+        </w:tabs>
+        <w:ind w:left="720" w:hanging="360"/>
+      </w:pPr>
+      <w:rPr>
+        <w:rFonts w:ascii="Symbol" w:hAnsi="Symbol" w:hint="default"/>
+        <w:sz w:val="20"/>
+      </w:rPr>
+    </w:lvl>
+    <w:lvl w:ilvl="1" w:tentative="1">
+      <w:start w:val="1"/>
+      <w:numFmt w:val="bullet"/>
+      <w:lvlText w:val="o"/>
+      <w:lvlJc w:val="left"/>
+      <w:pPr>
+        <w:tabs>
+          <w:tab w:val="num" w:pos="1440"/>
+        </w:tabs>
+        <w:ind w:left="1440" w:hanging="360"/>
+      </w:pPr>
+      <w:rPr>
+        <w:rFonts w:ascii="Courier New" w:hAnsi="Courier New" w:hint="default"/>
+        <w:sz w:val="20"/>
+      </w:rPr>
+    </w:lvl>
+    <w:lvl w:ilvl="2" w:tentative="1">
+      <w:start w:val="1"/>
+      <w:numFmt w:val="bullet"/>
+      <w:lvlText w:val=""/>
+      <w:lvlJc w:val="left"/>
+      <w:pPr>
+        <w:tabs>
+          <w:tab w:val="num" w:pos="2160"/>
+        </w:tabs>
+        <w:ind w:left="2160" w:hanging="360"/>
+      </w:pPr>
+      <w:rPr>
+        <w:rFonts w:ascii="Wingdings" w:hAnsi="Wingdings" w:hint="default"/>
+        <w:sz w:val="20"/>
+      </w:rPr>
+    </w:lvl>
+    <w:lvl w:ilvl="3" w:tentative="1">
+      <w:start w:val="1"/>
+      <w:numFmt w:val="bullet"/>
+      <w:lvlText w:val=""/>
+      <w:lvlJc w:val="left"/>
+      <w:pPr>
+        <w:tabs>
+          <w:tab w:val="num" w:pos="2880"/>
+        </w:tabs>
+        <w:ind w:left="2880" w:hanging="360"/>
+      </w:pPr>
+      <w:rPr>
+        <w:rFonts w:ascii="Wingdings" w:hAnsi="Wingdings" w:hint="default"/>
+        <w:sz w:val="20"/>
+      </w:rPr>
+    </w:lvl>
+    <w:lvl w:ilvl="4" w:tentative="1">
+      <w:start w:val="1"/>
+      <w:numFmt w:val="bullet"/>
+      <w:lvlText w:val=""/>
+      <w:lvlJc w:val="left"/>
+      <w:pPr>
+        <w:tabs>
+          <w:tab w:val="num" w:pos="3600"/>
+        </w:tabs>
+        <w:ind w:left="3600" w:hanging="360"/>
+      </w:pPr>
+      <w:rPr>
+        <w:rFonts w:ascii="Wingdings" w:hAnsi="Wingdings" w:hint="default"/>
+        <w:sz w:val="20"/>
+      </w:rPr>
+    </w:lvl>
+    <w:lvl w:ilvl="5" w:tentative="1">
+      <w:start w:val="1"/>
+      <w:numFmt w:val="bullet"/>
+      <w:lvlText w:val=""/>
+      <w:lvlJc w:val="left"/>
+      <w:pPr>
+        <w:tabs>
+          <w:tab w:val="num" w:pos="4320"/>
+        </w:tabs>
+        <w:ind w:left="4320" w:hanging="360"/>
+      </w:pPr>
+      <w:rPr>
+        <w:rFonts w:ascii="Wingdings" w:hAnsi="Wingdings" w:hint="default"/>
+        <w:sz w:val="20"/>
+      </w:rPr>
+    </w:lvl>
+    <w:lvl w:ilvl="6" w:tentative="1">
+      <w:start w:val="1"/>
+      <w:numFmt w:val="bullet"/>
+      <w:lvlText w:val=""/>
+      <w:lvlJc w:val="left"/>
+      <w:pPr>
+        <w:tabs>
+          <w:tab w:val="num" w:pos="5040"/>
+        </w:tabs>
+        <w:ind w:left="5040" w:hanging="360"/>
+      </w:pPr>
+      <w:rPr>
+        <w:rFonts w:ascii="Wingdings" w:hAnsi="Wingdings" w:hint="default"/>
+        <w:sz w:val="20"/>
+      </w:rPr>
+    </w:lvl>
+    <w:lvl w:ilvl="7" w:tentative="1">
+      <w:start w:val="1"/>
+      <w:numFmt w:val="bullet"/>
+      <w:lvlText w:val=""/>
+      <w:lvlJc w:val="left"/>
+      <w:pPr>
+        <w:tabs>
+          <w:tab w:val="num" w:pos="5760"/>
+        </w:tabs>
+        <w:ind w:left="5760" w:hanging="360"/>
+      </w:pPr>
+      <w:rPr>
+        <w:rFonts w:ascii="Wingdings" w:hAnsi="Wingdings" w:hint="default"/>
+        <w:sz w:val="20"/>
+      </w:rPr>
+    </w:lvl>
+    <w:lvl w:ilvl="8" w:tentative="1">
+      <w:start w:val="1"/>
+      <w:numFmt w:val="bullet"/>
+      <w:lvlText w:val=""/>
+      <w:lvlJc w:val="left"/>
+      <w:pPr>
+        <w:tabs>
+          <w:tab w:val="num" w:pos="6480"/>
+        </w:tabs>
+        <w:ind w:left="6480" w:hanging="360"/>
+      </w:pPr>
+      <w:rPr>
+        <w:rFonts w:ascii="Wingdings" w:hAnsi="Wingdings" w:hint="default"/>
+        <w:sz w:val="20"/>
+      </w:rPr>
+    </w:lvl>
+  </w:abstractNum>
+  <w:abstractNum w:abstractNumId="34" w15:restartNumberingAfterBreak="0">
     <w:nsid w:val="7B1A5A32"/>
     <w:multiLevelType w:val="multilevel"/>
     <w:tmpl w:val="155CBF6E"/>
@@ -4532,13 +7389,13 @@
     <w:abstractNumId w:val="2"/>
   </w:num>
   <w:num w:numId="3">
-    <w:abstractNumId w:val="6"/>
+    <w:abstractNumId w:val="8"/>
   </w:num>
   <w:num w:numId="4">
-    <w:abstractNumId w:val="14"/>
+    <w:abstractNumId w:val="22"/>
   </w:num>
   <w:num w:numId="5">
-    <w:abstractNumId w:val="5"/>
+    <w:abstractNumId w:val="6"/>
   </w:num>
   <w:num w:numId="6">
     <w:abstractNumId w:val="3"/>
@@ -4547,52 +7404,88 @@
     <w:abstractNumId w:val="4"/>
   </w:num>
   <w:num w:numId="8">
-    <w:abstractNumId w:val="17"/>
+    <w:abstractNumId w:val="26"/>
   </w:num>
   <w:num w:numId="9">
-    <w:abstractNumId w:val="20"/>
+    <w:abstractNumId w:val="31"/>
   </w:num>
   <w:num w:numId="10">
-    <w:abstractNumId w:val="19"/>
+    <w:abstractNumId w:val="30"/>
   </w:num>
   <w:num w:numId="11">
     <w:abstractNumId w:val="0"/>
   </w:num>
   <w:num w:numId="12">
+    <w:abstractNumId w:val="21"/>
+  </w:num>
+  <w:num w:numId="13">
+    <w:abstractNumId w:val="15"/>
+  </w:num>
+  <w:num w:numId="14">
+    <w:abstractNumId w:val="16"/>
+  </w:num>
+  <w:num w:numId="15">
+    <w:abstractNumId w:val="20"/>
+  </w:num>
+  <w:num w:numId="16">
+    <w:abstractNumId w:val="14"/>
+  </w:num>
+  <w:num w:numId="17">
+    <w:abstractNumId w:val="32"/>
+  </w:num>
+  <w:num w:numId="18">
+    <w:abstractNumId w:val="19"/>
+  </w:num>
+  <w:num w:numId="19">
+    <w:abstractNumId w:val="24"/>
+  </w:num>
+  <w:num w:numId="20">
+    <w:abstractNumId w:val="27"/>
+  </w:num>
+  <w:num w:numId="21">
+    <w:abstractNumId w:val="25"/>
+  </w:num>
+  <w:num w:numId="22">
+    <w:abstractNumId w:val="34"/>
+  </w:num>
+  <w:num w:numId="23">
+    <w:abstractNumId w:val="18"/>
+  </w:num>
+  <w:num w:numId="24">
+    <w:abstractNumId w:val="12"/>
+  </w:num>
+  <w:num w:numId="25">
+    <w:abstractNumId w:val="28"/>
+  </w:num>
+  <w:num w:numId="26">
+    <w:abstractNumId w:val="7"/>
+  </w:num>
+  <w:num w:numId="27">
+    <w:abstractNumId w:val="29"/>
+  </w:num>
+  <w:num w:numId="28">
+    <w:abstractNumId w:val="10"/>
+  </w:num>
+  <w:num w:numId="29">
+    <w:abstractNumId w:val="23"/>
+  </w:num>
+  <w:num w:numId="30">
+    <w:abstractNumId w:val="33"/>
+  </w:num>
+  <w:num w:numId="31">
+    <w:abstractNumId w:val="11"/>
+  </w:num>
+  <w:num w:numId="32">
+    <w:abstractNumId w:val="5"/>
+  </w:num>
+  <w:num w:numId="33">
     <w:abstractNumId w:val="13"/>
   </w:num>
-  <w:num w:numId="13">
-    <w:abstractNumId w:val="8"/>
+  <w:num w:numId="34">
+    <w:abstractNumId w:val="17"/>
   </w:num>
-  <w:num w:numId="14">
+  <w:num w:numId="35">
     <w:abstractNumId w:val="9"/>
-  </w:num>
-  <w:num w:numId="15">
-    <w:abstractNumId w:val="12"/>
-  </w:num>
-  <w:num w:numId="16">
-    <w:abstractNumId w:val="7"/>
-  </w:num>
-  <w:num w:numId="17">
-    <w:abstractNumId w:val="21"/>
-  </w:num>
-  <w:num w:numId="18">
-    <w:abstractNumId w:val="11"/>
-  </w:num>
-  <w:num w:numId="19">
-    <w:abstractNumId w:val="15"/>
-  </w:num>
-  <w:num w:numId="20">
-    <w:abstractNumId w:val="18"/>
-  </w:num>
-  <w:num w:numId="21">
-    <w:abstractNumId w:val="16"/>
-  </w:num>
-  <w:num w:numId="22">
-    <w:abstractNumId w:val="22"/>
-  </w:num>
-  <w:num w:numId="23">
-    <w:abstractNumId w:val="10"/>
   </w:num>
   <w:numIdMacAtCleanup w:val="19"/>
 </w:numbering>
@@ -4721,6 +7614,7 @@
     <w:lsdException w:name="HTML Sample" w:semiHidden="1" w:unhideWhenUsed="1"/>
     <w:lsdException w:name="HTML Typewriter" w:semiHidden="1" w:unhideWhenUsed="1"/>
     <w:lsdException w:name="HTML Variable" w:semiHidden="1" w:unhideWhenUsed="1"/>
+    <w:lsdException w:name="Normal Table" w:semiHidden="1" w:unhideWhenUsed="1"/>
     <w:lsdException w:name="annotation subject" w:semiHidden="1" w:unhideWhenUsed="1"/>
     <w:lsdException w:name="No List" w:semiHidden="1" w:unhideWhenUsed="1"/>
     <w:lsdException w:name="Outline List 1" w:semiHidden="1" w:unhideWhenUsed="1"/>
@@ -4764,8 +7658,10 @@
     <w:lsdException w:name="Table Elegant" w:semiHidden="1" w:unhideWhenUsed="1"/>
     <w:lsdException w:name="Table Professional" w:semiHidden="1" w:unhideWhenUsed="1"/>
     <w:lsdException w:name="Table Subtle 1" w:semiHidden="1" w:unhideWhenUsed="1"/>
+    <w:lsdException w:name="Table Subtle 2" w:semiHidden="1" w:unhideWhenUsed="1"/>
     <w:lsdException w:name="Table Web 1" w:semiHidden="1" w:unhideWhenUsed="1"/>
     <w:lsdException w:name="Table Web 2" w:semiHidden="1" w:unhideWhenUsed="1"/>
+    <w:lsdException w:name="Table Web 3" w:semiHidden="1" w:unhideWhenUsed="1"/>
     <w:lsdException w:name="Balloon Text" w:semiHidden="1" w:unhideWhenUsed="1"/>
     <w:lsdException w:name="Table Grid" w:uiPriority="39"/>
     <w:lsdException w:name="Table Theme" w:semiHidden="1" w:unhideWhenUsed="1"/>
@@ -5687,7 +8583,7 @@
 </file>
 
 <file path=customXml/itemProps1.xml><?xml version="1.0" encoding="utf-8"?>
-<ds:datastoreItem xmlns:ds="http://schemas.openxmlformats.org/officeDocument/2006/customXml" ds:itemID="{6773A9A8-6336-488E-8D67-1F65D18A2EDE}">
+<ds:datastoreItem xmlns:ds="http://schemas.openxmlformats.org/officeDocument/2006/customXml" ds:itemID="{3554FC44-819B-4CD8-8209-C6FCB0269C5A}">
   <ds:schemaRefs>
     <ds:schemaRef ds:uri="http://schemas.openxmlformats.org/officeDocument/2006/bibliography"/>
   </ds:schemaRefs>

</xml_diff>

<commit_message>
cambios y redirecciones para que sirva en el servidor
</commit_message>
<xml_diff>
--- a/Documentacion/RequerimientosInvGenius/Terminos_y_Condiciones.docx
+++ b/Documentacion/RequerimientosInvGenius/Terminos_y_Condiciones.docx
@@ -1,6 +1,6 @@
 
 <file path=word/document.xml><?xml version="1.0" encoding="utf-8"?>
-<w:document xmlns:wpc="http://schemas.microsoft.com/office/word/2010/wordprocessingCanvas" xmlns:cx="http://schemas.microsoft.com/office/drawing/2014/chartex" xmlns:cx1="http://schemas.microsoft.com/office/drawing/2015/9/8/chartex" xmlns:cx2="http://schemas.microsoft.com/office/drawing/2015/10/21/chartex" xmlns:cx3="http://schemas.microsoft.com/office/drawing/2016/5/9/chartex" xmlns:cx4="http://schemas.microsoft.com/office/drawing/2016/5/10/chartex" xmlns:cx5="http://schemas.microsoft.com/office/drawing/2016/5/11/chartex" xmlns:cx6="http://schemas.microsoft.com/office/drawing/2016/5/12/chartex" xmlns:cx7="http://schemas.microsoft.com/office/drawing/2016/5/13/chartex" xmlns:cx8="http://schemas.microsoft.com/office/drawing/2016/5/14/chartex" xmlns:mc="http://schemas.openxmlformats.org/markup-compatibility/2006" xmlns:aink="http://schemas.microsoft.com/office/drawing/2016/ink" xmlns:am3d="http://schemas.microsoft.com/office/drawing/2017/model3d" xmlns:o="urn:schemas-microsoft-com:office:office" xmlns:r="http://schemas.openxmlformats.org/officeDocument/2006/relationships" xmlns:m="http://schemas.openxmlformats.org/officeDocument/2006/math" xmlns:v="urn:schemas-microsoft-com:vml" xmlns:wp14="http://schemas.microsoft.com/office/word/2010/wordprocessingDrawing" xmlns:wp="http://schemas.openxmlformats.org/drawingml/2006/wordprocessingDrawing" xmlns:w10="urn:schemas-microsoft-com:office:word" xmlns:w="http://schemas.openxmlformats.org/wordprocessingml/2006/main" xmlns:w14="http://schemas.microsoft.com/office/word/2010/wordml" xmlns:w15="http://schemas.microsoft.com/office/word/2012/wordml" xmlns:w16cid="http://schemas.microsoft.com/office/word/2016/wordml/cid" xmlns:w16se="http://schemas.microsoft.com/office/word/2015/wordml/symex" xmlns:wpg="http://schemas.microsoft.com/office/word/2010/wordprocessingGroup" xmlns:wpi="http://schemas.microsoft.com/office/word/2010/wordprocessingInk" xmlns:wne="http://schemas.microsoft.com/office/word/2006/wordml" xmlns:wps="http://schemas.microsoft.com/office/word/2010/wordprocessingShape" mc:Ignorable="w14 w15 w16se w16cid wp14">
+<w:document xmlns:wpc="http://schemas.microsoft.com/office/word/2010/wordprocessingCanvas" xmlns:cx="http://schemas.microsoft.com/office/drawing/2014/chartex" xmlns:mc="http://schemas.openxmlformats.org/markup-compatibility/2006" xmlns:o="urn:schemas-microsoft-com:office:office" xmlns:r="http://schemas.openxmlformats.org/officeDocument/2006/relationships" xmlns:m="http://schemas.openxmlformats.org/officeDocument/2006/math" xmlns:v="urn:schemas-microsoft-com:vml" xmlns:wp14="http://schemas.microsoft.com/office/word/2010/wordprocessingDrawing" xmlns:wp="http://schemas.openxmlformats.org/drawingml/2006/wordprocessingDrawing" xmlns:w10="urn:schemas-microsoft-com:office:word" xmlns:w="http://schemas.openxmlformats.org/wordprocessingml/2006/main" xmlns:w14="http://schemas.microsoft.com/office/word/2010/wordml" xmlns:w15="http://schemas.microsoft.com/office/word/2012/wordml" xmlns:w16se="http://schemas.microsoft.com/office/word/2015/wordml/symex" xmlns:wpg="http://schemas.microsoft.com/office/word/2010/wordprocessingGroup" xmlns:wpi="http://schemas.microsoft.com/office/word/2010/wordprocessingInk" xmlns:wne="http://schemas.microsoft.com/office/word/2006/wordml" xmlns:wps="http://schemas.microsoft.com/office/word/2010/wordprocessingShape" mc:Ignorable="w14 w15 w16se wp14">
   <w:body>
     <w:p>
       <w:pPr>
@@ -467,6 +467,8 @@
         </w:rPr>
         <w:t xml:space="preserve"> de categorías.</w:t>
       </w:r>
+      <w:bookmarkStart w:id="0" w:name="_GoBack"/>
+      <w:bookmarkEnd w:id="0"/>
     </w:p>
     <w:p>
       <w:pPr>
@@ -1244,13 +1246,7 @@
         <w:t>InvGenius</w:t>
       </w:r>
       <w:r>
-        <w:t xml:space="preserve"> no se hará responsable por daños de cualquier tipo que puedan surgir del uso de la plataforma, ya sean estos directos, indirectos, incidentales, especiales o consecuentes. Esto incluye, pero no se limita a, pérdida de datos, pérdida de beneficios, interrupciones en el servicio, o cualquier otro tipo de daño que pueda resultar de la utilización o la imposibilidad de utilizar la plataforma. Asimismo, InvGenius no será responsable por costos adicionales asociados con el acceso a la plataforma, </w:t>
-      </w:r>
-      <w:r>
-        <w:t>incluyendo,</w:t>
-      </w:r>
-      <w:r>
-        <w:t xml:space="preserve"> pero no limitándose a, cargos por datos móviles, tarifas de proveedores de servicios de internet, o cualquier otro gasto relacionado con el acceso y uso de nuestra plataforma. Cualquier problema técnico o interrupción del servicio que afecte el uso de la plataforma también queda fuera de nuestra responsabilidad</w:t>
+        <w:t xml:space="preserve"> no se hará responsable por daños de cualquier tipo que puedan surgir del uso de la plataforma, ya sean estos directos, indirectos, incidentales, especiales o consecuentes. Esto incluye, pero no se limita a, pérdida de datos, pérdida de beneficios, interrupciones en el servicio, o cualquier otro tipo de daño que pueda resultar de la utilización o la imposibilidad de utilizar la plataforma. Asimismo, InvGenius no será responsable por costos adicionales asociados con el acceso a la plataforma, incluyendo, pero no limitándose a, cargos por datos móviles, tarifas de proveedores de servicios de internet, o cualquier otro gasto relacionado con el acceso y uso de nuestra plataforma. Cualquier problema técnico o interrupción del servicio que afecte el uso de la plataforma también queda fuera de nuestra responsabilidad</w:t>
       </w:r>
       <w:r>
         <w:t>.</w:t>
@@ -1346,13 +1342,7 @@
         <w:t>InvGenius</w:t>
       </w:r>
       <w:r>
-        <w:t xml:space="preserve"> está disponible para dispositivos con sistema operativo Android y también para computadoras. Es responsabilidad del usuario asegurarse de que su dispositivo, ya sea un smartphone</w:t>
-      </w:r>
-      <w:r>
-        <w:t xml:space="preserve"> </w:t>
-      </w:r>
-      <w:r>
-        <w:t>o computadora, cumpla con los requisitos técnicos necesarios para garantizar el funcionamiento óptimo de la aplicación. Asegúrate de contar con las versiones adecuadas del sistema operativo y las actualizaciones necesarias para una experiencia sin problemas</w:t>
+        <w:t xml:space="preserve"> está disponible para dispositivos con sistema operativo Android y también para computadoras. Es responsabilidad del usuario asegurarse de que su dispositivo, ya sea un smartphone o computadora, cumpla con los requisitos técnicos necesarios para garantizar el funcionamiento óptimo de la aplicación. Asegúrate de contar con las versiones adecuadas del sistema operativo y las actualizaciones necesarias para una experiencia sin problemas</w:t>
       </w:r>
       <w:r>
         <w:t>.</w:t>
@@ -1549,23 +1539,7 @@
           <w:sz w:val="24"/>
           <w:szCs w:val="24"/>
         </w:rPr>
-        <w:t>15. Imágenes de Perfil</w:t>
-      </w:r>
-      <w:r>
-        <w:rPr>
-          <w:rFonts w:ascii="Times New Roman" w:hAnsi="Times New Roman" w:cs="Times New Roman"/>
-          <w:sz w:val="24"/>
-          <w:szCs w:val="24"/>
-        </w:rPr>
-        <w:t xml:space="preserve"> </w:t>
-      </w:r>
-      <w:r>
-        <w:rPr>
-          <w:rFonts w:ascii="Times New Roman" w:hAnsi="Times New Roman" w:cs="Times New Roman"/>
-          <w:sz w:val="24"/>
-          <w:szCs w:val="24"/>
-        </w:rPr>
-        <w:t>y Responsabilidad sobre la Identificación de Género</w:t>
+        <w:t>15. Imágenes de Perfil y Responsabilidad sobre la Identificación de Género</w:t>
       </w:r>
     </w:p>
     <w:p>
@@ -1828,7 +1802,7 @@
           <w:szCs w:val="24"/>
         </w:rPr>
         <w:pict w14:anchorId="5839B3F2">
-          <v:rect id="_x0000_i1027" style="width:0;height:1.5pt" o:hralign="center" o:hrstd="t" o:hr="t" fillcolor="#a0a0a0" stroked="f"/>
+          <v:rect id="_x0000_i1025" style="width:0;height:1.5pt" o:hralign="center" o:hrstd="t" o:hr="t" fillcolor="#a0a0a0" stroked="f"/>
         </w:pict>
       </w:r>
     </w:p>
@@ -1914,8 +1888,6 @@
           <w:lang w:val="es-CO"/>
         </w:rPr>
       </w:pPr>
-      <w:bookmarkStart w:id="0" w:name="_GoBack"/>
-      <w:bookmarkEnd w:id="0"/>
     </w:p>
     <w:p>
       <w:pPr>
@@ -2286,10 +2258,8 @@
     <w:sectPr>
       <w:headerReference w:type="even" r:id="rId8"/>
       <w:headerReference w:type="default" r:id="rId9"/>
-      <w:footerReference w:type="even" r:id="rId10"/>
-      <w:footerReference w:type="default" r:id="rId11"/>
-      <w:headerReference w:type="first" r:id="rId12"/>
-      <w:footerReference w:type="first" r:id="rId13"/>
+      <w:footerReference w:type="default" r:id="rId10"/>
+      <w:headerReference w:type="first" r:id="rId11"/>
       <w:pgSz w:w="12240" w:h="15840"/>
       <w:pgMar w:top="1418" w:right="1701" w:bottom="1418" w:left="1701" w:header="709" w:footer="709" w:gutter="0"/>
       <w:cols w:space="708"/>
@@ -2300,7 +2270,7 @@
 </file>
 
 <file path=word/endnotes.xml><?xml version="1.0" encoding="utf-8"?>
-<w:endnotes xmlns:wpc="http://schemas.microsoft.com/office/word/2010/wordprocessingCanvas" xmlns:cx="http://schemas.microsoft.com/office/drawing/2014/chartex" xmlns:cx1="http://schemas.microsoft.com/office/drawing/2015/9/8/chartex" xmlns:cx2="http://schemas.microsoft.com/office/drawing/2015/10/21/chartex" xmlns:cx3="http://schemas.microsoft.com/office/drawing/2016/5/9/chartex" xmlns:cx4="http://schemas.microsoft.com/office/drawing/2016/5/10/chartex" xmlns:cx5="http://schemas.microsoft.com/office/drawing/2016/5/11/chartex" xmlns:cx6="http://schemas.microsoft.com/office/drawing/2016/5/12/chartex" xmlns:cx7="http://schemas.microsoft.com/office/drawing/2016/5/13/chartex" xmlns:cx8="http://schemas.microsoft.com/office/drawing/2016/5/14/chartex" xmlns:mc="http://schemas.openxmlformats.org/markup-compatibility/2006" xmlns:aink="http://schemas.microsoft.com/office/drawing/2016/ink" xmlns:am3d="http://schemas.microsoft.com/office/drawing/2017/model3d" xmlns:o="urn:schemas-microsoft-com:office:office" xmlns:r="http://schemas.openxmlformats.org/officeDocument/2006/relationships" xmlns:m="http://schemas.openxmlformats.org/officeDocument/2006/math" xmlns:v="urn:schemas-microsoft-com:vml" xmlns:wp14="http://schemas.microsoft.com/office/word/2010/wordprocessingDrawing" xmlns:wp="http://schemas.openxmlformats.org/drawingml/2006/wordprocessingDrawing" xmlns:w10="urn:schemas-microsoft-com:office:word" xmlns:w="http://schemas.openxmlformats.org/wordprocessingml/2006/main" xmlns:w14="http://schemas.microsoft.com/office/word/2010/wordml" xmlns:w15="http://schemas.microsoft.com/office/word/2012/wordml" xmlns:w16cid="http://schemas.microsoft.com/office/word/2016/wordml/cid" xmlns:w16se="http://schemas.microsoft.com/office/word/2015/wordml/symex" xmlns:wpg="http://schemas.microsoft.com/office/word/2010/wordprocessingGroup" xmlns:wpi="http://schemas.microsoft.com/office/word/2010/wordprocessingInk" xmlns:wne="http://schemas.microsoft.com/office/word/2006/wordml" xmlns:wps="http://schemas.microsoft.com/office/word/2010/wordprocessingShape" mc:Ignorable="w14 w15 w16se w16cid wp14">
+<w:endnotes xmlns:wpc="http://schemas.microsoft.com/office/word/2010/wordprocessingCanvas" xmlns:cx="http://schemas.microsoft.com/office/drawing/2014/chartex" xmlns:mc="http://schemas.openxmlformats.org/markup-compatibility/2006" xmlns:o="urn:schemas-microsoft-com:office:office" xmlns:r="http://schemas.openxmlformats.org/officeDocument/2006/relationships" xmlns:m="http://schemas.openxmlformats.org/officeDocument/2006/math" xmlns:v="urn:schemas-microsoft-com:vml" xmlns:wp14="http://schemas.microsoft.com/office/word/2010/wordprocessingDrawing" xmlns:wp="http://schemas.openxmlformats.org/drawingml/2006/wordprocessingDrawing" xmlns:w10="urn:schemas-microsoft-com:office:word" xmlns:w="http://schemas.openxmlformats.org/wordprocessingml/2006/main" xmlns:w14="http://schemas.microsoft.com/office/word/2010/wordml" xmlns:w15="http://schemas.microsoft.com/office/word/2012/wordml" xmlns:w16se="http://schemas.microsoft.com/office/word/2015/wordml/symex" xmlns:wpg="http://schemas.microsoft.com/office/word/2010/wordprocessingGroup" xmlns:wpi="http://schemas.microsoft.com/office/word/2010/wordprocessingInk" xmlns:wne="http://schemas.microsoft.com/office/word/2006/wordml" xmlns:wps="http://schemas.microsoft.com/office/word/2010/wordprocessingShape" mc:Ignorable="w14 w15 w16se wp14">
   <w:endnote w:type="separator" w:id="-1">
     <w:p>
       <w:pPr>
@@ -2325,17 +2295,7 @@
 </file>
 
 <file path=word/footer1.xml><?xml version="1.0" encoding="utf-8"?>
-<w:ftr xmlns:wpc="http://schemas.microsoft.com/office/word/2010/wordprocessingCanvas" xmlns:cx="http://schemas.microsoft.com/office/drawing/2014/chartex" xmlns:cx1="http://schemas.microsoft.com/office/drawing/2015/9/8/chartex" xmlns:cx2="http://schemas.microsoft.com/office/drawing/2015/10/21/chartex" xmlns:cx3="http://schemas.microsoft.com/office/drawing/2016/5/9/chartex" xmlns:cx4="http://schemas.microsoft.com/office/drawing/2016/5/10/chartex" xmlns:cx5="http://schemas.microsoft.com/office/drawing/2016/5/11/chartex" xmlns:cx6="http://schemas.microsoft.com/office/drawing/2016/5/12/chartex" xmlns:cx7="http://schemas.microsoft.com/office/drawing/2016/5/13/chartex" xmlns:cx8="http://schemas.microsoft.com/office/drawing/2016/5/14/chartex" xmlns:mc="http://schemas.openxmlformats.org/markup-compatibility/2006" xmlns:aink="http://schemas.microsoft.com/office/drawing/2016/ink" xmlns:am3d="http://schemas.microsoft.com/office/drawing/2017/model3d" xmlns:o="urn:schemas-microsoft-com:office:office" xmlns:r="http://schemas.openxmlformats.org/officeDocument/2006/relationships" xmlns:m="http://schemas.openxmlformats.org/officeDocument/2006/math" xmlns:v="urn:schemas-microsoft-com:vml" xmlns:wp14="http://schemas.microsoft.com/office/word/2010/wordprocessingDrawing" xmlns:wp="http://schemas.openxmlformats.org/drawingml/2006/wordprocessingDrawing" xmlns:w10="urn:schemas-microsoft-com:office:word" xmlns:w="http://schemas.openxmlformats.org/wordprocessingml/2006/main" xmlns:w14="http://schemas.microsoft.com/office/word/2010/wordml" xmlns:w15="http://schemas.microsoft.com/office/word/2012/wordml" xmlns:w16cid="http://schemas.microsoft.com/office/word/2016/wordml/cid" xmlns:w16se="http://schemas.microsoft.com/office/word/2015/wordml/symex" xmlns:wpg="http://schemas.microsoft.com/office/word/2010/wordprocessingGroup" xmlns:wpi="http://schemas.microsoft.com/office/word/2010/wordprocessingInk" xmlns:wne="http://schemas.microsoft.com/office/word/2006/wordml" xmlns:wps="http://schemas.microsoft.com/office/word/2010/wordprocessingShape" mc:Ignorable="w14 w15 w16se w16cid wp14">
-  <w:p>
-    <w:pPr>
-      <w:pStyle w:val="Piedepgina"/>
-    </w:pPr>
-  </w:p>
-</w:ftr>
-</file>
-
-<file path=word/footer2.xml><?xml version="1.0" encoding="utf-8"?>
-<w:ftr xmlns:wpc="http://schemas.microsoft.com/office/word/2010/wordprocessingCanvas" xmlns:cx="http://schemas.microsoft.com/office/drawing/2014/chartex" xmlns:cx1="http://schemas.microsoft.com/office/drawing/2015/9/8/chartex" xmlns:cx2="http://schemas.microsoft.com/office/drawing/2015/10/21/chartex" xmlns:cx3="http://schemas.microsoft.com/office/drawing/2016/5/9/chartex" xmlns:cx4="http://schemas.microsoft.com/office/drawing/2016/5/10/chartex" xmlns:cx5="http://schemas.microsoft.com/office/drawing/2016/5/11/chartex" xmlns:cx6="http://schemas.microsoft.com/office/drawing/2016/5/12/chartex" xmlns:cx7="http://schemas.microsoft.com/office/drawing/2016/5/13/chartex" xmlns:cx8="http://schemas.microsoft.com/office/drawing/2016/5/14/chartex" xmlns:mc="http://schemas.openxmlformats.org/markup-compatibility/2006" xmlns:aink="http://schemas.microsoft.com/office/drawing/2016/ink" xmlns:am3d="http://schemas.microsoft.com/office/drawing/2017/model3d" xmlns:o="urn:schemas-microsoft-com:office:office" xmlns:r="http://schemas.openxmlformats.org/officeDocument/2006/relationships" xmlns:m="http://schemas.openxmlformats.org/officeDocument/2006/math" xmlns:v="urn:schemas-microsoft-com:vml" xmlns:wp14="http://schemas.microsoft.com/office/word/2010/wordprocessingDrawing" xmlns:wp="http://schemas.openxmlformats.org/drawingml/2006/wordprocessingDrawing" xmlns:w10="urn:schemas-microsoft-com:office:word" xmlns:w="http://schemas.openxmlformats.org/wordprocessingml/2006/main" xmlns:w14="http://schemas.microsoft.com/office/word/2010/wordml" xmlns:w15="http://schemas.microsoft.com/office/word/2012/wordml" xmlns:w16cid="http://schemas.microsoft.com/office/word/2016/wordml/cid" xmlns:w16se="http://schemas.microsoft.com/office/word/2015/wordml/symex" xmlns:wpg="http://schemas.microsoft.com/office/word/2010/wordprocessingGroup" xmlns:wpi="http://schemas.microsoft.com/office/word/2010/wordprocessingInk" xmlns:wne="http://schemas.microsoft.com/office/word/2006/wordml" xmlns:wps="http://schemas.microsoft.com/office/word/2010/wordprocessingShape" mc:Ignorable="w14 w15 w16se w16cid wp14">
+<w:ftr xmlns:wpc="http://schemas.microsoft.com/office/word/2010/wordprocessingCanvas" xmlns:cx="http://schemas.microsoft.com/office/drawing/2014/chartex" xmlns:mc="http://schemas.openxmlformats.org/markup-compatibility/2006" xmlns:o="urn:schemas-microsoft-com:office:office" xmlns:r="http://schemas.openxmlformats.org/officeDocument/2006/relationships" xmlns:m="http://schemas.openxmlformats.org/officeDocument/2006/math" xmlns:v="urn:schemas-microsoft-com:vml" xmlns:wp14="http://schemas.microsoft.com/office/word/2010/wordprocessingDrawing" xmlns:wp="http://schemas.openxmlformats.org/drawingml/2006/wordprocessingDrawing" xmlns:w10="urn:schemas-microsoft-com:office:word" xmlns:w="http://schemas.openxmlformats.org/wordprocessingml/2006/main" xmlns:w14="http://schemas.microsoft.com/office/word/2010/wordml" xmlns:w15="http://schemas.microsoft.com/office/word/2012/wordml" xmlns:w16se="http://schemas.microsoft.com/office/word/2015/wordml/symex" xmlns:wpg="http://schemas.microsoft.com/office/word/2010/wordprocessingGroup" xmlns:wpi="http://schemas.microsoft.com/office/word/2010/wordprocessingInk" xmlns:wne="http://schemas.microsoft.com/office/word/2006/wordml" xmlns:wps="http://schemas.microsoft.com/office/word/2010/wordprocessingShape" mc:Ignorable="w14 w15 w16se wp14">
   <w:sdt>
     <w:sdtPr>
       <w:rPr>
@@ -2353,6 +2313,7 @@
     <w:sdtEndPr>
       <w:rPr>
         <w:b/>
+        <w:color w:val="000000" w:themeColor="text1"/>
       </w:rPr>
     </w:sdtEndPr>
     <w:sdtContent>
@@ -2363,16 +2324,97 @@
           <w:rPr>
             <w:rFonts w:cs="Arial"/>
             <w:b/>
-            <w:color w:val="FFFFFF" w:themeColor="background1"/>
+            <w:color w:val="000000" w:themeColor="text1"/>
             <w:sz w:val="24"/>
             <w:szCs w:val="24"/>
           </w:rPr>
         </w:pPr>
         <w:r>
           <w:rPr>
+            <w:rFonts w:ascii="Arial Narrow" w:eastAsia="Times New Roman" w:hAnsi="Arial Narrow"/>
+            <w:b/>
+            <w:noProof/>
+            <w:color w:val="000000" w:themeColor="text1"/>
+            <w:sz w:val="24"/>
+            <w:szCs w:val="24"/>
+          </w:rPr>
+          <w:drawing>
+            <wp:anchor distT="0" distB="0" distL="114300" distR="114300" simplePos="0" relativeHeight="251667456" behindDoc="1" locked="0" layoutInCell="1" allowOverlap="1" wp14:anchorId="3239D434" wp14:editId="29A15A3E">
+              <wp:simplePos x="0" y="0"/>
+              <wp:positionH relativeFrom="margin">
+                <wp:posOffset>5391303</wp:posOffset>
+              </wp:positionH>
+              <wp:positionV relativeFrom="paragraph">
+                <wp:posOffset>-555955</wp:posOffset>
+              </wp:positionV>
+              <wp:extent cx="809625" cy="990471"/>
+              <wp:effectExtent l="0" t="0" r="0" b="635"/>
+              <wp:wrapNone/>
+              <wp:docPr id="2" name="Imagen 2" descr="C:\Users\SENA\Documents\JulianADSO2694667\InvGenius\front-end\img\Pagina\Logo.png"/>
+              <wp:cNvGraphicFramePr>
+                <a:graphicFrameLocks xmlns:a="http://schemas.openxmlformats.org/drawingml/2006/main" noChangeAspect="1"/>
+              </wp:cNvGraphicFramePr>
+              <a:graphic xmlns:a="http://schemas.openxmlformats.org/drawingml/2006/main">
+                <a:graphicData uri="http://schemas.openxmlformats.org/drawingml/2006/picture">
+                  <pic:pic xmlns:pic="http://schemas.openxmlformats.org/drawingml/2006/picture">
+                    <pic:nvPicPr>
+                      <pic:cNvPr id="0" name="Picture 1" descr="C:\Users\SENA\Documents\JulianADSO2694667\InvGenius\front-end\img\Pagina\Logo.png"/>
+                      <pic:cNvPicPr>
+                        <a:picLocks noChangeAspect="1" noChangeArrowheads="1"/>
+                      </pic:cNvPicPr>
+                    </pic:nvPicPr>
+                    <pic:blipFill>
+                      <a:blip r:embed="rId1">
+                        <a:extLst>
+                          <a:ext uri="{BEBA8EAE-BF5A-486C-A8C5-ECC9F3942E4B}">
+                            <a14:imgProps xmlns:a14="http://schemas.microsoft.com/office/drawing/2010/main">
+                              <a14:imgLayer r:embed="rId2">
+                                <a14:imgEffect>
+                                  <a14:saturation sat="66000"/>
+                                </a14:imgEffect>
+                              </a14:imgLayer>
+                            </a14:imgProps>
+                          </a:ext>
+                          <a:ext uri="{28A0092B-C50C-407E-A947-70E740481C1C}">
+                            <a14:useLocalDpi xmlns:a14="http://schemas.microsoft.com/office/drawing/2010/main" val="0"/>
+                          </a:ext>
+                        </a:extLst>
+                      </a:blip>
+                      <a:srcRect/>
+                      <a:stretch>
+                        <a:fillRect/>
+                      </a:stretch>
+                    </pic:blipFill>
+                    <pic:spPr bwMode="auto">
+                      <a:xfrm>
+                        <a:off x="0" y="0"/>
+                        <a:ext cx="809625" cy="990471"/>
+                      </a:xfrm>
+                      <a:prstGeom prst="rect">
+                        <a:avLst/>
+                      </a:prstGeom>
+                      <a:noFill/>
+                      <a:ln>
+                        <a:noFill/>
+                      </a:ln>
+                    </pic:spPr>
+                  </pic:pic>
+                </a:graphicData>
+              </a:graphic>
+              <wp14:sizeRelH relativeFrom="page">
+                <wp14:pctWidth>0</wp14:pctWidth>
+              </wp14:sizeRelH>
+              <wp14:sizeRelV relativeFrom="page">
+                <wp14:pctHeight>0</wp14:pctHeight>
+              </wp14:sizeRelV>
+            </wp:anchor>
+          </w:drawing>
+        </w:r>
+        <w:r>
+          <w:rPr>
             <w:rFonts w:cs="Arial"/>
             <w:b/>
-            <w:color w:val="FFFFFF" w:themeColor="background1"/>
+            <w:color w:val="000000" w:themeColor="text1"/>
             <w:sz w:val="24"/>
             <w:szCs w:val="24"/>
           </w:rPr>
@@ -2382,7 +2424,7 @@
           <w:rPr>
             <w:rFonts w:cs="Arial"/>
             <w:b/>
-            <w:color w:val="FFFFFF" w:themeColor="background1"/>
+            <w:color w:val="000000" w:themeColor="text1"/>
             <w:sz w:val="24"/>
             <w:szCs w:val="24"/>
           </w:rPr>
@@ -2392,7 +2434,7 @@
           <w:rPr>
             <w:rFonts w:cs="Arial"/>
             <w:b/>
-            <w:color w:val="FFFFFF" w:themeColor="background1"/>
+            <w:color w:val="000000" w:themeColor="text1"/>
             <w:sz w:val="24"/>
             <w:szCs w:val="24"/>
           </w:rPr>
@@ -2403,18 +2445,18 @@
             <w:rFonts w:cs="Arial"/>
             <w:b/>
             <w:noProof/>
-            <w:color w:val="FFFFFF" w:themeColor="background1"/>
+            <w:color w:val="000000" w:themeColor="text1"/>
             <w:sz w:val="24"/>
             <w:szCs w:val="24"/>
             <w:lang w:val="es-ES"/>
           </w:rPr>
-          <w:t>4</w:t>
+          <w:t>6</w:t>
         </w:r>
         <w:r>
           <w:rPr>
             <w:rFonts w:cs="Arial"/>
             <w:b/>
-            <w:color w:val="FFFFFF" w:themeColor="background1"/>
+            <w:color w:val="000000" w:themeColor="text1"/>
             <w:sz w:val="24"/>
             <w:szCs w:val="24"/>
           </w:rPr>
@@ -2437,18 +2479,8 @@
 </w:ftr>
 </file>
 
-<file path=word/footer3.xml><?xml version="1.0" encoding="utf-8"?>
-<w:ftr xmlns:wpc="http://schemas.microsoft.com/office/word/2010/wordprocessingCanvas" xmlns:cx="http://schemas.microsoft.com/office/drawing/2014/chartex" xmlns:cx1="http://schemas.microsoft.com/office/drawing/2015/9/8/chartex" xmlns:cx2="http://schemas.microsoft.com/office/drawing/2015/10/21/chartex" xmlns:cx3="http://schemas.microsoft.com/office/drawing/2016/5/9/chartex" xmlns:cx4="http://schemas.microsoft.com/office/drawing/2016/5/10/chartex" xmlns:cx5="http://schemas.microsoft.com/office/drawing/2016/5/11/chartex" xmlns:cx6="http://schemas.microsoft.com/office/drawing/2016/5/12/chartex" xmlns:cx7="http://schemas.microsoft.com/office/drawing/2016/5/13/chartex" xmlns:cx8="http://schemas.microsoft.com/office/drawing/2016/5/14/chartex" xmlns:mc="http://schemas.openxmlformats.org/markup-compatibility/2006" xmlns:aink="http://schemas.microsoft.com/office/drawing/2016/ink" xmlns:am3d="http://schemas.microsoft.com/office/drawing/2017/model3d" xmlns:o="urn:schemas-microsoft-com:office:office" xmlns:r="http://schemas.openxmlformats.org/officeDocument/2006/relationships" xmlns:m="http://schemas.openxmlformats.org/officeDocument/2006/math" xmlns:v="urn:schemas-microsoft-com:vml" xmlns:wp14="http://schemas.microsoft.com/office/word/2010/wordprocessingDrawing" xmlns:wp="http://schemas.openxmlformats.org/drawingml/2006/wordprocessingDrawing" xmlns:w10="urn:schemas-microsoft-com:office:word" xmlns:w="http://schemas.openxmlformats.org/wordprocessingml/2006/main" xmlns:w14="http://schemas.microsoft.com/office/word/2010/wordml" xmlns:w15="http://schemas.microsoft.com/office/word/2012/wordml" xmlns:w16cid="http://schemas.microsoft.com/office/word/2016/wordml/cid" xmlns:w16se="http://schemas.microsoft.com/office/word/2015/wordml/symex" xmlns:wpg="http://schemas.microsoft.com/office/word/2010/wordprocessingGroup" xmlns:wpi="http://schemas.microsoft.com/office/word/2010/wordprocessingInk" xmlns:wne="http://schemas.microsoft.com/office/word/2006/wordml" xmlns:wps="http://schemas.microsoft.com/office/word/2010/wordprocessingShape" mc:Ignorable="w14 w15 w16se w16cid wp14">
-  <w:p>
-    <w:pPr>
-      <w:pStyle w:val="Piedepgina"/>
-    </w:pPr>
-  </w:p>
-</w:ftr>
-</file>
-
 <file path=word/footnotes.xml><?xml version="1.0" encoding="utf-8"?>
-<w:footnotes xmlns:wpc="http://schemas.microsoft.com/office/word/2010/wordprocessingCanvas" xmlns:cx="http://schemas.microsoft.com/office/drawing/2014/chartex" xmlns:cx1="http://schemas.microsoft.com/office/drawing/2015/9/8/chartex" xmlns:cx2="http://schemas.microsoft.com/office/drawing/2015/10/21/chartex" xmlns:cx3="http://schemas.microsoft.com/office/drawing/2016/5/9/chartex" xmlns:cx4="http://schemas.microsoft.com/office/drawing/2016/5/10/chartex" xmlns:cx5="http://schemas.microsoft.com/office/drawing/2016/5/11/chartex" xmlns:cx6="http://schemas.microsoft.com/office/drawing/2016/5/12/chartex" xmlns:cx7="http://schemas.microsoft.com/office/drawing/2016/5/13/chartex" xmlns:cx8="http://schemas.microsoft.com/office/drawing/2016/5/14/chartex" xmlns:mc="http://schemas.openxmlformats.org/markup-compatibility/2006" xmlns:aink="http://schemas.microsoft.com/office/drawing/2016/ink" xmlns:am3d="http://schemas.microsoft.com/office/drawing/2017/model3d" xmlns:o="urn:schemas-microsoft-com:office:office" xmlns:r="http://schemas.openxmlformats.org/officeDocument/2006/relationships" xmlns:m="http://schemas.openxmlformats.org/officeDocument/2006/math" xmlns:v="urn:schemas-microsoft-com:vml" xmlns:wp14="http://schemas.microsoft.com/office/word/2010/wordprocessingDrawing" xmlns:wp="http://schemas.openxmlformats.org/drawingml/2006/wordprocessingDrawing" xmlns:w10="urn:schemas-microsoft-com:office:word" xmlns:w="http://schemas.openxmlformats.org/wordprocessingml/2006/main" xmlns:w14="http://schemas.microsoft.com/office/word/2010/wordml" xmlns:w15="http://schemas.microsoft.com/office/word/2012/wordml" xmlns:w16cid="http://schemas.microsoft.com/office/word/2016/wordml/cid" xmlns:w16se="http://schemas.microsoft.com/office/word/2015/wordml/symex" xmlns:wpg="http://schemas.microsoft.com/office/word/2010/wordprocessingGroup" xmlns:wpi="http://schemas.microsoft.com/office/word/2010/wordprocessingInk" xmlns:wne="http://schemas.microsoft.com/office/word/2006/wordml" xmlns:wps="http://schemas.microsoft.com/office/word/2010/wordprocessingShape" mc:Ignorable="w14 w15 w16se w16cid wp14">
+<w:footnotes xmlns:wpc="http://schemas.microsoft.com/office/word/2010/wordprocessingCanvas" xmlns:cx="http://schemas.microsoft.com/office/drawing/2014/chartex" xmlns:mc="http://schemas.openxmlformats.org/markup-compatibility/2006" xmlns:o="urn:schemas-microsoft-com:office:office" xmlns:r="http://schemas.openxmlformats.org/officeDocument/2006/relationships" xmlns:m="http://schemas.openxmlformats.org/officeDocument/2006/math" xmlns:v="urn:schemas-microsoft-com:vml" xmlns:wp14="http://schemas.microsoft.com/office/word/2010/wordprocessingDrawing" xmlns:wp="http://schemas.openxmlformats.org/drawingml/2006/wordprocessingDrawing" xmlns:w10="urn:schemas-microsoft-com:office:word" xmlns:w="http://schemas.openxmlformats.org/wordprocessingml/2006/main" xmlns:w14="http://schemas.microsoft.com/office/word/2010/wordml" xmlns:w15="http://schemas.microsoft.com/office/word/2012/wordml" xmlns:w16se="http://schemas.microsoft.com/office/word/2015/wordml/symex" xmlns:wpg="http://schemas.microsoft.com/office/word/2010/wordprocessingGroup" xmlns:wpi="http://schemas.microsoft.com/office/word/2010/wordprocessingInk" xmlns:wne="http://schemas.microsoft.com/office/word/2006/wordml" xmlns:wps="http://schemas.microsoft.com/office/word/2010/wordprocessingShape" mc:Ignorable="w14 w15 w16se wp14">
   <w:footnote w:type="separator" w:id="-1">
     <w:p>
       <w:pPr>
@@ -2473,7 +2505,7 @@
 </file>
 
 <file path=word/header1.xml><?xml version="1.0" encoding="utf-8"?>
-<w:hdr xmlns:wpc="http://schemas.microsoft.com/office/word/2010/wordprocessingCanvas" xmlns:cx="http://schemas.microsoft.com/office/drawing/2014/chartex" xmlns:cx1="http://schemas.microsoft.com/office/drawing/2015/9/8/chartex" xmlns:cx2="http://schemas.microsoft.com/office/drawing/2015/10/21/chartex" xmlns:cx3="http://schemas.microsoft.com/office/drawing/2016/5/9/chartex" xmlns:cx4="http://schemas.microsoft.com/office/drawing/2016/5/10/chartex" xmlns:cx5="http://schemas.microsoft.com/office/drawing/2016/5/11/chartex" xmlns:cx6="http://schemas.microsoft.com/office/drawing/2016/5/12/chartex" xmlns:cx7="http://schemas.microsoft.com/office/drawing/2016/5/13/chartex" xmlns:cx8="http://schemas.microsoft.com/office/drawing/2016/5/14/chartex" xmlns:mc="http://schemas.openxmlformats.org/markup-compatibility/2006" xmlns:aink="http://schemas.microsoft.com/office/drawing/2016/ink" xmlns:am3d="http://schemas.microsoft.com/office/drawing/2017/model3d" xmlns:o="urn:schemas-microsoft-com:office:office" xmlns:r="http://schemas.openxmlformats.org/officeDocument/2006/relationships" xmlns:m="http://schemas.openxmlformats.org/officeDocument/2006/math" xmlns:v="urn:schemas-microsoft-com:vml" xmlns:wp14="http://schemas.microsoft.com/office/word/2010/wordprocessingDrawing" xmlns:wp="http://schemas.openxmlformats.org/drawingml/2006/wordprocessingDrawing" xmlns:w10="urn:schemas-microsoft-com:office:word" xmlns:w="http://schemas.openxmlformats.org/wordprocessingml/2006/main" xmlns:w14="http://schemas.microsoft.com/office/word/2010/wordml" xmlns:w15="http://schemas.microsoft.com/office/word/2012/wordml" xmlns:w16cid="http://schemas.microsoft.com/office/word/2016/wordml/cid" xmlns:w16se="http://schemas.microsoft.com/office/word/2015/wordml/symex" xmlns:wpg="http://schemas.microsoft.com/office/word/2010/wordprocessingGroup" xmlns:wpi="http://schemas.microsoft.com/office/word/2010/wordprocessingInk" xmlns:wne="http://schemas.microsoft.com/office/word/2006/wordml" xmlns:wps="http://schemas.microsoft.com/office/word/2010/wordprocessingShape" mc:Ignorable="w14 w15 w16se w16cid wp14">
+<w:hdr xmlns:wpc="http://schemas.microsoft.com/office/word/2010/wordprocessingCanvas" xmlns:cx="http://schemas.microsoft.com/office/drawing/2014/chartex" xmlns:mc="http://schemas.openxmlformats.org/markup-compatibility/2006" xmlns:o="urn:schemas-microsoft-com:office:office" xmlns:r="http://schemas.openxmlformats.org/officeDocument/2006/relationships" xmlns:m="http://schemas.openxmlformats.org/officeDocument/2006/math" xmlns:v="urn:schemas-microsoft-com:vml" xmlns:wp14="http://schemas.microsoft.com/office/word/2010/wordprocessingDrawing" xmlns:wp="http://schemas.openxmlformats.org/drawingml/2006/wordprocessingDrawing" xmlns:w10="urn:schemas-microsoft-com:office:word" xmlns:w="http://schemas.openxmlformats.org/wordprocessingml/2006/main" xmlns:w14="http://schemas.microsoft.com/office/word/2010/wordml" xmlns:w15="http://schemas.microsoft.com/office/word/2012/wordml" xmlns:w16se="http://schemas.microsoft.com/office/word/2015/wordml/symex" xmlns:wpg="http://schemas.microsoft.com/office/word/2010/wordprocessingGroup" xmlns:wpi="http://schemas.microsoft.com/office/word/2010/wordprocessingInk" xmlns:wne="http://schemas.microsoft.com/office/word/2006/wordml" xmlns:wps="http://schemas.microsoft.com/office/word/2010/wordprocessingShape" mc:Ignorable="w14 w15 w16se wp14">
   <w:p>
     <w:pPr>
       <w:pStyle w:val="Encabezado"/>
@@ -2519,7 +2551,7 @@
 </file>
 
 <file path=word/header2.xml><?xml version="1.0" encoding="utf-8"?>
-<w:hdr xmlns:wpc="http://schemas.microsoft.com/office/word/2010/wordprocessingCanvas" xmlns:cx="http://schemas.microsoft.com/office/drawing/2014/chartex" xmlns:cx1="http://schemas.microsoft.com/office/drawing/2015/9/8/chartex" xmlns:cx2="http://schemas.microsoft.com/office/drawing/2015/10/21/chartex" xmlns:cx3="http://schemas.microsoft.com/office/drawing/2016/5/9/chartex" xmlns:cx4="http://schemas.microsoft.com/office/drawing/2016/5/10/chartex" xmlns:cx5="http://schemas.microsoft.com/office/drawing/2016/5/11/chartex" xmlns:cx6="http://schemas.microsoft.com/office/drawing/2016/5/12/chartex" xmlns:cx7="http://schemas.microsoft.com/office/drawing/2016/5/13/chartex" xmlns:cx8="http://schemas.microsoft.com/office/drawing/2016/5/14/chartex" xmlns:mc="http://schemas.openxmlformats.org/markup-compatibility/2006" xmlns:aink="http://schemas.microsoft.com/office/drawing/2016/ink" xmlns:am3d="http://schemas.microsoft.com/office/drawing/2017/model3d" xmlns:o="urn:schemas-microsoft-com:office:office" xmlns:r="http://schemas.openxmlformats.org/officeDocument/2006/relationships" xmlns:m="http://schemas.openxmlformats.org/officeDocument/2006/math" xmlns:v="urn:schemas-microsoft-com:vml" xmlns:wp14="http://schemas.microsoft.com/office/word/2010/wordprocessingDrawing" xmlns:wp="http://schemas.openxmlformats.org/drawingml/2006/wordprocessingDrawing" xmlns:w10="urn:schemas-microsoft-com:office:word" xmlns:w="http://schemas.openxmlformats.org/wordprocessingml/2006/main" xmlns:w14="http://schemas.microsoft.com/office/word/2010/wordml" xmlns:w15="http://schemas.microsoft.com/office/word/2012/wordml" xmlns:w16cid="http://schemas.microsoft.com/office/word/2016/wordml/cid" xmlns:w16se="http://schemas.microsoft.com/office/word/2015/wordml/symex" xmlns:wpg="http://schemas.microsoft.com/office/word/2010/wordprocessingGroup" xmlns:wpi="http://schemas.microsoft.com/office/word/2010/wordprocessingInk" xmlns:wne="http://schemas.microsoft.com/office/word/2006/wordml" xmlns:wps="http://schemas.microsoft.com/office/word/2010/wordprocessingShape" mc:Ignorable="w14 w15 w16se w16cid wp14">
+<w:hdr xmlns:wpc="http://schemas.microsoft.com/office/word/2010/wordprocessingCanvas" xmlns:cx="http://schemas.microsoft.com/office/drawing/2014/chartex" xmlns:mc="http://schemas.openxmlformats.org/markup-compatibility/2006" xmlns:o="urn:schemas-microsoft-com:office:office" xmlns:r="http://schemas.openxmlformats.org/officeDocument/2006/relationships" xmlns:m="http://schemas.openxmlformats.org/officeDocument/2006/math" xmlns:v="urn:schemas-microsoft-com:vml" xmlns:wp14="http://schemas.microsoft.com/office/word/2010/wordprocessingDrawing" xmlns:wp="http://schemas.openxmlformats.org/drawingml/2006/wordprocessingDrawing" xmlns:w10="urn:schemas-microsoft-com:office:word" xmlns:w="http://schemas.openxmlformats.org/wordprocessingml/2006/main" xmlns:w14="http://schemas.microsoft.com/office/word/2010/wordml" xmlns:w15="http://schemas.microsoft.com/office/word/2012/wordml" xmlns:w16se="http://schemas.microsoft.com/office/word/2015/wordml/symex" xmlns:wpg="http://schemas.microsoft.com/office/word/2010/wordprocessingGroup" xmlns:wpi="http://schemas.microsoft.com/office/word/2010/wordprocessingInk" xmlns:wne="http://schemas.microsoft.com/office/word/2006/wordml" xmlns:wps="http://schemas.microsoft.com/office/word/2010/wordprocessingShape" mc:Ignorable="w14 w15 w16se wp14">
   <w:p>
     <w:r>
       <w:rPr>
@@ -2527,6 +2559,7 @@
         <w:noProof/>
         <w:sz w:val="24"/>
         <w:szCs w:val="24"/>
+        <w:lang w:val="es-CO"/>
       </w:rPr>
       <w:drawing>
         <wp:anchor distT="0" distB="0" distL="114300" distR="114300" simplePos="0" relativeHeight="251660287" behindDoc="1" locked="0" layoutInCell="1" allowOverlap="1" wp14:anchorId="03805300" wp14:editId="4C1D0C5E">
@@ -2641,7 +2674,7 @@
 </file>
 
 <file path=word/header3.xml><?xml version="1.0" encoding="utf-8"?>
-<w:hdr xmlns:wpc="http://schemas.microsoft.com/office/word/2010/wordprocessingCanvas" xmlns:cx="http://schemas.microsoft.com/office/drawing/2014/chartex" xmlns:cx1="http://schemas.microsoft.com/office/drawing/2015/9/8/chartex" xmlns:cx2="http://schemas.microsoft.com/office/drawing/2015/10/21/chartex" xmlns:cx3="http://schemas.microsoft.com/office/drawing/2016/5/9/chartex" xmlns:cx4="http://schemas.microsoft.com/office/drawing/2016/5/10/chartex" xmlns:cx5="http://schemas.microsoft.com/office/drawing/2016/5/11/chartex" xmlns:cx6="http://schemas.microsoft.com/office/drawing/2016/5/12/chartex" xmlns:cx7="http://schemas.microsoft.com/office/drawing/2016/5/13/chartex" xmlns:cx8="http://schemas.microsoft.com/office/drawing/2016/5/14/chartex" xmlns:mc="http://schemas.openxmlformats.org/markup-compatibility/2006" xmlns:aink="http://schemas.microsoft.com/office/drawing/2016/ink" xmlns:am3d="http://schemas.microsoft.com/office/drawing/2017/model3d" xmlns:o="urn:schemas-microsoft-com:office:office" xmlns:r="http://schemas.openxmlformats.org/officeDocument/2006/relationships" xmlns:m="http://schemas.openxmlformats.org/officeDocument/2006/math" xmlns:v="urn:schemas-microsoft-com:vml" xmlns:wp14="http://schemas.microsoft.com/office/word/2010/wordprocessingDrawing" xmlns:wp="http://schemas.openxmlformats.org/drawingml/2006/wordprocessingDrawing" xmlns:w10="urn:schemas-microsoft-com:office:word" xmlns:w="http://schemas.openxmlformats.org/wordprocessingml/2006/main" xmlns:w14="http://schemas.microsoft.com/office/word/2010/wordml" xmlns:w15="http://schemas.microsoft.com/office/word/2012/wordml" xmlns:w16cid="http://schemas.microsoft.com/office/word/2016/wordml/cid" xmlns:w16se="http://schemas.microsoft.com/office/word/2015/wordml/symex" xmlns:wpg="http://schemas.microsoft.com/office/word/2010/wordprocessingGroup" xmlns:wpi="http://schemas.microsoft.com/office/word/2010/wordprocessingInk" xmlns:wne="http://schemas.microsoft.com/office/word/2006/wordml" xmlns:wps="http://schemas.microsoft.com/office/word/2010/wordprocessingShape" mc:Ignorable="w14 w15 w16se w16cid wp14">
+<w:hdr xmlns:wpc="http://schemas.microsoft.com/office/word/2010/wordprocessingCanvas" xmlns:cx="http://schemas.microsoft.com/office/drawing/2014/chartex" xmlns:mc="http://schemas.openxmlformats.org/markup-compatibility/2006" xmlns:o="urn:schemas-microsoft-com:office:office" xmlns:r="http://schemas.openxmlformats.org/officeDocument/2006/relationships" xmlns:m="http://schemas.openxmlformats.org/officeDocument/2006/math" xmlns:v="urn:schemas-microsoft-com:vml" xmlns:wp14="http://schemas.microsoft.com/office/word/2010/wordprocessingDrawing" xmlns:wp="http://schemas.openxmlformats.org/drawingml/2006/wordprocessingDrawing" xmlns:w10="urn:schemas-microsoft-com:office:word" xmlns:w="http://schemas.openxmlformats.org/wordprocessingml/2006/main" xmlns:w14="http://schemas.microsoft.com/office/word/2010/wordml" xmlns:w15="http://schemas.microsoft.com/office/word/2012/wordml" xmlns:w16se="http://schemas.microsoft.com/office/word/2015/wordml/symex" xmlns:wpg="http://schemas.microsoft.com/office/word/2010/wordprocessingGroup" xmlns:wpi="http://schemas.microsoft.com/office/word/2010/wordprocessingInk" xmlns:wne="http://schemas.microsoft.com/office/word/2006/wordml" xmlns:wps="http://schemas.microsoft.com/office/word/2010/wordprocessingShape" mc:Ignorable="w14 w15 w16se wp14">
   <w:p>
     <w:pPr>
       <w:pStyle w:val="Encabezado"/>
@@ -2687,7 +2720,7 @@
 </file>
 
 <file path=word/numbering.xml><?xml version="1.0" encoding="utf-8"?>
-<w:numbering xmlns:wpc="http://schemas.microsoft.com/office/word/2010/wordprocessingCanvas" xmlns:cx="http://schemas.microsoft.com/office/drawing/2014/chartex" xmlns:cx1="http://schemas.microsoft.com/office/drawing/2015/9/8/chartex" xmlns:cx2="http://schemas.microsoft.com/office/drawing/2015/10/21/chartex" xmlns:cx3="http://schemas.microsoft.com/office/drawing/2016/5/9/chartex" xmlns:cx4="http://schemas.microsoft.com/office/drawing/2016/5/10/chartex" xmlns:cx5="http://schemas.microsoft.com/office/drawing/2016/5/11/chartex" xmlns:cx6="http://schemas.microsoft.com/office/drawing/2016/5/12/chartex" xmlns:cx7="http://schemas.microsoft.com/office/drawing/2016/5/13/chartex" xmlns:cx8="http://schemas.microsoft.com/office/drawing/2016/5/14/chartex" xmlns:mc="http://schemas.openxmlformats.org/markup-compatibility/2006" xmlns:aink="http://schemas.microsoft.com/office/drawing/2016/ink" xmlns:am3d="http://schemas.microsoft.com/office/drawing/2017/model3d" xmlns:o="urn:schemas-microsoft-com:office:office" xmlns:r="http://schemas.openxmlformats.org/officeDocument/2006/relationships" xmlns:m="http://schemas.openxmlformats.org/officeDocument/2006/math" xmlns:v="urn:schemas-microsoft-com:vml" xmlns:wp14="http://schemas.microsoft.com/office/word/2010/wordprocessingDrawing" xmlns:wp="http://schemas.openxmlformats.org/drawingml/2006/wordprocessingDrawing" xmlns:w10="urn:schemas-microsoft-com:office:word" xmlns:w="http://schemas.openxmlformats.org/wordprocessingml/2006/main" xmlns:w14="http://schemas.microsoft.com/office/word/2010/wordml" xmlns:w15="http://schemas.microsoft.com/office/word/2012/wordml" xmlns:w16cid="http://schemas.microsoft.com/office/word/2016/wordml/cid" xmlns:w16se="http://schemas.microsoft.com/office/word/2015/wordml/symex" xmlns:wpg="http://schemas.microsoft.com/office/word/2010/wordprocessingGroup" xmlns:wpi="http://schemas.microsoft.com/office/word/2010/wordprocessingInk" xmlns:wne="http://schemas.microsoft.com/office/word/2006/wordml" xmlns:wps="http://schemas.microsoft.com/office/word/2010/wordprocessingShape" mc:Ignorable="w14 w15 w16se w16cid wp14">
+<w:numbering xmlns:wpc="http://schemas.microsoft.com/office/word/2010/wordprocessingCanvas" xmlns:cx="http://schemas.microsoft.com/office/drawing/2014/chartex" xmlns:mc="http://schemas.openxmlformats.org/markup-compatibility/2006" xmlns:o="urn:schemas-microsoft-com:office:office" xmlns:r="http://schemas.openxmlformats.org/officeDocument/2006/relationships" xmlns:m="http://schemas.openxmlformats.org/officeDocument/2006/math" xmlns:v="urn:schemas-microsoft-com:vml" xmlns:wp14="http://schemas.microsoft.com/office/word/2010/wordprocessingDrawing" xmlns:wp="http://schemas.openxmlformats.org/drawingml/2006/wordprocessingDrawing" xmlns:w10="urn:schemas-microsoft-com:office:word" xmlns:w="http://schemas.openxmlformats.org/wordprocessingml/2006/main" xmlns:w14="http://schemas.microsoft.com/office/word/2010/wordml" xmlns:w15="http://schemas.microsoft.com/office/word/2012/wordml" xmlns:w16se="http://schemas.microsoft.com/office/word/2015/wordml/symex" xmlns:wpg="http://schemas.microsoft.com/office/word/2010/wordprocessingGroup" xmlns:wpi="http://schemas.microsoft.com/office/word/2010/wordprocessingInk" xmlns:wne="http://schemas.microsoft.com/office/word/2006/wordml" xmlns:wps="http://schemas.microsoft.com/office/word/2010/wordprocessingShape" mc:Ignorable="w14 w15 w16se wp14">
   <w:abstractNum w:abstractNumId="0" w15:restartNumberingAfterBreak="0">
     <w:nsid w:val="002A742C"/>
     <w:multiLevelType w:val="multilevel"/>
@@ -7492,7 +7525,7 @@
 </file>
 
 <file path=word/styles.xml><?xml version="1.0" encoding="utf-8"?>
-<w:styles xmlns:mc="http://schemas.openxmlformats.org/markup-compatibility/2006" xmlns:r="http://schemas.openxmlformats.org/officeDocument/2006/relationships" xmlns:w="http://schemas.openxmlformats.org/wordprocessingml/2006/main" xmlns:w14="http://schemas.microsoft.com/office/word/2010/wordml" xmlns:w15="http://schemas.microsoft.com/office/word/2012/wordml" xmlns:w16cid="http://schemas.microsoft.com/office/word/2016/wordml/cid" xmlns:w16se="http://schemas.microsoft.com/office/word/2015/wordml/symex" mc:Ignorable="w14 w15 w16se w16cid">
+<w:styles xmlns:mc="http://schemas.openxmlformats.org/markup-compatibility/2006" xmlns:r="http://schemas.openxmlformats.org/officeDocument/2006/relationships" xmlns:w="http://schemas.openxmlformats.org/wordprocessingml/2006/main" xmlns:w14="http://schemas.microsoft.com/office/word/2010/wordml" xmlns:w15="http://schemas.microsoft.com/office/word/2012/wordml" xmlns:w16se="http://schemas.microsoft.com/office/word/2015/wordml/symex" mc:Ignorable="w14 w15 w16se">
   <w:docDefaults>
     <w:rPrDefault>
       <w:rPr>
@@ -7508,7 +7541,7 @@
       </w:pPr>
     </w:pPrDefault>
   </w:docDefaults>
-  <w:latentStyles w:defLockedState="0" w:defUIPriority="99" w:defSemiHidden="0" w:defUnhideWhenUsed="0" w:defQFormat="0" w:count="375">
+  <w:latentStyles w:defLockedState="0" w:defUIPriority="99" w:defSemiHidden="0" w:defUnhideWhenUsed="0" w:defQFormat="0" w:count="371">
     <w:lsdException w:name="Normal" w:uiPriority="0" w:qFormat="1"/>
     <w:lsdException w:name="heading 1" w:uiPriority="9" w:qFormat="1"/>
     <w:lsdException w:name="heading 2" w:semiHidden="1" w:uiPriority="9" w:unhideWhenUsed="1" w:qFormat="1"/>
@@ -7880,10 +7913,6 @@
     <w:lsdException w:name="List Table 5 Dark Accent 6" w:uiPriority="50"/>
     <w:lsdException w:name="List Table 6 Colorful Accent 6" w:uiPriority="51"/>
     <w:lsdException w:name="List Table 7 Colorful Accent 6" w:uiPriority="52"/>
-    <w:lsdException w:name="Mention" w:semiHidden="1" w:unhideWhenUsed="1"/>
-    <w:lsdException w:name="Smart Hyperlink" w:semiHidden="1" w:unhideWhenUsed="1"/>
-    <w:lsdException w:name="Hashtag" w:semiHidden="1" w:unhideWhenUsed="1"/>
-    <w:lsdException w:name="Unresolved Mention" w:semiHidden="1" w:unhideWhenUsed="1"/>
   </w:latentStyles>
   <w:style w:type="paragraph" w:default="1" w:styleId="Normal">
     <w:name w:val="Normal"/>
@@ -8583,7 +8612,7 @@
 </file>
 
 <file path=customXml/itemProps1.xml><?xml version="1.0" encoding="utf-8"?>
-<ds:datastoreItem xmlns:ds="http://schemas.openxmlformats.org/officeDocument/2006/customXml" ds:itemID="{3554FC44-819B-4CD8-8209-C6FCB0269C5A}">
+<ds:datastoreItem xmlns:ds="http://schemas.openxmlformats.org/officeDocument/2006/customXml" ds:itemID="{577F82FF-2C83-4104-8DEB-B6FAA866CD7B}">
   <ds:schemaRefs>
     <ds:schemaRef ds:uri="http://schemas.openxmlformats.org/officeDocument/2006/bibliography"/>
   </ds:schemaRefs>

</xml_diff>